<commit_message>
Modificações no diagrama e descrição
</commit_message>
<xml_diff>
--- a/descrição da aplicação - Projeto BD.docx
+++ b/descrição da aplicação - Projeto BD.docx
@@ -1,6 +1,6 @@
 
 <file path=word/document.xml><?xml version="1.0" encoding="utf-8"?>
-<w:document xmlns:ve="http://schemas.openxmlformats.org/markup-compatibility/2006" xmlns:o="urn:schemas-microsoft-com:office:office" xmlns:r="http://schemas.openxmlformats.org/officeDocument/2006/relationships" xmlns:m="http://schemas.openxmlformats.org/officeDocument/2006/math" xmlns:v="urn:schemas-microsoft-com:vml" xmlns:wp="http://schemas.openxmlformats.org/drawingml/2006/wordprocessingDrawing" xmlns:w10="urn:schemas-microsoft-com:office:word" xmlns:w="http://schemas.openxmlformats.org/wordprocessingml/2006/main" xmlns:wne="http://schemas.microsoft.com/office/word/2006/wordml">
+<w:document xmlns:wpc="http://schemas.microsoft.com/office/word/2010/wordprocessingCanvas" xmlns:mc="http://schemas.openxmlformats.org/markup-compatibility/2006" xmlns:o="urn:schemas-microsoft-com:office:office" xmlns:r="http://schemas.openxmlformats.org/officeDocument/2006/relationships" xmlns:m="http://schemas.openxmlformats.org/officeDocument/2006/math" xmlns:v="urn:schemas-microsoft-com:vml" xmlns:wp14="http://schemas.microsoft.com/office/word/2010/wordprocessingDrawing" xmlns:wp="http://schemas.openxmlformats.org/drawingml/2006/wordprocessingDrawing" xmlns:w10="urn:schemas-microsoft-com:office:word" xmlns:w="http://schemas.openxmlformats.org/wordprocessingml/2006/main" xmlns:w14="http://schemas.microsoft.com/office/word/2010/wordml" xmlns:wpg="http://schemas.microsoft.com/office/word/2010/wordprocessingGroup" xmlns:wpi="http://schemas.microsoft.com/office/word/2010/wordprocessingInk" xmlns:wne="http://schemas.microsoft.com/office/word/2006/wordml" xmlns:wps="http://schemas.microsoft.com/office/word/2010/wordprocessingShape" mc:Ignorable="w14 wp14">
   <w:body>
     <w:p>
       <w:pPr>
@@ -92,6 +92,14 @@
           <w:sz w:val="24"/>
           <w:u w:val="single"/>
         </w:rPr>
+        <w:t xml:space="preserve"> </w:t>
+      </w:r>
+      <w:r>
+        <w:rPr>
+          <w:rFonts w:ascii="Times New Roman" w:hAnsi="Times New Roman" w:cs="Times New Roman"/>
+          <w:sz w:val="24"/>
+          <w:u w:val="single"/>
+        </w:rPr>
         <w:t>qual</w:t>
       </w:r>
       <w:r>
@@ -149,6 +157,13 @@
           <w:sz w:val="24"/>
         </w:rPr>
         <w:t>razão social.</w:t>
+      </w:r>
+      <w:r>
+        <w:rPr>
+          <w:rFonts w:ascii="Times New Roman" w:hAnsi="Times New Roman" w:cs="Times New Roman"/>
+          <w:sz w:val="24"/>
+        </w:rPr>
+        <w:t xml:space="preserve"> Cada cliente realiza o pagamento da conta por meio do numero do cartão.</w:t>
       </w:r>
     </w:p>
     <w:p>
@@ -157,30 +172,27 @@
         <w:jc w:val="both"/>
         <w:rPr>
           <w:rFonts w:ascii="Times New Roman" w:hAnsi="Times New Roman" w:cs="Times New Roman"/>
-          <w:color w:val="FF0000"/>
           <w:sz w:val="24"/>
         </w:rPr>
       </w:pPr>
       <w:r>
         <w:rPr>
           <w:rFonts w:ascii="Times New Roman" w:hAnsi="Times New Roman" w:cs="Times New Roman"/>
-          <w:color w:val="FF0000"/>
-          <w:sz w:val="24"/>
-        </w:rPr>
-        <w:t xml:space="preserve"> De todos os serviços fornecidos pela empresa deve ser </w:t>
+          <w:sz w:val="24"/>
+        </w:rPr>
+        <w:t xml:space="preserve"> De todos os serviços fornecidos pela empresa deve ser armazenado </w:t>
+      </w:r>
+      <w:r>
+        <w:rPr>
+          <w:rFonts w:ascii="Times New Roman" w:hAnsi="Times New Roman" w:cs="Times New Roman"/>
+          <w:sz w:val="24"/>
+        </w:rPr>
+        <w:t>valor de instalação</w:t>
       </w:r>
       <w:proofErr w:type="gramStart"/>
       <w:r>
         <w:rPr>
           <w:rFonts w:ascii="Times New Roman" w:hAnsi="Times New Roman" w:cs="Times New Roman"/>
-          <w:color w:val="FF0000"/>
-          <w:sz w:val="24"/>
-        </w:rPr>
-        <w:t>armazenado a tecnologia usada,</w:t>
-      </w:r>
-      <w:r>
-        <w:rPr>
-          <w:rFonts w:ascii="Times New Roman" w:hAnsi="Times New Roman" w:cs="Times New Roman"/>
           <w:sz w:val="24"/>
         </w:rPr>
         <w:t xml:space="preserve"> </w:t>
@@ -188,19 +200,38 @@
       <w:r>
         <w:rPr>
           <w:rFonts w:ascii="Times New Roman" w:hAnsi="Times New Roman" w:cs="Times New Roman"/>
-          <w:color w:val="FF0000"/>
-          <w:sz w:val="24"/>
-        </w:rPr>
-        <w:t>quanto custa a mensalidade e qual</w:t>
+          <w:sz w:val="24"/>
+        </w:rPr>
+        <w:t xml:space="preserve"> </w:t>
       </w:r>
       <w:proofErr w:type="gramEnd"/>
       <w:r>
         <w:rPr>
           <w:rFonts w:ascii="Times New Roman" w:hAnsi="Times New Roman" w:cs="Times New Roman"/>
-          <w:color w:val="FF0000"/>
-          <w:sz w:val="24"/>
-        </w:rPr>
-        <w:t xml:space="preserve"> o valor de instalação.</w:t>
+          <w:sz w:val="24"/>
+        </w:rPr>
+        <w:t xml:space="preserve">e </w:t>
+      </w:r>
+      <w:r>
+        <w:rPr>
+          <w:rFonts w:ascii="Times New Roman" w:hAnsi="Times New Roman" w:cs="Times New Roman"/>
+          <w:sz w:val="24"/>
+        </w:rPr>
+        <w:t>qua</w:t>
+      </w:r>
+      <w:r>
+        <w:rPr>
+          <w:rFonts w:ascii="Times New Roman" w:hAnsi="Times New Roman" w:cs="Times New Roman"/>
+          <w:sz w:val="24"/>
+        </w:rPr>
+        <w:t>nto custa a mensalidade</w:t>
+      </w:r>
+      <w:r>
+        <w:rPr>
+          <w:rFonts w:ascii="Times New Roman" w:hAnsi="Times New Roman" w:cs="Times New Roman"/>
+          <w:sz w:val="24"/>
+        </w:rPr>
+        <w:t>.</w:t>
       </w:r>
     </w:p>
     <w:p>
@@ -284,23 +315,21 @@
           <w:rFonts w:ascii="Times New Roman" w:hAnsi="Times New Roman" w:cs="Times New Roman"/>
           <w:sz w:val="24"/>
         </w:rPr>
-        <w:t xml:space="preserve">. Para o serviço de internet é preciso armazenar a taxa de download e </w:t>
-      </w:r>
-      <w:proofErr w:type="spellStart"/>
-      <w:r>
-        <w:rPr>
-          <w:rFonts w:ascii="Times New Roman" w:hAnsi="Times New Roman" w:cs="Times New Roman"/>
-          <w:sz w:val="24"/>
-        </w:rPr>
-        <w:t>upload</w:t>
-      </w:r>
-      <w:proofErr w:type="spellEnd"/>
-      <w:r>
-        <w:rPr>
-          <w:rFonts w:ascii="Times New Roman" w:hAnsi="Times New Roman" w:cs="Times New Roman"/>
-          <w:sz w:val="24"/>
-        </w:rPr>
-        <w:t xml:space="preserve">, </w:t>
+        <w:t xml:space="preserve">. Para o serviço de internet é preciso armazenar a taxa de download e upload, </w:t>
+      </w:r>
+      <w:r>
+        <w:rPr>
+          <w:rFonts w:ascii="Times New Roman" w:hAnsi="Times New Roman" w:cs="Times New Roman"/>
+          <w:sz w:val="24"/>
+        </w:rPr>
+        <w:t>qual a tecnologia usada</w:t>
+      </w:r>
+      <w:r>
+        <w:rPr>
+          <w:rFonts w:ascii="Times New Roman" w:hAnsi="Times New Roman" w:cs="Times New Roman"/>
+          <w:sz w:val="24"/>
+        </w:rPr>
+        <w:t xml:space="preserve"> e a quantidade de MB. Para TV é preciso saber a quantidade de canais de cada plano e para telefonia o numero do telefone, quantidade de minutos para ligações locais, </w:t>
       </w:r>
       <w:r>
         <w:rPr>
@@ -309,46 +338,35 @@
           <w:color w:val="FF0000"/>
           <w:sz w:val="24"/>
         </w:rPr>
-        <w:t>qual a tecnologia usada</w:t>
-      </w:r>
-      <w:r>
-        <w:rPr>
-          <w:rFonts w:ascii="Times New Roman" w:hAnsi="Times New Roman" w:cs="Times New Roman"/>
-          <w:sz w:val="24"/>
-        </w:rPr>
-        <w:t xml:space="preserve"> e a quantidade de MB. Para TV é preciso saber a quantidade de canais de cada plano e para telefonia o numero do telefone, quantidade de minutos para ligações locais, </w:t>
-      </w:r>
-      <w:r>
-        <w:rPr>
-          <w:rFonts w:ascii="Times New Roman" w:hAnsi="Times New Roman" w:cs="Times New Roman"/>
-          <w:b/>
-          <w:color w:val="FF0000"/>
-          <w:sz w:val="24"/>
-        </w:rPr>
-        <w:t>valor cobrado para ligações fixas locais de outra operadora</w:t>
-      </w:r>
-      <w:r>
-        <w:rPr>
-          <w:rFonts w:ascii="Times New Roman" w:hAnsi="Times New Roman" w:cs="Times New Roman"/>
-          <w:sz w:val="24"/>
-        </w:rPr>
-        <w:t xml:space="preserve">, ligações para fixo nacionais, ligações para celular local e nacional e também o </w:t>
-      </w:r>
-      <w:r>
-        <w:rPr>
-          <w:rFonts w:ascii="Times New Roman" w:hAnsi="Times New Roman" w:cs="Times New Roman"/>
-          <w:b/>
-          <w:color w:val="FF0000"/>
-          <w:sz w:val="24"/>
-        </w:rPr>
-        <w:t>valor mensal do plano</w:t>
-      </w:r>
-      <w:r>
-        <w:rPr>
-          <w:rFonts w:ascii="Times New Roman" w:hAnsi="Times New Roman" w:cs="Times New Roman"/>
-          <w:sz w:val="24"/>
-        </w:rPr>
-        <w:t>. Os clientes podem aderir a mais de um plano.</w:t>
+        <w:t xml:space="preserve">valor cobrado </w:t>
+      </w:r>
+      <w:r>
+        <w:rPr>
+          <w:rFonts w:ascii="Times New Roman" w:hAnsi="Times New Roman" w:cs="Times New Roman"/>
+          <w:sz w:val="24"/>
+        </w:rPr>
+        <w:t xml:space="preserve">para ligações fixas locais de outra operadora, </w:t>
+      </w:r>
+      <w:r>
+        <w:rPr>
+          <w:rFonts w:ascii="Times New Roman" w:hAnsi="Times New Roman" w:cs="Times New Roman"/>
+          <w:sz w:val="24"/>
+        </w:rPr>
+        <w:t>ligações para fixo nacionais, ligações para c</w:t>
+      </w:r>
+      <w:r>
+        <w:rPr>
+          <w:rFonts w:ascii="Times New Roman" w:hAnsi="Times New Roman" w:cs="Times New Roman"/>
+          <w:sz w:val="24"/>
+        </w:rPr>
+        <w:t xml:space="preserve">elular local e nacional. </w:t>
+      </w:r>
+      <w:r>
+        <w:rPr>
+          <w:rFonts w:ascii="Times New Roman" w:hAnsi="Times New Roman" w:cs="Times New Roman"/>
+          <w:sz w:val="24"/>
+        </w:rPr>
+        <w:t>Os clientes podem aderir a mais de um plano.</w:t>
       </w:r>
     </w:p>
     <w:p>
@@ -408,7 +426,6 @@
       <w:r>
         <w:rPr>
           <w:rFonts w:ascii="Times New Roman" w:hAnsi="Times New Roman" w:cs="Times New Roman"/>
-          <w:color w:val="FF0000"/>
           <w:sz w:val="24"/>
         </w:rPr>
         <w:t>feito</w:t>
@@ -458,7 +475,14 @@
           <w:rFonts w:ascii="Times New Roman" w:hAnsi="Times New Roman" w:cs="Times New Roman"/>
           <w:sz w:val="24"/>
         </w:rPr>
-        <w:t xml:space="preserve"> e parceiros podem realizar vendas. Para os </w:t>
+        <w:t>, atendentes e</w:t>
+      </w:r>
+      <w:r>
+        <w:rPr>
+          <w:rFonts w:ascii="Times New Roman" w:hAnsi="Times New Roman" w:cs="Times New Roman"/>
+          <w:sz w:val="24"/>
+        </w:rPr>
+        <w:t xml:space="preserve"> parceiros podem realizar vendas. Para os </w:t>
       </w:r>
       <w:r>
         <w:rPr>
@@ -631,42 +655,49 @@
       <w:r>
         <w:rPr>
           <w:rFonts w:ascii="Times New Roman" w:hAnsi="Times New Roman" w:cs="Times New Roman"/>
-          <w:color w:val="FF0000"/>
-          <w:sz w:val="24"/>
-        </w:rPr>
-        <w:t xml:space="preserve">Para o </w:t>
-      </w:r>
-      <w:r>
-        <w:rPr>
-          <w:rFonts w:ascii="Times New Roman" w:hAnsi="Times New Roman" w:cs="Times New Roman"/>
-          <w:color w:val="FF0000"/>
+          <w:sz w:val="24"/>
+        </w:rPr>
+        <w:t>Para a</w:t>
+      </w:r>
+      <w:r>
+        <w:rPr>
+          <w:rFonts w:ascii="Times New Roman" w:hAnsi="Times New Roman" w:cs="Times New Roman"/>
+          <w:sz w:val="24"/>
+        </w:rPr>
+        <w:t xml:space="preserve"> </w:t>
+      </w:r>
+      <w:r>
+        <w:rPr>
+          <w:rFonts w:ascii="Times New Roman" w:hAnsi="Times New Roman" w:cs="Times New Roman"/>
           <w:sz w:val="24"/>
           <w:highlight w:val="yellow"/>
         </w:rPr>
-        <w:t>pagamento</w:t>
-      </w:r>
-      <w:r>
-        <w:rPr>
-          <w:rFonts w:ascii="Times New Roman" w:hAnsi="Times New Roman" w:cs="Times New Roman"/>
-          <w:color w:val="FF0000"/>
-          <w:sz w:val="24"/>
-        </w:rPr>
-        <w:t xml:space="preserve"> é preciso do numero do cartão do cliente, data do pagamento e vencimento</w:t>
-      </w:r>
-      <w:proofErr w:type="gramStart"/>
-      <w:r>
-        <w:rPr>
-          <w:rFonts w:ascii="Times New Roman" w:hAnsi="Times New Roman" w:cs="Times New Roman"/>
-          <w:color w:val="FF0000"/>
-          <w:sz w:val="24"/>
-        </w:rPr>
-        <w:t xml:space="preserve">  </w:t>
-      </w:r>
-      <w:proofErr w:type="gramEnd"/>
-      <w:r>
-        <w:rPr>
-          <w:rFonts w:ascii="Times New Roman" w:hAnsi="Times New Roman" w:cs="Times New Roman"/>
-          <w:color w:val="FF0000"/>
+        <w:t>conta</w:t>
+      </w:r>
+      <w:r>
+        <w:rPr>
+          <w:rFonts w:ascii="Times New Roman" w:hAnsi="Times New Roman" w:cs="Times New Roman"/>
+          <w:sz w:val="24"/>
+        </w:rPr>
+        <w:t xml:space="preserve"> é preciso da</w:t>
+      </w:r>
+      <w:r>
+        <w:rPr>
+          <w:rFonts w:ascii="Times New Roman" w:hAnsi="Times New Roman" w:cs="Times New Roman"/>
+          <w:sz w:val="24"/>
+        </w:rPr>
+        <w:t xml:space="preserve"> data do </w:t>
+      </w:r>
+      <w:r>
+        <w:rPr>
+          <w:rFonts w:ascii="Times New Roman" w:hAnsi="Times New Roman" w:cs="Times New Roman"/>
+          <w:sz w:val="24"/>
+        </w:rPr>
+        <w:t xml:space="preserve">vencimento </w:t>
+      </w:r>
+      <w:r>
+        <w:rPr>
+          <w:rFonts w:ascii="Times New Roman" w:hAnsi="Times New Roman" w:cs="Times New Roman"/>
           <w:sz w:val="24"/>
         </w:rPr>
         <w:t>e a referência de qual mês foi pago</w:t>
@@ -676,40 +707,17 @@
           <w:rFonts w:ascii="Times New Roman" w:hAnsi="Times New Roman" w:cs="Times New Roman"/>
           <w:sz w:val="24"/>
         </w:rPr>
+        <w:t xml:space="preserve"> e se possui valores adicionais</w:t>
+      </w:r>
+      <w:r>
+        <w:rPr>
+          <w:rFonts w:ascii="Times New Roman" w:hAnsi="Times New Roman" w:cs="Times New Roman"/>
+          <w:sz w:val="24"/>
+        </w:rPr>
         <w:t>.</w:t>
       </w:r>
-    </w:p>
-    <w:p>
-      <w:pPr>
-        <w:spacing w:line="360" w:lineRule="auto"/>
-        <w:jc w:val="both"/>
-        <w:rPr>
-          <w:rFonts w:ascii="Times New Roman" w:hAnsi="Times New Roman" w:cs="Times New Roman"/>
-          <w:sz w:val="24"/>
-        </w:rPr>
-      </w:pPr>
-      <w:r>
-        <w:rPr>
-          <w:rFonts w:ascii="Times New Roman" w:hAnsi="Times New Roman" w:cs="Times New Roman"/>
-          <w:sz w:val="24"/>
-        </w:rPr>
-        <w:t xml:space="preserve">Os </w:t>
-      </w:r>
-      <w:r>
-        <w:rPr>
-          <w:rFonts w:ascii="Times New Roman" w:hAnsi="Times New Roman" w:cs="Times New Roman"/>
-          <w:sz w:val="24"/>
-          <w:highlight w:val="yellow"/>
-        </w:rPr>
-        <w:t>cartões</w:t>
-      </w:r>
-      <w:r>
-        <w:rPr>
-          <w:rFonts w:ascii="Times New Roman" w:hAnsi="Times New Roman" w:cs="Times New Roman"/>
-          <w:sz w:val="24"/>
-        </w:rPr>
-        <w:t xml:space="preserve"> possuem o nome do titular e um número único.</w:t>
-      </w:r>
+      <w:bookmarkStart w:id="0" w:name="_GoBack"/>
+      <w:bookmarkEnd w:id="0"/>
     </w:p>
     <w:p>
       <w:pPr>
@@ -737,6 +745,7 @@
           <w:b/>
           <w:sz w:val="24"/>
         </w:rPr>
+        <w:lastRenderedPageBreak/>
         <w:t>Dicionário de Dados</w:t>
       </w:r>
     </w:p>
@@ -744,7 +753,7 @@
       <w:tblPr>
         <w:tblStyle w:val="Tabelacomgrade"/>
         <w:tblW w:w="0" w:type="auto"/>
-        <w:tblLook w:val="04A0"/>
+        <w:tblLook w:val="04A0" w:firstRow="1" w:lastRow="0" w:firstColumn="1" w:lastColumn="0" w:noHBand="0" w:noVBand="1"/>
       </w:tblPr>
       <w:tblGrid>
         <w:gridCol w:w="3070"/>
@@ -1599,7 +1608,7 @@
       <w:tblPr>
         <w:tblStyle w:val="Tabelacomgrade"/>
         <w:tblW w:w="0" w:type="auto"/>
-        <w:tblLook w:val="04A0"/>
+        <w:tblLook w:val="04A0" w:firstRow="1" w:lastRow="0" w:firstColumn="1" w:lastColumn="0" w:noHBand="0" w:noVBand="1"/>
       </w:tblPr>
       <w:tblGrid>
         <w:gridCol w:w="3070"/>
@@ -2010,7 +2019,7 @@
       <w:tblPr>
         <w:tblStyle w:val="Tabelacomgrade"/>
         <w:tblW w:w="0" w:type="auto"/>
-        <w:tblLook w:val="04A0"/>
+        <w:tblLook w:val="04A0" w:firstRow="1" w:lastRow="0" w:firstColumn="1" w:lastColumn="0" w:noHBand="0" w:noVBand="1"/>
       </w:tblPr>
       <w:tblGrid>
         <w:gridCol w:w="3070"/>
@@ -2146,77 +2155,85 @@
                 <w:rFonts w:ascii="Times New Roman" w:hAnsi="Times New Roman" w:cs="Times New Roman"/>
                 <w:sz w:val="24"/>
               </w:rPr>
+              <w:t>Razão Social</w:t>
+            </w:r>
+          </w:p>
+        </w:tc>
+        <w:tc>
+          <w:tcPr>
+            <w:tcW w:w="3070" w:type="dxa"/>
+            <w:vAlign w:val="center"/>
+          </w:tcPr>
+          <w:p>
+            <w:pPr>
+              <w:spacing w:line="360" w:lineRule="auto"/>
+              <w:jc w:val="center"/>
+              <w:rPr>
+                <w:rFonts w:ascii="Times New Roman" w:hAnsi="Times New Roman" w:cs="Times New Roman"/>
+                <w:sz w:val="24"/>
+              </w:rPr>
+            </w:pPr>
+            <w:r>
+              <w:rPr>
+                <w:rFonts w:ascii="Times New Roman" w:hAnsi="Times New Roman" w:cs="Times New Roman"/>
+                <w:sz w:val="24"/>
+              </w:rPr>
+              <w:t>String</w:t>
+            </w:r>
+          </w:p>
+        </w:tc>
+        <w:tc>
+          <w:tcPr>
+            <w:tcW w:w="3071" w:type="dxa"/>
+          </w:tcPr>
+          <w:p>
+            <w:pPr>
+              <w:spacing w:line="360" w:lineRule="auto"/>
+              <w:jc w:val="both"/>
+              <w:rPr>
+                <w:rFonts w:ascii="Times New Roman" w:hAnsi="Times New Roman" w:cs="Times New Roman"/>
+                <w:sz w:val="24"/>
+              </w:rPr>
+            </w:pPr>
+            <w:r>
+              <w:rPr>
+                <w:rFonts w:ascii="Times New Roman" w:hAnsi="Times New Roman" w:cs="Times New Roman"/>
+                <w:sz w:val="24"/>
+              </w:rPr>
+              <w:t xml:space="preserve">Nome de registro da empresa </w:t>
+            </w:r>
+            <w:r>
+              <w:rPr>
+                <w:rFonts w:ascii="Times New Roman" w:hAnsi="Times New Roman" w:cs="Times New Roman"/>
+                <w:sz w:val="24"/>
+              </w:rPr>
               <w:lastRenderedPageBreak/>
-              <w:t>Razão Social</w:t>
-            </w:r>
-          </w:p>
-        </w:tc>
-        <w:tc>
-          <w:tcPr>
-            <w:tcW w:w="3070" w:type="dxa"/>
-            <w:vAlign w:val="center"/>
-          </w:tcPr>
-          <w:p>
-            <w:pPr>
-              <w:spacing w:line="360" w:lineRule="auto"/>
-              <w:jc w:val="center"/>
-              <w:rPr>
-                <w:rFonts w:ascii="Times New Roman" w:hAnsi="Times New Roman" w:cs="Times New Roman"/>
-                <w:sz w:val="24"/>
-              </w:rPr>
-            </w:pPr>
-            <w:r>
-              <w:rPr>
-                <w:rFonts w:ascii="Times New Roman" w:hAnsi="Times New Roman" w:cs="Times New Roman"/>
-                <w:sz w:val="24"/>
-              </w:rPr>
-              <w:t>String</w:t>
-            </w:r>
-          </w:p>
-        </w:tc>
-        <w:tc>
-          <w:tcPr>
-            <w:tcW w:w="3071" w:type="dxa"/>
-          </w:tcPr>
-          <w:p>
-            <w:pPr>
-              <w:spacing w:line="360" w:lineRule="auto"/>
-              <w:jc w:val="both"/>
-              <w:rPr>
-                <w:rFonts w:ascii="Times New Roman" w:hAnsi="Times New Roman" w:cs="Times New Roman"/>
-                <w:sz w:val="24"/>
-              </w:rPr>
-            </w:pPr>
-            <w:r>
-              <w:rPr>
-                <w:rFonts w:ascii="Times New Roman" w:hAnsi="Times New Roman" w:cs="Times New Roman"/>
-                <w:sz w:val="24"/>
-              </w:rPr>
-              <w:t>Nome de registro da empresa do Cliente</w:t>
-            </w:r>
-          </w:p>
-        </w:tc>
-      </w:tr>
-      <w:tr>
-        <w:tc>
-          <w:tcPr>
-            <w:tcW w:w="3070" w:type="dxa"/>
-            <w:vAlign w:val="center"/>
-          </w:tcPr>
-          <w:p>
-            <w:pPr>
-              <w:spacing w:line="360" w:lineRule="auto"/>
-              <w:jc w:val="center"/>
-              <w:rPr>
-                <w:rFonts w:ascii="Times New Roman" w:hAnsi="Times New Roman" w:cs="Times New Roman"/>
-                <w:sz w:val="24"/>
-              </w:rPr>
-            </w:pPr>
-            <w:r>
-              <w:rPr>
-                <w:rFonts w:ascii="Times New Roman" w:hAnsi="Times New Roman" w:cs="Times New Roman"/>
-                <w:sz w:val="24"/>
-              </w:rPr>
+              <w:t>do Cliente</w:t>
+            </w:r>
+          </w:p>
+        </w:tc>
+      </w:tr>
+      <w:tr>
+        <w:tc>
+          <w:tcPr>
+            <w:tcW w:w="3070" w:type="dxa"/>
+            <w:vAlign w:val="center"/>
+          </w:tcPr>
+          <w:p>
+            <w:pPr>
+              <w:spacing w:line="360" w:lineRule="auto"/>
+              <w:jc w:val="center"/>
+              <w:rPr>
+                <w:rFonts w:ascii="Times New Roman" w:hAnsi="Times New Roman" w:cs="Times New Roman"/>
+                <w:sz w:val="24"/>
+              </w:rPr>
+            </w:pPr>
+            <w:r>
+              <w:rPr>
+                <w:rFonts w:ascii="Times New Roman" w:hAnsi="Times New Roman" w:cs="Times New Roman"/>
+                <w:sz w:val="24"/>
+              </w:rPr>
+              <w:lastRenderedPageBreak/>
               <w:t>CNPJ</w:t>
             </w:r>
           </w:p>
@@ -2273,7 +2290,7 @@
       <w:tblPr>
         <w:tblStyle w:val="Tabelacomgrade"/>
         <w:tblW w:w="0" w:type="auto"/>
-        <w:tblLook w:val="04A0"/>
+        <w:tblLook w:val="04A0" w:firstRow="1" w:lastRow="0" w:firstColumn="1" w:lastColumn="0" w:noHBand="0" w:noVBand="1"/>
       </w:tblPr>
       <w:tblGrid>
         <w:gridCol w:w="3070"/>
@@ -2467,7 +2484,7 @@
       <w:tblPr>
         <w:tblStyle w:val="Tabelacomgrade"/>
         <w:tblW w:w="0" w:type="auto"/>
-        <w:tblLook w:val="04A0"/>
+        <w:tblLook w:val="04A0" w:firstRow="1" w:lastRow="0" w:firstColumn="1" w:lastColumn="0" w:noHBand="0" w:noVBand="1"/>
       </w:tblPr>
       <w:tblGrid>
         <w:gridCol w:w="3070"/>
@@ -2882,7 +2899,7 @@
       <w:tblPr>
         <w:tblStyle w:val="Tabelacomgrade"/>
         <w:tblW w:w="0" w:type="auto"/>
-        <w:tblLook w:val="04A0"/>
+        <w:tblLook w:val="04A0" w:firstRow="1" w:lastRow="0" w:firstColumn="1" w:lastColumn="0" w:noHBand="0" w:noVBand="1"/>
       </w:tblPr>
       <w:tblGrid>
         <w:gridCol w:w="3070"/>
@@ -3076,7 +3093,7 @@
       <w:tblPr>
         <w:tblStyle w:val="Tabelacomgrade"/>
         <w:tblW w:w="0" w:type="auto"/>
-        <w:tblLook w:val="04A0"/>
+        <w:tblLook w:val="04A0" w:firstRow="1" w:lastRow="0" w:firstColumn="1" w:lastColumn="0" w:noHBand="0" w:noVBand="1"/>
       </w:tblPr>
       <w:tblGrid>
         <w:gridCol w:w="3070"/>
@@ -3475,15 +3492,7 @@
                 <w:rFonts w:ascii="Times New Roman" w:hAnsi="Times New Roman" w:cs="Times New Roman"/>
                 <w:sz w:val="24"/>
               </w:rPr>
-              <w:t xml:space="preserve">Quantidade minutos para ligações feitas para outra </w:t>
-            </w:r>
-            <w:r>
-              <w:rPr>
-                <w:rFonts w:ascii="Times New Roman" w:hAnsi="Times New Roman" w:cs="Times New Roman"/>
-                <w:sz w:val="24"/>
-              </w:rPr>
-              <w:lastRenderedPageBreak/>
-              <w:t>operadora</w:t>
+              <w:t>Quantidade minutos para ligações feitas para outra operadora</w:t>
             </w:r>
           </w:p>
         </w:tc>
@@ -3713,7 +3722,7 @@
       <w:tblPr>
         <w:tblStyle w:val="Tabelacomgrade"/>
         <w:tblW w:w="0" w:type="auto"/>
-        <w:tblLook w:val="04A0"/>
+        <w:tblLook w:val="04A0" w:firstRow="1" w:lastRow="0" w:firstColumn="1" w:lastColumn="0" w:noHBand="0" w:noVBand="1"/>
       </w:tblPr>
       <w:tblGrid>
         <w:gridCol w:w="3070"/>
@@ -4619,7 +4628,7 @@
       <w:tblPr>
         <w:tblStyle w:val="Tabelacomgrade"/>
         <w:tblW w:w="0" w:type="auto"/>
-        <w:tblLook w:val="04A0"/>
+        <w:tblLook w:val="04A0" w:firstRow="1" w:lastRow="0" w:firstColumn="1" w:lastColumn="0" w:noHBand="0" w:noVBand="1"/>
       </w:tblPr>
       <w:tblGrid>
         <w:gridCol w:w="3070"/>
@@ -4755,55 +4764,62 @@
                 <w:rFonts w:ascii="Times New Roman" w:hAnsi="Times New Roman" w:cs="Times New Roman"/>
                 <w:sz w:val="24"/>
               </w:rPr>
+              <w:t>Comissão</w:t>
+            </w:r>
+          </w:p>
+        </w:tc>
+        <w:tc>
+          <w:tcPr>
+            <w:tcW w:w="3070" w:type="dxa"/>
+            <w:vAlign w:val="center"/>
+          </w:tcPr>
+          <w:p>
+            <w:pPr>
+              <w:spacing w:line="360" w:lineRule="auto"/>
+              <w:jc w:val="center"/>
+              <w:rPr>
+                <w:rFonts w:ascii="Times New Roman" w:hAnsi="Times New Roman" w:cs="Times New Roman"/>
+                <w:sz w:val="24"/>
+              </w:rPr>
+            </w:pPr>
+            <w:proofErr w:type="spellStart"/>
+            <w:r>
+              <w:rPr>
+                <w:rFonts w:ascii="Times New Roman" w:hAnsi="Times New Roman" w:cs="Times New Roman"/>
+                <w:sz w:val="24"/>
+              </w:rPr>
+              <w:t>Float</w:t>
+            </w:r>
+            <w:proofErr w:type="spellEnd"/>
+          </w:p>
+        </w:tc>
+        <w:tc>
+          <w:tcPr>
+            <w:tcW w:w="3071" w:type="dxa"/>
+          </w:tcPr>
+          <w:p>
+            <w:pPr>
+              <w:spacing w:line="360" w:lineRule="auto"/>
+              <w:jc w:val="both"/>
+              <w:rPr>
+                <w:rFonts w:ascii="Times New Roman" w:hAnsi="Times New Roman" w:cs="Times New Roman"/>
+                <w:sz w:val="24"/>
+              </w:rPr>
+            </w:pPr>
+            <w:r>
+              <w:rPr>
+                <w:rFonts w:ascii="Times New Roman" w:hAnsi="Times New Roman" w:cs="Times New Roman"/>
+                <w:sz w:val="24"/>
+              </w:rPr>
+              <w:t xml:space="preserve">Valor da comissão ganha por </w:t>
+            </w:r>
+            <w:r>
+              <w:rPr>
+                <w:rFonts w:ascii="Times New Roman" w:hAnsi="Times New Roman" w:cs="Times New Roman"/>
+                <w:sz w:val="24"/>
+              </w:rPr>
               <w:lastRenderedPageBreak/>
-              <w:t>Comissão</w:t>
-            </w:r>
-          </w:p>
-        </w:tc>
-        <w:tc>
-          <w:tcPr>
-            <w:tcW w:w="3070" w:type="dxa"/>
-            <w:vAlign w:val="center"/>
-          </w:tcPr>
-          <w:p>
-            <w:pPr>
-              <w:spacing w:line="360" w:lineRule="auto"/>
-              <w:jc w:val="center"/>
-              <w:rPr>
-                <w:rFonts w:ascii="Times New Roman" w:hAnsi="Times New Roman" w:cs="Times New Roman"/>
-                <w:sz w:val="24"/>
-              </w:rPr>
-            </w:pPr>
-            <w:proofErr w:type="spellStart"/>
-            <w:r>
-              <w:rPr>
-                <w:rFonts w:ascii="Times New Roman" w:hAnsi="Times New Roman" w:cs="Times New Roman"/>
-                <w:sz w:val="24"/>
-              </w:rPr>
-              <w:t>Float</w:t>
-            </w:r>
-            <w:proofErr w:type="spellEnd"/>
-          </w:p>
-        </w:tc>
-        <w:tc>
-          <w:tcPr>
-            <w:tcW w:w="3071" w:type="dxa"/>
-          </w:tcPr>
-          <w:p>
-            <w:pPr>
-              <w:spacing w:line="360" w:lineRule="auto"/>
-              <w:jc w:val="both"/>
-              <w:rPr>
-                <w:rFonts w:ascii="Times New Roman" w:hAnsi="Times New Roman" w:cs="Times New Roman"/>
-                <w:sz w:val="24"/>
-              </w:rPr>
-            </w:pPr>
-            <w:r>
-              <w:rPr>
-                <w:rFonts w:ascii="Times New Roman" w:hAnsi="Times New Roman" w:cs="Times New Roman"/>
-                <w:sz w:val="24"/>
-              </w:rPr>
-              <w:t>Valor da comissão ganha por venda</w:t>
+              <w:t>venda</w:t>
             </w:r>
           </w:p>
         </w:tc>
@@ -4814,7 +4830,7 @@
       <w:tblPr>
         <w:tblStyle w:val="Tabelacomgrade"/>
         <w:tblW w:w="0" w:type="auto"/>
-        <w:tblLook w:val="04A0"/>
+        <w:tblLook w:val="04A0" w:firstRow="1" w:lastRow="0" w:firstColumn="1" w:lastColumn="0" w:noHBand="0" w:noVBand="1"/>
       </w:tblPr>
       <w:tblGrid>
         <w:gridCol w:w="3070"/>
@@ -5712,7 +5728,7 @@
       <w:tblPr>
         <w:tblStyle w:val="Tabelacomgrade"/>
         <w:tblW w:w="0" w:type="auto"/>
-        <w:tblLook w:val="04A0"/>
+        <w:tblLook w:val="04A0" w:firstRow="1" w:lastRow="0" w:firstColumn="1" w:lastColumn="0" w:noHBand="0" w:noVBand="1"/>
       </w:tblPr>
       <w:tblGrid>
         <w:gridCol w:w="3070"/>
@@ -6048,7 +6064,7 @@
       <w:tblPr>
         <w:tblStyle w:val="Tabelacomgrade"/>
         <w:tblW w:w="0" w:type="auto"/>
-        <w:tblLook w:val="04A0"/>
+        <w:tblLook w:val="04A0" w:firstRow="1" w:lastRow="0" w:firstColumn="1" w:lastColumn="0" w:noHBand="0" w:noVBand="1"/>
       </w:tblPr>
       <w:tblGrid>
         <w:gridCol w:w="3070"/>
@@ -6254,77 +6270,85 @@
                 <w:rFonts w:ascii="Times New Roman" w:hAnsi="Times New Roman" w:cs="Times New Roman"/>
                 <w:sz w:val="24"/>
               </w:rPr>
+              <w:t>Vencimento</w:t>
+            </w:r>
+          </w:p>
+        </w:tc>
+        <w:tc>
+          <w:tcPr>
+            <w:tcW w:w="3070" w:type="dxa"/>
+            <w:vAlign w:val="center"/>
+          </w:tcPr>
+          <w:p>
+            <w:pPr>
+              <w:spacing w:line="360" w:lineRule="auto"/>
+              <w:jc w:val="center"/>
+              <w:rPr>
+                <w:rFonts w:ascii="Times New Roman" w:hAnsi="Times New Roman" w:cs="Times New Roman"/>
+                <w:sz w:val="24"/>
+              </w:rPr>
+            </w:pPr>
+            <w:r>
+              <w:rPr>
+                <w:rFonts w:ascii="Times New Roman" w:hAnsi="Times New Roman" w:cs="Times New Roman"/>
+                <w:sz w:val="24"/>
+              </w:rPr>
+              <w:t>Date</w:t>
+            </w:r>
+          </w:p>
+        </w:tc>
+        <w:tc>
+          <w:tcPr>
+            <w:tcW w:w="3071" w:type="dxa"/>
+          </w:tcPr>
+          <w:p>
+            <w:pPr>
+              <w:spacing w:line="360" w:lineRule="auto"/>
+              <w:jc w:val="both"/>
+              <w:rPr>
+                <w:rFonts w:ascii="Times New Roman" w:hAnsi="Times New Roman" w:cs="Times New Roman"/>
+                <w:sz w:val="24"/>
+              </w:rPr>
+            </w:pPr>
+            <w:r>
+              <w:rPr>
+                <w:rFonts w:ascii="Times New Roman" w:hAnsi="Times New Roman" w:cs="Times New Roman"/>
+                <w:sz w:val="24"/>
+              </w:rPr>
+              <w:t xml:space="preserve">Data de vencimento do </w:t>
+            </w:r>
+            <w:r>
+              <w:rPr>
+                <w:rFonts w:ascii="Times New Roman" w:hAnsi="Times New Roman" w:cs="Times New Roman"/>
+                <w:sz w:val="24"/>
+              </w:rPr>
               <w:lastRenderedPageBreak/>
-              <w:t>Vencimento</w:t>
-            </w:r>
-          </w:p>
-        </w:tc>
-        <w:tc>
-          <w:tcPr>
-            <w:tcW w:w="3070" w:type="dxa"/>
-            <w:vAlign w:val="center"/>
-          </w:tcPr>
-          <w:p>
-            <w:pPr>
-              <w:spacing w:line="360" w:lineRule="auto"/>
-              <w:jc w:val="center"/>
-              <w:rPr>
-                <w:rFonts w:ascii="Times New Roman" w:hAnsi="Times New Roman" w:cs="Times New Roman"/>
-                <w:sz w:val="24"/>
-              </w:rPr>
-            </w:pPr>
-            <w:r>
-              <w:rPr>
-                <w:rFonts w:ascii="Times New Roman" w:hAnsi="Times New Roman" w:cs="Times New Roman"/>
-                <w:sz w:val="24"/>
-              </w:rPr>
-              <w:t>Date</w:t>
-            </w:r>
-          </w:p>
-        </w:tc>
-        <w:tc>
-          <w:tcPr>
-            <w:tcW w:w="3071" w:type="dxa"/>
-          </w:tcPr>
-          <w:p>
-            <w:pPr>
-              <w:spacing w:line="360" w:lineRule="auto"/>
-              <w:jc w:val="both"/>
-              <w:rPr>
-                <w:rFonts w:ascii="Times New Roman" w:hAnsi="Times New Roman" w:cs="Times New Roman"/>
-                <w:sz w:val="24"/>
-              </w:rPr>
-            </w:pPr>
-            <w:r>
-              <w:rPr>
-                <w:rFonts w:ascii="Times New Roman" w:hAnsi="Times New Roman" w:cs="Times New Roman"/>
-                <w:sz w:val="24"/>
-              </w:rPr>
-              <w:t>Data de vencimento do Pagamento</w:t>
-            </w:r>
-          </w:p>
-        </w:tc>
-      </w:tr>
-      <w:tr>
-        <w:tc>
-          <w:tcPr>
-            <w:tcW w:w="3070" w:type="dxa"/>
-            <w:vAlign w:val="center"/>
-          </w:tcPr>
-          <w:p>
-            <w:pPr>
-              <w:spacing w:line="360" w:lineRule="auto"/>
-              <w:jc w:val="center"/>
-              <w:rPr>
-                <w:rFonts w:ascii="Times New Roman" w:hAnsi="Times New Roman" w:cs="Times New Roman"/>
-                <w:sz w:val="24"/>
-              </w:rPr>
-            </w:pPr>
-            <w:r>
-              <w:rPr>
-                <w:rFonts w:ascii="Times New Roman" w:hAnsi="Times New Roman" w:cs="Times New Roman"/>
-                <w:sz w:val="24"/>
-              </w:rPr>
+              <w:t>Pagamento</w:t>
+            </w:r>
+          </w:p>
+        </w:tc>
+      </w:tr>
+      <w:tr>
+        <w:tc>
+          <w:tcPr>
+            <w:tcW w:w="3070" w:type="dxa"/>
+            <w:vAlign w:val="center"/>
+          </w:tcPr>
+          <w:p>
+            <w:pPr>
+              <w:spacing w:line="360" w:lineRule="auto"/>
+              <w:jc w:val="center"/>
+              <w:rPr>
+                <w:rFonts w:ascii="Times New Roman" w:hAnsi="Times New Roman" w:cs="Times New Roman"/>
+                <w:sz w:val="24"/>
+              </w:rPr>
+            </w:pPr>
+            <w:r>
+              <w:rPr>
+                <w:rFonts w:ascii="Times New Roman" w:hAnsi="Times New Roman" w:cs="Times New Roman"/>
+                <w:sz w:val="24"/>
+              </w:rPr>
+              <w:lastRenderedPageBreak/>
               <w:t>Mês</w:t>
             </w:r>
           </w:p>
@@ -6383,7 +6407,7 @@
       <w:tblPr>
         <w:tblStyle w:val="Tabelacomgrade"/>
         <w:tblW w:w="0" w:type="auto"/>
-        <w:tblLook w:val="04A0"/>
+        <w:tblLook w:val="04A0" w:firstRow="1" w:lastRow="0" w:firstColumn="1" w:lastColumn="0" w:noHBand="0" w:noVBand="1"/>
       </w:tblPr>
       <w:tblGrid>
         <w:gridCol w:w="3070"/>
@@ -6574,8 +6598,6 @@
               </w:rPr>
               <w:t>Número do Cartão do Cliente</w:t>
             </w:r>
-            <w:bookmarkStart w:id="0" w:name="_GoBack"/>
-            <w:bookmarkEnd w:id="0"/>
           </w:p>
         </w:tc>
       </w:tr>
@@ -6592,7 +6614,7 @@
 </file>
 
 <file path=word/styles.xml><?xml version="1.0" encoding="utf-8"?>
-<w:styles xmlns:r="http://schemas.openxmlformats.org/officeDocument/2006/relationships" xmlns:w="http://schemas.openxmlformats.org/wordprocessingml/2006/main">
+<w:styles xmlns:mc="http://schemas.openxmlformats.org/markup-compatibility/2006" xmlns:r="http://schemas.openxmlformats.org/officeDocument/2006/relationships" xmlns:w="http://schemas.openxmlformats.org/wordprocessingml/2006/main" xmlns:w14="http://schemas.microsoft.com/office/word/2010/wordml" mc:Ignorable="w14">
   <w:docDefaults>
     <w:rPrDefault>
       <w:rPr>
@@ -6763,7 +6785,6 @@
     <w:uiPriority w:val="99"/>
     <w:semiHidden/>
     <w:unhideWhenUsed/>
-    <w:qFormat/>
     <w:tblPr>
       <w:tblInd w:w="0" w:type="dxa"/>
       <w:tblCellMar>
@@ -6789,7 +6810,6 @@
       <w:spacing w:after="0" w:line="240" w:lineRule="auto"/>
     </w:pPr>
     <w:tblPr>
-      <w:tblInd w:w="0" w:type="dxa"/>
       <w:tblBorders>
         <w:top w:val="single" w:sz="4" w:space="0" w:color="auto"/>
         <w:left w:val="single" w:sz="4" w:space="0" w:color="auto"/>
@@ -6798,12 +6818,6 @@
         <w:insideH w:val="single" w:sz="4" w:space="0" w:color="auto"/>
         <w:insideV w:val="single" w:sz="4" w:space="0" w:color="auto"/>
       </w:tblBorders>
-      <w:tblCellMar>
-        <w:top w:w="0" w:type="dxa"/>
-        <w:left w:w="108" w:type="dxa"/>
-        <w:bottom w:w="0" w:type="dxa"/>
-        <w:right w:w="108" w:type="dxa"/>
-      </w:tblCellMar>
     </w:tblPr>
   </w:style>
 </w:styles>
@@ -7289,7 +7303,7 @@
 </file>
 
 <file path=customXml/itemProps1.xml><?xml version="1.0" encoding="utf-8"?>
-<ds:datastoreItem xmlns:ds="http://schemas.openxmlformats.org/officeDocument/2006/customXml" ds:itemID="{382C9B88-568E-4D61-89F0-B3E147C31EA6}">
+<ds:datastoreItem xmlns:ds="http://schemas.openxmlformats.org/officeDocument/2006/customXml" ds:itemID="{D0BB4174-E714-458C-987E-A3407DAAAB5A}">
   <ds:schemaRefs>
     <ds:schemaRef ds:uri="http://schemas.openxmlformats.org/officeDocument/2006/bibliography"/>
   </ds:schemaRefs>

</xml_diff>

<commit_message>
atualização no diagrama e descrição
</commit_message>
<xml_diff>
--- a/descrição da aplicação - Projeto BD.docx
+++ b/descrição da aplicação - Projeto BD.docx
@@ -4,6 +4,2166 @@
   <w:body>
     <w:p>
       <w:pPr>
+        <w:pStyle w:val="SemEspaamento"/>
+        <w:jc w:val="center"/>
+        <w:rPr>
+          <w:rFonts w:ascii="Times New Roman" w:hAnsi="Times New Roman" w:cs="Times New Roman"/>
+          <w:sz w:val="24"/>
+        </w:rPr>
+      </w:pPr>
+      <w:bookmarkStart w:id="0" w:name="_GoBack"/>
+      <w:bookmarkEnd w:id="0"/>
+      <w:r>
+        <w:rPr>
+          <w:rFonts w:ascii="Times New Roman" w:hAnsi="Times New Roman" w:cs="Times New Roman"/>
+          <w:noProof/>
+          <w:sz w:val="24"/>
+          <w:lang w:eastAsia="pt-BR"/>
+        </w:rPr>
+        <w:drawing>
+          <wp:inline distT="0" distB="0" distL="0" distR="0" wp14:anchorId="7CEF47EE" wp14:editId="02A77644">
+            <wp:extent cx="1743739" cy="713759"/>
+            <wp:effectExtent l="0" t="0" r="0" b="0"/>
+            <wp:docPr id="1" name="Imagem 1"/>
+            <wp:cNvGraphicFramePr>
+              <a:graphicFrameLocks xmlns:a="http://schemas.openxmlformats.org/drawingml/2006/main" noChangeAspect="1"/>
+            </wp:cNvGraphicFramePr>
+            <a:graphic xmlns:a="http://schemas.openxmlformats.org/drawingml/2006/main">
+              <a:graphicData uri="http://schemas.openxmlformats.org/drawingml/2006/picture">
+                <pic:pic xmlns:pic="http://schemas.openxmlformats.org/drawingml/2006/picture">
+                  <pic:nvPicPr>
+                    <pic:cNvPr id="0" name="ifpb logo.jpg"/>
+                    <pic:cNvPicPr/>
+                  </pic:nvPicPr>
+                  <pic:blipFill>
+                    <a:blip r:embed="rId9" cstate="print">
+                      <a:extLst>
+                        <a:ext uri="{28A0092B-C50C-407E-A947-70E740481C1C}">
+                          <a14:useLocalDpi xmlns:a14="http://schemas.microsoft.com/office/drawing/2010/main" val="0"/>
+                        </a:ext>
+                      </a:extLst>
+                    </a:blip>
+                    <a:stretch>
+                      <a:fillRect/>
+                    </a:stretch>
+                  </pic:blipFill>
+                  <pic:spPr>
+                    <a:xfrm>
+                      <a:off x="0" y="0"/>
+                      <a:ext cx="1742904" cy="713417"/>
+                    </a:xfrm>
+                    <a:prstGeom prst="rect">
+                      <a:avLst/>
+                    </a:prstGeom>
+                  </pic:spPr>
+                </pic:pic>
+              </a:graphicData>
+            </a:graphic>
+          </wp:inline>
+        </w:drawing>
+      </w:r>
+    </w:p>
+    <w:p>
+      <w:pPr>
+        <w:pStyle w:val="SemEspaamento"/>
+        <w:jc w:val="center"/>
+        <w:rPr>
+          <w:rFonts w:ascii="Times New Roman" w:hAnsi="Times New Roman" w:cs="Times New Roman"/>
+          <w:sz w:val="24"/>
+        </w:rPr>
+      </w:pPr>
+    </w:p>
+    <w:p>
+      <w:pPr>
+        <w:pStyle w:val="SemEspaamento"/>
+        <w:jc w:val="center"/>
+        <w:rPr>
+          <w:rFonts w:ascii="Times New Roman" w:hAnsi="Times New Roman" w:cs="Times New Roman"/>
+          <w:b/>
+          <w:sz w:val="24"/>
+        </w:rPr>
+      </w:pPr>
+      <w:r>
+        <w:rPr>
+          <w:rFonts w:ascii="Times New Roman" w:hAnsi="Times New Roman" w:cs="Times New Roman"/>
+          <w:b/>
+          <w:sz w:val="24"/>
+        </w:rPr>
+        <w:t xml:space="preserve">INSTITUTO FEDERAL DE EDUCAÇÃO, CIÊNCIA </w:t>
+      </w:r>
+      <w:proofErr w:type="gramStart"/>
+      <w:r>
+        <w:rPr>
+          <w:rFonts w:ascii="Times New Roman" w:hAnsi="Times New Roman" w:cs="Times New Roman"/>
+          <w:b/>
+          <w:sz w:val="24"/>
+        </w:rPr>
+        <w:t>E</w:t>
+      </w:r>
+      <w:proofErr w:type="gramEnd"/>
+      <w:r>
+        <w:rPr>
+          <w:rFonts w:ascii="Times New Roman" w:hAnsi="Times New Roman" w:cs="Times New Roman"/>
+          <w:b/>
+          <w:sz w:val="24"/>
+        </w:rPr>
+        <w:t xml:space="preserve"> </w:t>
+      </w:r>
+    </w:p>
+    <w:p>
+      <w:pPr>
+        <w:pStyle w:val="SemEspaamento"/>
+        <w:jc w:val="center"/>
+        <w:rPr>
+          <w:rFonts w:ascii="Times New Roman" w:hAnsi="Times New Roman" w:cs="Times New Roman"/>
+          <w:b/>
+          <w:sz w:val="24"/>
+        </w:rPr>
+      </w:pPr>
+      <w:r>
+        <w:rPr>
+          <w:rFonts w:ascii="Times New Roman" w:hAnsi="Times New Roman" w:cs="Times New Roman"/>
+          <w:b/>
+          <w:sz w:val="24"/>
+        </w:rPr>
+        <w:t xml:space="preserve">TECNOLOGIA DA PARAÍBA - </w:t>
+      </w:r>
+      <w:r>
+        <w:rPr>
+          <w:rFonts w:ascii="Times New Roman" w:hAnsi="Times New Roman" w:cs="Times New Roman"/>
+          <w:b/>
+          <w:sz w:val="24"/>
+        </w:rPr>
+        <w:t>CAMPUS CAJAZEIRAS</w:t>
+      </w:r>
+    </w:p>
+    <w:p>
+      <w:pPr>
+        <w:pStyle w:val="SemEspaamento"/>
+        <w:jc w:val="center"/>
+        <w:rPr>
+          <w:rFonts w:ascii="Times New Roman" w:hAnsi="Times New Roman" w:cs="Times New Roman"/>
+          <w:sz w:val="24"/>
+        </w:rPr>
+      </w:pPr>
+      <w:r>
+        <w:rPr>
+          <w:rFonts w:ascii="Times New Roman" w:hAnsi="Times New Roman" w:cs="Times New Roman"/>
+          <w:sz w:val="24"/>
+        </w:rPr>
+        <w:t>ANÁLISE E DESENVOLVIMENTO DE SISTEMAS</w:t>
+      </w:r>
+    </w:p>
+    <w:p>
+      <w:pPr>
+        <w:pStyle w:val="SemEspaamento"/>
+        <w:jc w:val="center"/>
+        <w:rPr>
+          <w:rFonts w:ascii="Times New Roman" w:hAnsi="Times New Roman" w:cs="Times New Roman"/>
+          <w:sz w:val="24"/>
+        </w:rPr>
+      </w:pPr>
+    </w:p>
+    <w:p>
+      <w:pPr>
+        <w:pStyle w:val="SemEspaamento"/>
+        <w:jc w:val="center"/>
+        <w:rPr>
+          <w:rFonts w:ascii="Times New Roman" w:hAnsi="Times New Roman" w:cs="Times New Roman"/>
+          <w:sz w:val="24"/>
+        </w:rPr>
+      </w:pPr>
+    </w:p>
+    <w:p>
+      <w:pPr>
+        <w:pStyle w:val="SemEspaamento"/>
+        <w:jc w:val="center"/>
+        <w:rPr>
+          <w:rFonts w:ascii="Times New Roman" w:hAnsi="Times New Roman" w:cs="Times New Roman"/>
+          <w:sz w:val="24"/>
+        </w:rPr>
+      </w:pPr>
+    </w:p>
+    <w:p>
+      <w:pPr>
+        <w:pStyle w:val="SemEspaamento"/>
+        <w:jc w:val="center"/>
+        <w:rPr>
+          <w:rFonts w:ascii="Times New Roman" w:hAnsi="Times New Roman" w:cs="Times New Roman"/>
+          <w:sz w:val="24"/>
+        </w:rPr>
+      </w:pPr>
+    </w:p>
+    <w:p>
+      <w:pPr>
+        <w:pStyle w:val="SemEspaamento"/>
+        <w:jc w:val="center"/>
+        <w:rPr>
+          <w:rFonts w:ascii="Times New Roman" w:hAnsi="Times New Roman" w:cs="Times New Roman"/>
+          <w:sz w:val="24"/>
+        </w:rPr>
+      </w:pPr>
+    </w:p>
+    <w:p>
+      <w:pPr>
+        <w:pStyle w:val="SemEspaamento"/>
+        <w:jc w:val="center"/>
+        <w:rPr>
+          <w:rFonts w:ascii="Times New Roman" w:hAnsi="Times New Roman" w:cs="Times New Roman"/>
+          <w:sz w:val="24"/>
+        </w:rPr>
+      </w:pPr>
+    </w:p>
+    <w:p>
+      <w:pPr>
+        <w:pStyle w:val="SemEspaamento"/>
+        <w:jc w:val="center"/>
+        <w:rPr>
+          <w:rFonts w:ascii="Times New Roman" w:hAnsi="Times New Roman" w:cs="Times New Roman"/>
+          <w:sz w:val="24"/>
+        </w:rPr>
+      </w:pPr>
+    </w:p>
+    <w:p>
+      <w:pPr>
+        <w:pStyle w:val="SemEspaamento"/>
+        <w:jc w:val="center"/>
+        <w:rPr>
+          <w:rFonts w:ascii="Times New Roman" w:hAnsi="Times New Roman" w:cs="Times New Roman"/>
+          <w:sz w:val="24"/>
+        </w:rPr>
+      </w:pPr>
+      <w:r>
+        <w:rPr>
+          <w:rFonts w:ascii="Times New Roman" w:hAnsi="Times New Roman" w:cs="Times New Roman"/>
+          <w:sz w:val="24"/>
+        </w:rPr>
+        <w:t>AMANDA GOMES PEDROZA</w:t>
+      </w:r>
+    </w:p>
+    <w:p>
+      <w:pPr>
+        <w:pStyle w:val="SemEspaamento"/>
+        <w:jc w:val="center"/>
+        <w:rPr>
+          <w:rFonts w:ascii="Times New Roman" w:hAnsi="Times New Roman" w:cs="Times New Roman"/>
+          <w:sz w:val="24"/>
+        </w:rPr>
+      </w:pPr>
+      <w:r>
+        <w:rPr>
+          <w:rFonts w:ascii="Times New Roman" w:hAnsi="Times New Roman" w:cs="Times New Roman"/>
+          <w:sz w:val="24"/>
+        </w:rPr>
+        <w:t>RAFAELA PEREIRA RAMOS</w:t>
+      </w:r>
+    </w:p>
+    <w:p>
+      <w:pPr>
+        <w:pStyle w:val="SemEspaamento"/>
+        <w:jc w:val="center"/>
+        <w:rPr>
+          <w:rFonts w:ascii="Times New Roman" w:hAnsi="Times New Roman" w:cs="Times New Roman"/>
+          <w:sz w:val="24"/>
+        </w:rPr>
+      </w:pPr>
+    </w:p>
+    <w:p>
+      <w:pPr>
+        <w:pStyle w:val="SemEspaamento"/>
+        <w:jc w:val="center"/>
+        <w:rPr>
+          <w:rFonts w:ascii="Times New Roman" w:hAnsi="Times New Roman" w:cs="Times New Roman"/>
+          <w:sz w:val="24"/>
+        </w:rPr>
+      </w:pPr>
+    </w:p>
+    <w:p>
+      <w:pPr>
+        <w:pStyle w:val="SemEspaamento"/>
+        <w:jc w:val="center"/>
+        <w:rPr>
+          <w:rFonts w:ascii="Times New Roman" w:hAnsi="Times New Roman" w:cs="Times New Roman"/>
+          <w:sz w:val="24"/>
+        </w:rPr>
+      </w:pPr>
+    </w:p>
+    <w:p>
+      <w:pPr>
+        <w:pStyle w:val="SemEspaamento"/>
+        <w:jc w:val="center"/>
+        <w:rPr>
+          <w:rFonts w:ascii="Times New Roman" w:hAnsi="Times New Roman" w:cs="Times New Roman"/>
+          <w:sz w:val="24"/>
+        </w:rPr>
+      </w:pPr>
+    </w:p>
+    <w:p>
+      <w:pPr>
+        <w:pStyle w:val="SemEspaamento"/>
+        <w:jc w:val="center"/>
+        <w:rPr>
+          <w:rFonts w:ascii="Times New Roman" w:hAnsi="Times New Roman" w:cs="Times New Roman"/>
+          <w:sz w:val="24"/>
+        </w:rPr>
+      </w:pPr>
+    </w:p>
+    <w:p>
+      <w:pPr>
+        <w:pStyle w:val="SemEspaamento"/>
+        <w:jc w:val="center"/>
+        <w:rPr>
+          <w:rFonts w:ascii="Times New Roman" w:hAnsi="Times New Roman" w:cs="Times New Roman"/>
+          <w:sz w:val="24"/>
+        </w:rPr>
+      </w:pPr>
+    </w:p>
+    <w:p>
+      <w:pPr>
+        <w:pStyle w:val="SemEspaamento"/>
+        <w:jc w:val="center"/>
+        <w:rPr>
+          <w:rFonts w:ascii="Times New Roman" w:hAnsi="Times New Roman" w:cs="Times New Roman"/>
+          <w:sz w:val="24"/>
+        </w:rPr>
+      </w:pPr>
+    </w:p>
+    <w:p>
+      <w:pPr>
+        <w:pStyle w:val="SemEspaamento"/>
+        <w:jc w:val="center"/>
+        <w:rPr>
+          <w:rFonts w:ascii="Times New Roman" w:hAnsi="Times New Roman" w:cs="Times New Roman"/>
+          <w:sz w:val="24"/>
+        </w:rPr>
+      </w:pPr>
+    </w:p>
+    <w:p>
+      <w:pPr>
+        <w:pStyle w:val="SemEspaamento"/>
+        <w:jc w:val="center"/>
+        <w:rPr>
+          <w:rFonts w:ascii="Times New Roman" w:hAnsi="Times New Roman" w:cs="Times New Roman"/>
+          <w:sz w:val="28"/>
+        </w:rPr>
+      </w:pPr>
+    </w:p>
+    <w:p>
+      <w:pPr>
+        <w:pStyle w:val="SemEspaamento"/>
+        <w:jc w:val="center"/>
+        <w:rPr>
+          <w:rFonts w:ascii="Times New Roman" w:hAnsi="Times New Roman" w:cs="Times New Roman"/>
+          <w:b/>
+          <w:sz w:val="28"/>
+        </w:rPr>
+      </w:pPr>
+      <w:r>
+        <w:rPr>
+          <w:rFonts w:ascii="Times New Roman" w:hAnsi="Times New Roman" w:cs="Times New Roman"/>
+          <w:b/>
+          <w:sz w:val="28"/>
+        </w:rPr>
+        <w:t xml:space="preserve">SISTEMA DE GERENCIAMENTO DE PROVEDOR </w:t>
+      </w:r>
+    </w:p>
+    <w:p>
+      <w:pPr>
+        <w:pStyle w:val="SemEspaamento"/>
+        <w:jc w:val="center"/>
+        <w:rPr>
+          <w:rFonts w:ascii="Times New Roman" w:hAnsi="Times New Roman" w:cs="Times New Roman"/>
+          <w:sz w:val="24"/>
+        </w:rPr>
+      </w:pPr>
+    </w:p>
+    <w:p>
+      <w:pPr>
+        <w:pStyle w:val="SemEspaamento"/>
+        <w:jc w:val="center"/>
+        <w:rPr>
+          <w:rFonts w:ascii="Times New Roman" w:hAnsi="Times New Roman" w:cs="Times New Roman"/>
+          <w:sz w:val="24"/>
+        </w:rPr>
+      </w:pPr>
+    </w:p>
+    <w:p>
+      <w:pPr>
+        <w:pStyle w:val="SemEspaamento"/>
+        <w:jc w:val="center"/>
+        <w:rPr>
+          <w:rFonts w:ascii="Times New Roman" w:hAnsi="Times New Roman" w:cs="Times New Roman"/>
+          <w:sz w:val="24"/>
+        </w:rPr>
+      </w:pPr>
+    </w:p>
+    <w:p>
+      <w:pPr>
+        <w:pStyle w:val="SemEspaamento"/>
+        <w:jc w:val="center"/>
+        <w:rPr>
+          <w:rFonts w:ascii="Times New Roman" w:hAnsi="Times New Roman" w:cs="Times New Roman"/>
+          <w:sz w:val="24"/>
+        </w:rPr>
+      </w:pPr>
+    </w:p>
+    <w:p>
+      <w:pPr>
+        <w:pStyle w:val="SemEspaamento"/>
+        <w:jc w:val="center"/>
+        <w:rPr>
+          <w:rFonts w:ascii="Times New Roman" w:hAnsi="Times New Roman" w:cs="Times New Roman"/>
+          <w:sz w:val="24"/>
+        </w:rPr>
+      </w:pPr>
+    </w:p>
+    <w:p>
+      <w:pPr>
+        <w:pStyle w:val="SemEspaamento"/>
+        <w:jc w:val="center"/>
+        <w:rPr>
+          <w:rFonts w:ascii="Times New Roman" w:hAnsi="Times New Roman" w:cs="Times New Roman"/>
+          <w:sz w:val="24"/>
+        </w:rPr>
+      </w:pPr>
+    </w:p>
+    <w:p>
+      <w:pPr>
+        <w:pStyle w:val="SemEspaamento"/>
+        <w:jc w:val="center"/>
+        <w:rPr>
+          <w:rFonts w:ascii="Times New Roman" w:hAnsi="Times New Roman" w:cs="Times New Roman"/>
+          <w:sz w:val="24"/>
+        </w:rPr>
+      </w:pPr>
+    </w:p>
+    <w:p>
+      <w:pPr>
+        <w:pStyle w:val="SemEspaamento"/>
+        <w:jc w:val="center"/>
+        <w:rPr>
+          <w:rFonts w:ascii="Times New Roman" w:hAnsi="Times New Roman" w:cs="Times New Roman"/>
+          <w:sz w:val="24"/>
+        </w:rPr>
+      </w:pPr>
+    </w:p>
+    <w:p>
+      <w:pPr>
+        <w:pStyle w:val="SemEspaamento"/>
+        <w:jc w:val="center"/>
+        <w:rPr>
+          <w:rFonts w:ascii="Times New Roman" w:hAnsi="Times New Roman" w:cs="Times New Roman"/>
+          <w:sz w:val="24"/>
+        </w:rPr>
+      </w:pPr>
+    </w:p>
+    <w:p>
+      <w:pPr>
+        <w:pStyle w:val="SemEspaamento"/>
+        <w:jc w:val="center"/>
+        <w:rPr>
+          <w:rFonts w:ascii="Times New Roman" w:hAnsi="Times New Roman" w:cs="Times New Roman"/>
+          <w:sz w:val="24"/>
+        </w:rPr>
+      </w:pPr>
+    </w:p>
+    <w:p>
+      <w:pPr>
+        <w:pStyle w:val="SemEspaamento"/>
+        <w:jc w:val="center"/>
+        <w:rPr>
+          <w:rFonts w:ascii="Times New Roman" w:hAnsi="Times New Roman" w:cs="Times New Roman"/>
+          <w:sz w:val="24"/>
+        </w:rPr>
+      </w:pPr>
+    </w:p>
+    <w:p>
+      <w:pPr>
+        <w:pStyle w:val="SemEspaamento"/>
+        <w:jc w:val="center"/>
+        <w:rPr>
+          <w:rFonts w:ascii="Times New Roman" w:hAnsi="Times New Roman" w:cs="Times New Roman"/>
+          <w:sz w:val="24"/>
+        </w:rPr>
+      </w:pPr>
+    </w:p>
+    <w:p>
+      <w:pPr>
+        <w:pStyle w:val="SemEspaamento"/>
+        <w:jc w:val="center"/>
+        <w:rPr>
+          <w:rFonts w:ascii="Times New Roman" w:hAnsi="Times New Roman" w:cs="Times New Roman"/>
+          <w:sz w:val="24"/>
+        </w:rPr>
+      </w:pPr>
+    </w:p>
+    <w:p>
+      <w:pPr>
+        <w:pStyle w:val="SemEspaamento"/>
+        <w:jc w:val="center"/>
+        <w:rPr>
+          <w:rFonts w:ascii="Times New Roman" w:hAnsi="Times New Roman" w:cs="Times New Roman"/>
+          <w:sz w:val="24"/>
+        </w:rPr>
+      </w:pPr>
+    </w:p>
+    <w:p>
+      <w:pPr>
+        <w:pStyle w:val="SemEspaamento"/>
+        <w:jc w:val="center"/>
+        <w:rPr>
+          <w:rFonts w:ascii="Times New Roman" w:hAnsi="Times New Roman" w:cs="Times New Roman"/>
+          <w:sz w:val="24"/>
+        </w:rPr>
+      </w:pPr>
+    </w:p>
+    <w:p>
+      <w:pPr>
+        <w:pStyle w:val="SemEspaamento"/>
+        <w:jc w:val="center"/>
+        <w:rPr>
+          <w:rFonts w:ascii="Times New Roman" w:hAnsi="Times New Roman" w:cs="Times New Roman"/>
+          <w:sz w:val="24"/>
+        </w:rPr>
+      </w:pPr>
+    </w:p>
+    <w:p>
+      <w:pPr>
+        <w:pStyle w:val="SemEspaamento"/>
+        <w:jc w:val="center"/>
+        <w:rPr>
+          <w:rFonts w:ascii="Times New Roman" w:hAnsi="Times New Roman" w:cs="Times New Roman"/>
+          <w:sz w:val="24"/>
+        </w:rPr>
+      </w:pPr>
+    </w:p>
+    <w:p>
+      <w:pPr>
+        <w:pStyle w:val="SemEspaamento"/>
+        <w:jc w:val="center"/>
+        <w:rPr>
+          <w:rFonts w:ascii="Times New Roman" w:hAnsi="Times New Roman" w:cs="Times New Roman"/>
+          <w:sz w:val="24"/>
+        </w:rPr>
+      </w:pPr>
+    </w:p>
+    <w:p>
+      <w:pPr>
+        <w:pStyle w:val="SemEspaamento"/>
+        <w:jc w:val="center"/>
+        <w:rPr>
+          <w:rFonts w:ascii="Times New Roman" w:hAnsi="Times New Roman" w:cs="Times New Roman"/>
+          <w:sz w:val="24"/>
+        </w:rPr>
+      </w:pPr>
+    </w:p>
+    <w:p>
+      <w:pPr>
+        <w:pStyle w:val="SemEspaamento"/>
+        <w:jc w:val="center"/>
+        <w:rPr>
+          <w:rFonts w:ascii="Times New Roman" w:hAnsi="Times New Roman" w:cs="Times New Roman"/>
+          <w:sz w:val="24"/>
+        </w:rPr>
+      </w:pPr>
+    </w:p>
+    <w:p>
+      <w:pPr>
+        <w:pStyle w:val="SemEspaamento"/>
+        <w:jc w:val="center"/>
+        <w:rPr>
+          <w:rFonts w:ascii="Times New Roman" w:hAnsi="Times New Roman" w:cs="Times New Roman"/>
+          <w:sz w:val="24"/>
+        </w:rPr>
+      </w:pPr>
+    </w:p>
+    <w:p>
+      <w:pPr>
+        <w:pStyle w:val="SemEspaamento"/>
+        <w:jc w:val="center"/>
+        <w:rPr>
+          <w:rFonts w:ascii="Times New Roman" w:hAnsi="Times New Roman" w:cs="Times New Roman"/>
+          <w:sz w:val="24"/>
+        </w:rPr>
+      </w:pPr>
+      <w:r>
+        <w:rPr>
+          <w:rFonts w:ascii="Times New Roman" w:hAnsi="Times New Roman" w:cs="Times New Roman"/>
+          <w:sz w:val="24"/>
+        </w:rPr>
+        <w:t>Cajazeiras, PB</w:t>
+      </w:r>
+    </w:p>
+    <w:p>
+      <w:pPr>
+        <w:pStyle w:val="SemEspaamento"/>
+        <w:jc w:val="center"/>
+        <w:rPr>
+          <w:rFonts w:ascii="Times New Roman" w:hAnsi="Times New Roman" w:cs="Times New Roman"/>
+          <w:sz w:val="24"/>
+        </w:rPr>
+      </w:pPr>
+      <w:r>
+        <w:rPr>
+          <w:rFonts w:ascii="Times New Roman" w:hAnsi="Times New Roman" w:cs="Times New Roman"/>
+          <w:sz w:val="24"/>
+        </w:rPr>
+        <w:t>2018</w:t>
+      </w:r>
+    </w:p>
+    <w:p>
+      <w:pPr>
+        <w:pStyle w:val="SemEspaamento"/>
+        <w:jc w:val="center"/>
+        <w:rPr>
+          <w:rFonts w:ascii="Times New Roman" w:hAnsi="Times New Roman" w:cs="Times New Roman"/>
+          <w:sz w:val="24"/>
+        </w:rPr>
+      </w:pPr>
+      <w:r>
+        <w:rPr>
+          <w:rFonts w:ascii="Times New Roman" w:hAnsi="Times New Roman" w:cs="Times New Roman"/>
+          <w:sz w:val="24"/>
+        </w:rPr>
+        <w:lastRenderedPageBreak/>
+        <w:t>AMANDA GOMES PEDROZA</w:t>
+      </w:r>
+    </w:p>
+    <w:p>
+      <w:pPr>
+        <w:pStyle w:val="SemEspaamento"/>
+        <w:jc w:val="center"/>
+        <w:rPr>
+          <w:rFonts w:ascii="Times New Roman" w:hAnsi="Times New Roman" w:cs="Times New Roman"/>
+          <w:sz w:val="24"/>
+        </w:rPr>
+      </w:pPr>
+      <w:r>
+        <w:rPr>
+          <w:rFonts w:ascii="Times New Roman" w:hAnsi="Times New Roman" w:cs="Times New Roman"/>
+          <w:sz w:val="24"/>
+        </w:rPr>
+        <w:t>RAFAELA PEREIRA RAMOS</w:t>
+      </w:r>
+    </w:p>
+    <w:p>
+      <w:pPr>
+        <w:pStyle w:val="SemEspaamento"/>
+        <w:jc w:val="center"/>
+        <w:rPr>
+          <w:rFonts w:ascii="Times New Roman" w:hAnsi="Times New Roman" w:cs="Times New Roman"/>
+          <w:sz w:val="24"/>
+        </w:rPr>
+      </w:pPr>
+    </w:p>
+    <w:p>
+      <w:pPr>
+        <w:pStyle w:val="SemEspaamento"/>
+        <w:jc w:val="center"/>
+        <w:rPr>
+          <w:rFonts w:ascii="Times New Roman" w:hAnsi="Times New Roman" w:cs="Times New Roman"/>
+          <w:sz w:val="24"/>
+        </w:rPr>
+      </w:pPr>
+    </w:p>
+    <w:p>
+      <w:pPr>
+        <w:pStyle w:val="SemEspaamento"/>
+        <w:jc w:val="center"/>
+        <w:rPr>
+          <w:rFonts w:ascii="Times New Roman" w:hAnsi="Times New Roman" w:cs="Times New Roman"/>
+          <w:sz w:val="24"/>
+        </w:rPr>
+      </w:pPr>
+    </w:p>
+    <w:p>
+      <w:pPr>
+        <w:pStyle w:val="SemEspaamento"/>
+        <w:jc w:val="center"/>
+        <w:rPr>
+          <w:rFonts w:ascii="Times New Roman" w:hAnsi="Times New Roman" w:cs="Times New Roman"/>
+          <w:sz w:val="24"/>
+        </w:rPr>
+      </w:pPr>
+    </w:p>
+    <w:p>
+      <w:pPr>
+        <w:pStyle w:val="SemEspaamento"/>
+        <w:jc w:val="center"/>
+        <w:rPr>
+          <w:rFonts w:ascii="Times New Roman" w:hAnsi="Times New Roman" w:cs="Times New Roman"/>
+          <w:sz w:val="24"/>
+        </w:rPr>
+      </w:pPr>
+    </w:p>
+    <w:p>
+      <w:pPr>
+        <w:pStyle w:val="SemEspaamento"/>
+        <w:jc w:val="center"/>
+        <w:rPr>
+          <w:rFonts w:ascii="Times New Roman" w:hAnsi="Times New Roman" w:cs="Times New Roman"/>
+          <w:sz w:val="24"/>
+        </w:rPr>
+      </w:pPr>
+    </w:p>
+    <w:p>
+      <w:pPr>
+        <w:pStyle w:val="SemEspaamento"/>
+        <w:jc w:val="center"/>
+        <w:rPr>
+          <w:rFonts w:ascii="Times New Roman" w:hAnsi="Times New Roman" w:cs="Times New Roman"/>
+          <w:sz w:val="24"/>
+        </w:rPr>
+      </w:pPr>
+    </w:p>
+    <w:p>
+      <w:pPr>
+        <w:pStyle w:val="SemEspaamento"/>
+        <w:jc w:val="center"/>
+        <w:rPr>
+          <w:rFonts w:ascii="Times New Roman" w:hAnsi="Times New Roman" w:cs="Times New Roman"/>
+          <w:sz w:val="24"/>
+        </w:rPr>
+      </w:pPr>
+    </w:p>
+    <w:p>
+      <w:pPr>
+        <w:pStyle w:val="SemEspaamento"/>
+        <w:jc w:val="center"/>
+        <w:rPr>
+          <w:rFonts w:ascii="Times New Roman" w:hAnsi="Times New Roman" w:cs="Times New Roman"/>
+          <w:sz w:val="24"/>
+        </w:rPr>
+      </w:pPr>
+    </w:p>
+    <w:p>
+      <w:pPr>
+        <w:pStyle w:val="SemEspaamento"/>
+        <w:jc w:val="center"/>
+        <w:rPr>
+          <w:rFonts w:ascii="Times New Roman" w:hAnsi="Times New Roman" w:cs="Times New Roman"/>
+          <w:sz w:val="24"/>
+        </w:rPr>
+      </w:pPr>
+    </w:p>
+    <w:p>
+      <w:pPr>
+        <w:pStyle w:val="SemEspaamento"/>
+        <w:jc w:val="center"/>
+        <w:rPr>
+          <w:rFonts w:ascii="Times New Roman" w:hAnsi="Times New Roman" w:cs="Times New Roman"/>
+          <w:sz w:val="24"/>
+        </w:rPr>
+      </w:pPr>
+    </w:p>
+    <w:p>
+      <w:pPr>
+        <w:pStyle w:val="SemEspaamento"/>
+        <w:jc w:val="center"/>
+        <w:rPr>
+          <w:rFonts w:ascii="Times New Roman" w:hAnsi="Times New Roman" w:cs="Times New Roman"/>
+          <w:sz w:val="24"/>
+        </w:rPr>
+      </w:pPr>
+    </w:p>
+    <w:p>
+      <w:pPr>
+        <w:pStyle w:val="SemEspaamento"/>
+        <w:jc w:val="center"/>
+        <w:rPr>
+          <w:rFonts w:ascii="Times New Roman" w:hAnsi="Times New Roman" w:cs="Times New Roman"/>
+          <w:sz w:val="24"/>
+        </w:rPr>
+      </w:pPr>
+    </w:p>
+    <w:p>
+      <w:pPr>
+        <w:pStyle w:val="SemEspaamento"/>
+        <w:jc w:val="center"/>
+        <w:rPr>
+          <w:rFonts w:ascii="Times New Roman" w:hAnsi="Times New Roman" w:cs="Times New Roman"/>
+          <w:sz w:val="24"/>
+        </w:rPr>
+      </w:pPr>
+    </w:p>
+    <w:p>
+      <w:pPr>
+        <w:pStyle w:val="SemEspaamento"/>
+        <w:jc w:val="center"/>
+        <w:rPr>
+          <w:rFonts w:ascii="Times New Roman" w:hAnsi="Times New Roman" w:cs="Times New Roman"/>
+          <w:sz w:val="24"/>
+        </w:rPr>
+      </w:pPr>
+    </w:p>
+    <w:p>
+      <w:pPr>
+        <w:pStyle w:val="SemEspaamento"/>
+        <w:jc w:val="center"/>
+        <w:rPr>
+          <w:rFonts w:ascii="Times New Roman" w:hAnsi="Times New Roman" w:cs="Times New Roman"/>
+          <w:b/>
+          <w:sz w:val="28"/>
+        </w:rPr>
+      </w:pPr>
+      <w:r>
+        <w:rPr>
+          <w:rFonts w:ascii="Times New Roman" w:hAnsi="Times New Roman" w:cs="Times New Roman"/>
+          <w:b/>
+          <w:sz w:val="28"/>
+        </w:rPr>
+        <w:t>SISTEMA DE GERENCIAMENTO DE PROVEDOR</w:t>
+      </w:r>
+    </w:p>
+    <w:p>
+      <w:pPr>
+        <w:pStyle w:val="SemEspaamento"/>
+        <w:jc w:val="center"/>
+        <w:rPr>
+          <w:rFonts w:ascii="Times New Roman" w:hAnsi="Times New Roman" w:cs="Times New Roman"/>
+          <w:b/>
+          <w:sz w:val="28"/>
+        </w:rPr>
+      </w:pPr>
+    </w:p>
+    <w:p>
+      <w:pPr>
+        <w:pStyle w:val="SemEspaamento"/>
+        <w:jc w:val="center"/>
+        <w:rPr>
+          <w:rFonts w:ascii="Times New Roman" w:hAnsi="Times New Roman" w:cs="Times New Roman"/>
+          <w:b/>
+          <w:sz w:val="28"/>
+        </w:rPr>
+      </w:pPr>
+    </w:p>
+    <w:p>
+      <w:pPr>
+        <w:pStyle w:val="SemEspaamento"/>
+        <w:jc w:val="center"/>
+        <w:rPr>
+          <w:rFonts w:ascii="Times New Roman" w:hAnsi="Times New Roman" w:cs="Times New Roman"/>
+          <w:b/>
+          <w:sz w:val="28"/>
+        </w:rPr>
+      </w:pPr>
+    </w:p>
+    <w:p>
+      <w:pPr>
+        <w:pStyle w:val="SemEspaamento"/>
+        <w:jc w:val="center"/>
+        <w:rPr>
+          <w:rFonts w:ascii="Times New Roman" w:hAnsi="Times New Roman" w:cs="Times New Roman"/>
+          <w:b/>
+          <w:sz w:val="28"/>
+        </w:rPr>
+      </w:pPr>
+    </w:p>
+    <w:p>
+      <w:pPr>
+        <w:pStyle w:val="SemEspaamento"/>
+        <w:jc w:val="center"/>
+        <w:rPr>
+          <w:rFonts w:ascii="Times New Roman" w:hAnsi="Times New Roman" w:cs="Times New Roman"/>
+          <w:b/>
+          <w:sz w:val="28"/>
+        </w:rPr>
+      </w:pPr>
+    </w:p>
+    <w:p>
+      <w:pPr>
+        <w:pStyle w:val="SemEspaamento"/>
+        <w:jc w:val="center"/>
+        <w:rPr>
+          <w:rFonts w:ascii="Times New Roman" w:hAnsi="Times New Roman" w:cs="Times New Roman"/>
+          <w:b/>
+          <w:sz w:val="28"/>
+        </w:rPr>
+      </w:pPr>
+    </w:p>
+    <w:p>
+      <w:pPr>
+        <w:pStyle w:val="SemEspaamento"/>
+        <w:jc w:val="center"/>
+        <w:rPr>
+          <w:rFonts w:ascii="Times New Roman" w:hAnsi="Times New Roman" w:cs="Times New Roman"/>
+          <w:b/>
+          <w:sz w:val="28"/>
+        </w:rPr>
+      </w:pPr>
+    </w:p>
+    <w:p>
+      <w:pPr>
+        <w:pStyle w:val="SemEspaamento"/>
+        <w:jc w:val="center"/>
+        <w:rPr>
+          <w:rFonts w:ascii="Times New Roman" w:hAnsi="Times New Roman" w:cs="Times New Roman"/>
+          <w:b/>
+          <w:sz w:val="28"/>
+        </w:rPr>
+      </w:pPr>
+    </w:p>
+    <w:p>
+      <w:pPr>
+        <w:pStyle w:val="SemEspaamento"/>
+        <w:ind w:left="4253"/>
+        <w:jc w:val="both"/>
+        <w:rPr>
+          <w:rFonts w:ascii="Times New Roman" w:hAnsi="Times New Roman" w:cs="Times New Roman"/>
+          <w:sz w:val="24"/>
+        </w:rPr>
+      </w:pPr>
+      <w:r>
+        <w:rPr>
+          <w:rFonts w:ascii="Times New Roman" w:hAnsi="Times New Roman" w:cs="Times New Roman"/>
+          <w:sz w:val="24"/>
+        </w:rPr>
+        <w:t xml:space="preserve">Projeto referente </w:t>
+      </w:r>
+      <w:r>
+        <w:rPr>
+          <w:rFonts w:ascii="Times New Roman" w:hAnsi="Times New Roman" w:cs="Times New Roman"/>
+          <w:sz w:val="24"/>
+        </w:rPr>
+        <w:t>à</w:t>
+      </w:r>
+      <w:r>
+        <w:rPr>
+          <w:rFonts w:ascii="Times New Roman" w:hAnsi="Times New Roman" w:cs="Times New Roman"/>
+          <w:sz w:val="24"/>
+        </w:rPr>
+        <w:t xml:space="preserve"> disciplina de Banco de Dados do Curso Superior de Análise e Desenvolvimento de Sistemas do IFPB (Instituto Federal de Educação, Ciência e Tecnologia da Paraíba), Campus Cajazeiras.</w:t>
+      </w:r>
+    </w:p>
+    <w:p>
+      <w:pPr>
+        <w:pStyle w:val="SemEspaamento"/>
+        <w:ind w:left="4253"/>
+        <w:jc w:val="both"/>
+        <w:rPr>
+          <w:rFonts w:ascii="Times New Roman" w:hAnsi="Times New Roman" w:cs="Times New Roman"/>
+          <w:sz w:val="24"/>
+        </w:rPr>
+      </w:pPr>
+    </w:p>
+    <w:p>
+      <w:pPr>
+        <w:pStyle w:val="SemEspaamento"/>
+        <w:ind w:left="4253"/>
+        <w:jc w:val="both"/>
+        <w:rPr>
+          <w:rFonts w:ascii="Times New Roman" w:hAnsi="Times New Roman" w:cs="Times New Roman"/>
+          <w:sz w:val="24"/>
+        </w:rPr>
+      </w:pPr>
+      <w:r>
+        <w:rPr>
+          <w:rFonts w:ascii="Times New Roman" w:hAnsi="Times New Roman" w:cs="Times New Roman"/>
+          <w:sz w:val="24"/>
+        </w:rPr>
+        <w:t>Prof. Dr. Fábio Gomes de Andrade</w:t>
+      </w:r>
+    </w:p>
+    <w:p>
+      <w:pPr>
+        <w:pStyle w:val="SemEspaamento"/>
+        <w:ind w:left="4253"/>
+        <w:jc w:val="both"/>
+        <w:rPr>
+          <w:rFonts w:ascii="Times New Roman" w:hAnsi="Times New Roman" w:cs="Times New Roman"/>
+          <w:sz w:val="24"/>
+        </w:rPr>
+      </w:pPr>
+    </w:p>
+    <w:p>
+      <w:pPr>
+        <w:pStyle w:val="SemEspaamento"/>
+        <w:ind w:left="4253"/>
+        <w:jc w:val="both"/>
+        <w:rPr>
+          <w:rFonts w:ascii="Times New Roman" w:hAnsi="Times New Roman" w:cs="Times New Roman"/>
+          <w:sz w:val="24"/>
+        </w:rPr>
+      </w:pPr>
+    </w:p>
+    <w:p>
+      <w:pPr>
+        <w:pStyle w:val="SemEspaamento"/>
+        <w:ind w:left="4253"/>
+        <w:jc w:val="both"/>
+        <w:rPr>
+          <w:rFonts w:ascii="Times New Roman" w:hAnsi="Times New Roman" w:cs="Times New Roman"/>
+          <w:sz w:val="24"/>
+        </w:rPr>
+      </w:pPr>
+    </w:p>
+    <w:p>
+      <w:pPr>
+        <w:pStyle w:val="SemEspaamento"/>
+        <w:ind w:left="4253"/>
+        <w:jc w:val="both"/>
+        <w:rPr>
+          <w:rFonts w:ascii="Times New Roman" w:hAnsi="Times New Roman" w:cs="Times New Roman"/>
+          <w:sz w:val="24"/>
+        </w:rPr>
+      </w:pPr>
+    </w:p>
+    <w:p>
+      <w:pPr>
+        <w:pStyle w:val="SemEspaamento"/>
+        <w:jc w:val="both"/>
+        <w:rPr>
+          <w:rFonts w:ascii="Times New Roman" w:hAnsi="Times New Roman" w:cs="Times New Roman"/>
+          <w:sz w:val="24"/>
+        </w:rPr>
+      </w:pPr>
+    </w:p>
+    <w:p>
+      <w:pPr>
+        <w:pStyle w:val="SemEspaamento"/>
+        <w:jc w:val="both"/>
+        <w:rPr>
+          <w:rFonts w:ascii="Times New Roman" w:hAnsi="Times New Roman" w:cs="Times New Roman"/>
+          <w:sz w:val="24"/>
+        </w:rPr>
+      </w:pPr>
+    </w:p>
+    <w:p>
+      <w:pPr>
+        <w:pStyle w:val="SemEspaamento"/>
+        <w:jc w:val="both"/>
+        <w:rPr>
+          <w:rFonts w:ascii="Times New Roman" w:hAnsi="Times New Roman" w:cs="Times New Roman"/>
+          <w:sz w:val="24"/>
+        </w:rPr>
+      </w:pPr>
+    </w:p>
+    <w:p>
+      <w:pPr>
+        <w:pStyle w:val="SemEspaamento"/>
+        <w:jc w:val="both"/>
+        <w:rPr>
+          <w:rFonts w:ascii="Times New Roman" w:hAnsi="Times New Roman" w:cs="Times New Roman"/>
+          <w:sz w:val="24"/>
+        </w:rPr>
+      </w:pPr>
+    </w:p>
+    <w:p>
+      <w:pPr>
+        <w:pStyle w:val="SemEspaamento"/>
+        <w:jc w:val="both"/>
+        <w:rPr>
+          <w:rFonts w:ascii="Times New Roman" w:hAnsi="Times New Roman" w:cs="Times New Roman"/>
+          <w:sz w:val="24"/>
+        </w:rPr>
+      </w:pPr>
+    </w:p>
+    <w:p>
+      <w:pPr>
+        <w:pStyle w:val="SemEspaamento"/>
+        <w:jc w:val="both"/>
+        <w:rPr>
+          <w:rFonts w:ascii="Times New Roman" w:hAnsi="Times New Roman" w:cs="Times New Roman"/>
+          <w:sz w:val="24"/>
+        </w:rPr>
+      </w:pPr>
+    </w:p>
+    <w:p>
+      <w:pPr>
+        <w:pStyle w:val="SemEspaamento"/>
+        <w:jc w:val="both"/>
+        <w:rPr>
+          <w:rFonts w:ascii="Times New Roman" w:hAnsi="Times New Roman" w:cs="Times New Roman"/>
+          <w:sz w:val="24"/>
+        </w:rPr>
+      </w:pPr>
+    </w:p>
+    <w:p>
+      <w:pPr>
+        <w:pStyle w:val="SemEspaamento"/>
+        <w:jc w:val="both"/>
+        <w:rPr>
+          <w:rFonts w:ascii="Times New Roman" w:hAnsi="Times New Roman" w:cs="Times New Roman"/>
+          <w:sz w:val="24"/>
+        </w:rPr>
+      </w:pPr>
+    </w:p>
+    <w:p>
+      <w:pPr>
+        <w:pStyle w:val="SemEspaamento"/>
+        <w:jc w:val="both"/>
+        <w:rPr>
+          <w:rFonts w:ascii="Times New Roman" w:hAnsi="Times New Roman" w:cs="Times New Roman"/>
+          <w:sz w:val="24"/>
+        </w:rPr>
+      </w:pPr>
+    </w:p>
+    <w:p>
+      <w:pPr>
+        <w:pStyle w:val="SemEspaamento"/>
+        <w:jc w:val="both"/>
+        <w:rPr>
+          <w:rFonts w:ascii="Times New Roman" w:hAnsi="Times New Roman" w:cs="Times New Roman"/>
+          <w:sz w:val="24"/>
+        </w:rPr>
+      </w:pPr>
+    </w:p>
+    <w:p>
+      <w:pPr>
+        <w:pStyle w:val="SemEspaamento"/>
+        <w:jc w:val="center"/>
+        <w:rPr>
+          <w:rFonts w:ascii="Times New Roman" w:hAnsi="Times New Roman" w:cs="Times New Roman"/>
+          <w:sz w:val="24"/>
+        </w:rPr>
+      </w:pPr>
+      <w:r>
+        <w:rPr>
+          <w:rFonts w:ascii="Times New Roman" w:hAnsi="Times New Roman" w:cs="Times New Roman"/>
+          <w:sz w:val="24"/>
+        </w:rPr>
+        <w:t>Cajazeiras, PB</w:t>
+      </w:r>
+    </w:p>
+    <w:p>
+      <w:pPr>
+        <w:pStyle w:val="SemEspaamento"/>
+        <w:jc w:val="center"/>
+        <w:rPr>
+          <w:rFonts w:ascii="Times New Roman" w:hAnsi="Times New Roman" w:cs="Times New Roman"/>
+          <w:sz w:val="24"/>
+        </w:rPr>
+      </w:pPr>
+      <w:r>
+        <w:rPr>
+          <w:rFonts w:ascii="Times New Roman" w:hAnsi="Times New Roman" w:cs="Times New Roman"/>
+          <w:sz w:val="24"/>
+        </w:rPr>
+        <w:t>2018</w:t>
+      </w:r>
+    </w:p>
+    <w:p>
+      <w:pPr>
+        <w:pStyle w:val="ndicedeilustraes"/>
+        <w:tabs>
+          <w:tab w:val="right" w:leader="dot" w:pos="9061"/>
+        </w:tabs>
+        <w:jc w:val="center"/>
+        <w:rPr>
+          <w:rFonts w:ascii="Times New Roman" w:hAnsi="Times New Roman" w:cs="Times New Roman"/>
+          <w:b/>
+          <w:sz w:val="24"/>
+        </w:rPr>
+      </w:pPr>
+      <w:r>
+        <w:rPr>
+          <w:rFonts w:ascii="Times New Roman" w:hAnsi="Times New Roman" w:cs="Times New Roman"/>
+          <w:b/>
+          <w:sz w:val="24"/>
+        </w:rPr>
+        <w:lastRenderedPageBreak/>
+        <w:t>LISTA DE FIGURAS</w:t>
+      </w:r>
+    </w:p>
+    <w:p>
+      <w:pPr>
+        <w:pStyle w:val="ndicedeilustraes"/>
+        <w:tabs>
+          <w:tab w:val="right" w:leader="dot" w:pos="9061"/>
+        </w:tabs>
+        <w:rPr>
+          <w:rFonts w:ascii="Times New Roman" w:hAnsi="Times New Roman" w:cs="Times New Roman"/>
+          <w:sz w:val="24"/>
+          <w:szCs w:val="24"/>
+        </w:rPr>
+      </w:pPr>
+    </w:p>
+    <w:p>
+      <w:pPr>
+        <w:pStyle w:val="ndicedeilustraes"/>
+        <w:tabs>
+          <w:tab w:val="right" w:leader="dot" w:pos="9061"/>
+        </w:tabs>
+        <w:rPr>
+          <w:rStyle w:val="Hyperlink"/>
+          <w:rFonts w:ascii="Times New Roman" w:hAnsi="Times New Roman" w:cs="Times New Roman"/>
+          <w:noProof/>
+          <w:sz w:val="24"/>
+          <w:szCs w:val="24"/>
+        </w:rPr>
+      </w:pPr>
+      <w:r>
+        <w:rPr>
+          <w:rFonts w:ascii="Times New Roman" w:hAnsi="Times New Roman" w:cs="Times New Roman"/>
+          <w:sz w:val="24"/>
+          <w:szCs w:val="24"/>
+        </w:rPr>
+        <w:fldChar w:fldCharType="begin"/>
+      </w:r>
+      <w:r>
+        <w:rPr>
+          <w:rFonts w:ascii="Times New Roman" w:hAnsi="Times New Roman" w:cs="Times New Roman"/>
+          <w:sz w:val="24"/>
+          <w:szCs w:val="24"/>
+        </w:rPr>
+        <w:instrText xml:space="preserve"> TOC \h \z \c "Figura" </w:instrText>
+      </w:r>
+      <w:r>
+        <w:rPr>
+          <w:rFonts w:ascii="Times New Roman" w:hAnsi="Times New Roman" w:cs="Times New Roman"/>
+          <w:sz w:val="24"/>
+          <w:szCs w:val="24"/>
+        </w:rPr>
+        <w:fldChar w:fldCharType="separate"/>
+      </w:r>
+      <w:hyperlink w:anchor="_Toc502825371" w:history="1">
+        <w:r>
+          <w:rPr>
+            <w:rStyle w:val="Hyperlink"/>
+            <w:rFonts w:ascii="Times New Roman" w:hAnsi="Times New Roman" w:cs="Times New Roman"/>
+            <w:b/>
+            <w:noProof/>
+            <w:sz w:val="24"/>
+            <w:szCs w:val="24"/>
+          </w:rPr>
+          <w:t>Figura 1: Modelo Conceitual</w:t>
+        </w:r>
+        <w:r>
+          <w:rPr>
+            <w:rFonts w:ascii="Times New Roman" w:hAnsi="Times New Roman" w:cs="Times New Roman"/>
+            <w:noProof/>
+            <w:webHidden/>
+            <w:sz w:val="24"/>
+            <w:szCs w:val="24"/>
+          </w:rPr>
+          <w:tab/>
+        </w:r>
+        <w:r>
+          <w:rPr>
+            <w:rFonts w:ascii="Times New Roman" w:hAnsi="Times New Roman" w:cs="Times New Roman"/>
+            <w:noProof/>
+            <w:webHidden/>
+            <w:sz w:val="24"/>
+            <w:szCs w:val="24"/>
+          </w:rPr>
+          <w:fldChar w:fldCharType="begin"/>
+        </w:r>
+        <w:r>
+          <w:rPr>
+            <w:rFonts w:ascii="Times New Roman" w:hAnsi="Times New Roman" w:cs="Times New Roman"/>
+            <w:noProof/>
+            <w:webHidden/>
+            <w:sz w:val="24"/>
+            <w:szCs w:val="24"/>
+          </w:rPr>
+          <w:instrText xml:space="preserve"> PAGEREF _Toc502825371 \h </w:instrText>
+        </w:r>
+        <w:r>
+          <w:rPr>
+            <w:rFonts w:ascii="Times New Roman" w:hAnsi="Times New Roman" w:cs="Times New Roman"/>
+            <w:noProof/>
+            <w:webHidden/>
+            <w:sz w:val="24"/>
+            <w:szCs w:val="24"/>
+          </w:rPr>
+        </w:r>
+        <w:r>
+          <w:rPr>
+            <w:rFonts w:ascii="Times New Roman" w:hAnsi="Times New Roman" w:cs="Times New Roman"/>
+            <w:noProof/>
+            <w:webHidden/>
+            <w:sz w:val="24"/>
+            <w:szCs w:val="24"/>
+          </w:rPr>
+          <w:fldChar w:fldCharType="separate"/>
+        </w:r>
+        <w:r>
+          <w:rPr>
+            <w:rFonts w:ascii="Times New Roman" w:hAnsi="Times New Roman" w:cs="Times New Roman"/>
+            <w:noProof/>
+            <w:webHidden/>
+            <w:sz w:val="24"/>
+            <w:szCs w:val="24"/>
+          </w:rPr>
+          <w:t>7</w:t>
+        </w:r>
+        <w:r>
+          <w:rPr>
+            <w:rFonts w:ascii="Times New Roman" w:hAnsi="Times New Roman" w:cs="Times New Roman"/>
+            <w:noProof/>
+            <w:webHidden/>
+            <w:sz w:val="24"/>
+            <w:szCs w:val="24"/>
+          </w:rPr>
+          <w:fldChar w:fldCharType="end"/>
+        </w:r>
+      </w:hyperlink>
+    </w:p>
+    <w:p>
+      <w:pPr>
+        <w:rPr>
+          <w:noProof/>
+        </w:rPr>
+      </w:pPr>
+    </w:p>
+    <w:p>
+      <w:pPr>
+        <w:rPr>
+          <w:noProof/>
+        </w:rPr>
+      </w:pPr>
+    </w:p>
+    <w:p>
+      <w:pPr>
+        <w:rPr>
+          <w:noProof/>
+        </w:rPr>
+      </w:pPr>
+    </w:p>
+    <w:p>
+      <w:pPr>
+        <w:rPr>
+          <w:noProof/>
+        </w:rPr>
+      </w:pPr>
+    </w:p>
+    <w:p>
+      <w:pPr>
+        <w:rPr>
+          <w:noProof/>
+        </w:rPr>
+      </w:pPr>
+    </w:p>
+    <w:p>
+      <w:pPr>
+        <w:rPr>
+          <w:noProof/>
+        </w:rPr>
+      </w:pPr>
+    </w:p>
+    <w:p>
+      <w:pPr>
+        <w:rPr>
+          <w:noProof/>
+        </w:rPr>
+      </w:pPr>
+    </w:p>
+    <w:p>
+      <w:pPr>
+        <w:rPr>
+          <w:noProof/>
+        </w:rPr>
+      </w:pPr>
+    </w:p>
+    <w:p>
+      <w:pPr>
+        <w:rPr>
+          <w:noProof/>
+        </w:rPr>
+      </w:pPr>
+    </w:p>
+    <w:p>
+      <w:pPr>
+        <w:rPr>
+          <w:noProof/>
+        </w:rPr>
+      </w:pPr>
+    </w:p>
+    <w:p>
+      <w:pPr>
+        <w:rPr>
+          <w:noProof/>
+        </w:rPr>
+      </w:pPr>
+    </w:p>
+    <w:p>
+      <w:pPr>
+        <w:rPr>
+          <w:noProof/>
+        </w:rPr>
+      </w:pPr>
+    </w:p>
+    <w:p>
+      <w:pPr>
+        <w:rPr>
+          <w:noProof/>
+        </w:rPr>
+      </w:pPr>
+    </w:p>
+    <w:p>
+      <w:pPr>
+        <w:rPr>
+          <w:noProof/>
+        </w:rPr>
+      </w:pPr>
+    </w:p>
+    <w:p>
+      <w:pPr>
+        <w:rPr>
+          <w:noProof/>
+        </w:rPr>
+      </w:pPr>
+    </w:p>
+    <w:p>
+      <w:pPr>
+        <w:rPr>
+          <w:noProof/>
+        </w:rPr>
+      </w:pPr>
+    </w:p>
+    <w:p>
+      <w:pPr>
+        <w:rPr>
+          <w:noProof/>
+        </w:rPr>
+      </w:pPr>
+    </w:p>
+    <w:p>
+      <w:pPr>
+        <w:rPr>
+          <w:noProof/>
+        </w:rPr>
+      </w:pPr>
+    </w:p>
+    <w:p>
+      <w:pPr>
+        <w:rPr>
+          <w:noProof/>
+        </w:rPr>
+      </w:pPr>
+    </w:p>
+    <w:p>
+      <w:pPr>
+        <w:rPr>
+          <w:noProof/>
+        </w:rPr>
+      </w:pPr>
+    </w:p>
+    <w:p>
+      <w:pPr>
+        <w:rPr>
+          <w:noProof/>
+        </w:rPr>
+      </w:pPr>
+    </w:p>
+    <w:p>
+      <w:pPr>
+        <w:rPr>
+          <w:noProof/>
+        </w:rPr>
+      </w:pPr>
+    </w:p>
+    <w:p>
+      <w:pPr>
+        <w:rPr>
+          <w:noProof/>
+        </w:rPr>
+      </w:pPr>
+    </w:p>
+    <w:p>
+      <w:pPr>
+        <w:rPr>
+          <w:noProof/>
+        </w:rPr>
+      </w:pPr>
+    </w:p>
+    <w:p>
+      <w:pPr>
+        <w:rPr>
+          <w:noProof/>
+        </w:rPr>
+      </w:pPr>
+    </w:p>
+    <w:p>
+      <w:pPr>
+        <w:rPr>
+          <w:noProof/>
+        </w:rPr>
+      </w:pPr>
+    </w:p>
+    <w:sdt>
+      <w:sdtPr>
+        <w:rPr>
+          <w:rFonts w:asciiTheme="minorHAnsi" w:eastAsiaTheme="minorHAnsi" w:hAnsiTheme="minorHAnsi" w:cstheme="minorBidi"/>
+          <w:b w:val="0"/>
+          <w:bCs w:val="0"/>
+          <w:noProof/>
+          <w:color w:val="auto"/>
+          <w:sz w:val="22"/>
+          <w:szCs w:val="22"/>
+          <w:lang w:eastAsia="en-US"/>
+        </w:rPr>
+        <w:id w:val="-208349456"/>
+        <w:docPartObj>
+          <w:docPartGallery w:val="Table of Contents"/>
+          <w:docPartUnique/>
+        </w:docPartObj>
+      </w:sdtPr>
+      <w:sdtEndPr/>
+      <w:sdtContent>
+        <w:p>
+          <w:pPr>
+            <w:pStyle w:val="CabealhodoSumrio"/>
+            <w:jc w:val="center"/>
+            <w:rPr>
+              <w:noProof/>
+            </w:rPr>
+          </w:pPr>
+          <w:r>
+            <w:rPr>
+              <w:noProof/>
+            </w:rPr>
+            <w:t>SUMÁRIO</w:t>
+          </w:r>
+        </w:p>
+        <w:p>
+          <w:pPr>
+            <w:rPr>
+              <w:noProof/>
+              <w:lang w:eastAsia="pt-BR"/>
+            </w:rPr>
+          </w:pPr>
+        </w:p>
+        <w:p>
+          <w:pPr>
+            <w:pStyle w:val="Sumrio1"/>
+            <w:tabs>
+              <w:tab w:val="left" w:pos="440"/>
+              <w:tab w:val="right" w:leader="dot" w:pos="9061"/>
+            </w:tabs>
+            <w:rPr>
+              <w:rFonts w:ascii="Times New Roman" w:hAnsi="Times New Roman" w:cs="Times New Roman"/>
+              <w:noProof/>
+              <w:sz w:val="24"/>
+            </w:rPr>
+          </w:pPr>
+          <w:r>
+            <w:rPr>
+              <w:rFonts w:ascii="Times New Roman" w:hAnsi="Times New Roman" w:cs="Times New Roman"/>
+              <w:noProof/>
+              <w:sz w:val="24"/>
+            </w:rPr>
+            <w:fldChar w:fldCharType="begin"/>
+          </w:r>
+          <w:r>
+            <w:rPr>
+              <w:rFonts w:ascii="Times New Roman" w:hAnsi="Times New Roman" w:cs="Times New Roman"/>
+              <w:noProof/>
+              <w:sz w:val="24"/>
+            </w:rPr>
+            <w:instrText xml:space="preserve"> TOC \o "1-3" \h \z \u </w:instrText>
+          </w:r>
+          <w:r>
+            <w:rPr>
+              <w:rFonts w:ascii="Times New Roman" w:hAnsi="Times New Roman" w:cs="Times New Roman"/>
+              <w:noProof/>
+              <w:sz w:val="24"/>
+            </w:rPr>
+            <w:fldChar w:fldCharType="separate"/>
+          </w:r>
+          <w:hyperlink w:anchor="_Toc502826645" w:history="1">
+            <w:r>
+              <w:rPr>
+                <w:rStyle w:val="Hyperlink"/>
+                <w:rFonts w:ascii="Times New Roman" w:hAnsi="Times New Roman" w:cs="Times New Roman"/>
+                <w:b/>
+                <w:noProof/>
+                <w:sz w:val="24"/>
+              </w:rPr>
+              <w:t>1.</w:t>
+            </w:r>
+            <w:r>
+              <w:rPr>
+                <w:rFonts w:ascii="Times New Roman" w:hAnsi="Times New Roman" w:cs="Times New Roman"/>
+                <w:b/>
+                <w:noProof/>
+                <w:sz w:val="24"/>
+              </w:rPr>
+              <w:tab/>
+            </w:r>
+            <w:r>
+              <w:rPr>
+                <w:rStyle w:val="Hyperlink"/>
+                <w:rFonts w:ascii="Times New Roman" w:hAnsi="Times New Roman" w:cs="Times New Roman"/>
+                <w:b/>
+                <w:noProof/>
+                <w:sz w:val="24"/>
+              </w:rPr>
+              <w:t>INTRODUÇÃO</w:t>
+            </w:r>
+            <w:r>
+              <w:rPr>
+                <w:rFonts w:ascii="Times New Roman" w:hAnsi="Times New Roman" w:cs="Times New Roman"/>
+                <w:noProof/>
+                <w:webHidden/>
+                <w:sz w:val="24"/>
+              </w:rPr>
+              <w:tab/>
+            </w:r>
+            <w:r>
+              <w:rPr>
+                <w:rFonts w:ascii="Times New Roman" w:hAnsi="Times New Roman" w:cs="Times New Roman"/>
+                <w:noProof/>
+                <w:webHidden/>
+                <w:sz w:val="24"/>
+              </w:rPr>
+              <w:fldChar w:fldCharType="begin"/>
+            </w:r>
+            <w:r>
+              <w:rPr>
+                <w:rFonts w:ascii="Times New Roman" w:hAnsi="Times New Roman" w:cs="Times New Roman"/>
+                <w:noProof/>
+                <w:webHidden/>
+                <w:sz w:val="24"/>
+              </w:rPr>
+              <w:instrText xml:space="preserve"> PAGEREF _Toc502826645 \h </w:instrText>
+            </w:r>
+            <w:r>
+              <w:rPr>
+                <w:rFonts w:ascii="Times New Roman" w:hAnsi="Times New Roman" w:cs="Times New Roman"/>
+                <w:noProof/>
+                <w:webHidden/>
+                <w:sz w:val="24"/>
+              </w:rPr>
+            </w:r>
+            <w:r>
+              <w:rPr>
+                <w:rFonts w:ascii="Times New Roman" w:hAnsi="Times New Roman" w:cs="Times New Roman"/>
+                <w:noProof/>
+                <w:webHidden/>
+                <w:sz w:val="24"/>
+              </w:rPr>
+              <w:fldChar w:fldCharType="separate"/>
+            </w:r>
+            <w:r>
+              <w:rPr>
+                <w:rFonts w:ascii="Times New Roman" w:hAnsi="Times New Roman" w:cs="Times New Roman"/>
+                <w:noProof/>
+                <w:webHidden/>
+                <w:sz w:val="24"/>
+              </w:rPr>
+              <w:t>4</w:t>
+            </w:r>
+            <w:r>
+              <w:rPr>
+                <w:rFonts w:ascii="Times New Roman" w:hAnsi="Times New Roman" w:cs="Times New Roman"/>
+                <w:noProof/>
+                <w:webHidden/>
+                <w:sz w:val="24"/>
+              </w:rPr>
+              <w:fldChar w:fldCharType="end"/>
+            </w:r>
+          </w:hyperlink>
+        </w:p>
+        <w:p>
+          <w:pPr>
+            <w:pStyle w:val="Sumrio1"/>
+            <w:tabs>
+              <w:tab w:val="left" w:pos="440"/>
+              <w:tab w:val="right" w:leader="dot" w:pos="9061"/>
+            </w:tabs>
+            <w:rPr>
+              <w:rFonts w:ascii="Times New Roman" w:hAnsi="Times New Roman" w:cs="Times New Roman"/>
+              <w:noProof/>
+              <w:sz w:val="24"/>
+            </w:rPr>
+          </w:pPr>
+          <w:hyperlink w:anchor="_Toc502826646" w:history="1">
+            <w:r>
+              <w:rPr>
+                <w:rStyle w:val="Hyperlink"/>
+                <w:rFonts w:ascii="Times New Roman" w:hAnsi="Times New Roman" w:cs="Times New Roman"/>
+                <w:b/>
+                <w:noProof/>
+                <w:sz w:val="24"/>
+              </w:rPr>
+              <w:t>2</w:t>
+            </w:r>
+            <w:r>
+              <w:rPr>
+                <w:rStyle w:val="Hyperlink"/>
+                <w:rFonts w:ascii="Times New Roman" w:hAnsi="Times New Roman" w:cs="Times New Roman"/>
+                <w:b/>
+                <w:noProof/>
+                <w:sz w:val="24"/>
+              </w:rPr>
+              <w:t>.</w:t>
+            </w:r>
+            <w:r>
+              <w:rPr>
+                <w:rFonts w:ascii="Times New Roman" w:hAnsi="Times New Roman" w:cs="Times New Roman"/>
+                <w:b/>
+                <w:noProof/>
+                <w:sz w:val="24"/>
+              </w:rPr>
+              <w:tab/>
+            </w:r>
+            <w:r>
+              <w:rPr>
+                <w:rStyle w:val="Hyperlink"/>
+                <w:rFonts w:ascii="Times New Roman" w:hAnsi="Times New Roman" w:cs="Times New Roman"/>
+                <w:b/>
+                <w:noProof/>
+                <w:sz w:val="24"/>
+              </w:rPr>
+              <w:t>MODELAGEM CONCEITUAL</w:t>
+            </w:r>
+            <w:r>
+              <w:rPr>
+                <w:rFonts w:ascii="Times New Roman" w:hAnsi="Times New Roman" w:cs="Times New Roman"/>
+                <w:noProof/>
+                <w:webHidden/>
+                <w:sz w:val="24"/>
+              </w:rPr>
+              <w:tab/>
+            </w:r>
+            <w:r>
+              <w:rPr>
+                <w:rFonts w:ascii="Times New Roman" w:hAnsi="Times New Roman" w:cs="Times New Roman"/>
+                <w:noProof/>
+                <w:webHidden/>
+                <w:sz w:val="24"/>
+              </w:rPr>
+              <w:fldChar w:fldCharType="begin"/>
+            </w:r>
+            <w:r>
+              <w:rPr>
+                <w:rFonts w:ascii="Times New Roman" w:hAnsi="Times New Roman" w:cs="Times New Roman"/>
+                <w:noProof/>
+                <w:webHidden/>
+                <w:sz w:val="24"/>
+              </w:rPr>
+              <w:instrText xml:space="preserve"> PAGEREF _Toc502826646 \h </w:instrText>
+            </w:r>
+            <w:r>
+              <w:rPr>
+                <w:rFonts w:ascii="Times New Roman" w:hAnsi="Times New Roman" w:cs="Times New Roman"/>
+                <w:noProof/>
+                <w:webHidden/>
+                <w:sz w:val="24"/>
+              </w:rPr>
+            </w:r>
+            <w:r>
+              <w:rPr>
+                <w:rFonts w:ascii="Times New Roman" w:hAnsi="Times New Roman" w:cs="Times New Roman"/>
+                <w:noProof/>
+                <w:webHidden/>
+                <w:sz w:val="24"/>
+              </w:rPr>
+              <w:fldChar w:fldCharType="separate"/>
+            </w:r>
+            <w:r>
+              <w:rPr>
+                <w:rFonts w:ascii="Times New Roman" w:hAnsi="Times New Roman" w:cs="Times New Roman"/>
+                <w:noProof/>
+                <w:webHidden/>
+                <w:sz w:val="24"/>
+              </w:rPr>
+              <w:t>5</w:t>
+            </w:r>
+            <w:r>
+              <w:rPr>
+                <w:rFonts w:ascii="Times New Roman" w:hAnsi="Times New Roman" w:cs="Times New Roman"/>
+                <w:noProof/>
+                <w:webHidden/>
+                <w:sz w:val="24"/>
+              </w:rPr>
+              <w:fldChar w:fldCharType="end"/>
+            </w:r>
+          </w:hyperlink>
+        </w:p>
+        <w:p>
+          <w:pPr>
+            <w:pStyle w:val="Sumrio2"/>
+            <w:tabs>
+              <w:tab w:val="right" w:leader="dot" w:pos="9061"/>
+            </w:tabs>
+            <w:rPr>
+              <w:rFonts w:ascii="Times New Roman" w:hAnsi="Times New Roman" w:cs="Times New Roman"/>
+              <w:noProof/>
+              <w:sz w:val="24"/>
+            </w:rPr>
+          </w:pPr>
+          <w:hyperlink w:anchor="_Toc502826647" w:history="1">
+            <w:r>
+              <w:rPr>
+                <w:rStyle w:val="Hyperlink"/>
+                <w:rFonts w:ascii="Times New Roman" w:hAnsi="Times New Roman" w:cs="Times New Roman"/>
+                <w:noProof/>
+                <w:sz w:val="24"/>
+              </w:rPr>
+              <w:t>2.2. Modelo Conceitual</w:t>
+            </w:r>
+            <w:r>
+              <w:rPr>
+                <w:rFonts w:ascii="Times New Roman" w:hAnsi="Times New Roman" w:cs="Times New Roman"/>
+                <w:noProof/>
+                <w:webHidden/>
+                <w:sz w:val="24"/>
+              </w:rPr>
+              <w:tab/>
+            </w:r>
+            <w:r>
+              <w:rPr>
+                <w:rFonts w:ascii="Times New Roman" w:hAnsi="Times New Roman" w:cs="Times New Roman"/>
+                <w:noProof/>
+                <w:webHidden/>
+                <w:sz w:val="24"/>
+              </w:rPr>
+              <w:fldChar w:fldCharType="begin"/>
+            </w:r>
+            <w:r>
+              <w:rPr>
+                <w:rFonts w:ascii="Times New Roman" w:hAnsi="Times New Roman" w:cs="Times New Roman"/>
+                <w:noProof/>
+                <w:webHidden/>
+                <w:sz w:val="24"/>
+              </w:rPr>
+              <w:instrText xml:space="preserve"> PAGEREF _Toc502826647 \h </w:instrText>
+            </w:r>
+            <w:r>
+              <w:rPr>
+                <w:rFonts w:ascii="Times New Roman" w:hAnsi="Times New Roman" w:cs="Times New Roman"/>
+                <w:noProof/>
+                <w:webHidden/>
+                <w:sz w:val="24"/>
+              </w:rPr>
+            </w:r>
+            <w:r>
+              <w:rPr>
+                <w:rFonts w:ascii="Times New Roman" w:hAnsi="Times New Roman" w:cs="Times New Roman"/>
+                <w:noProof/>
+                <w:webHidden/>
+                <w:sz w:val="24"/>
+              </w:rPr>
+              <w:fldChar w:fldCharType="separate"/>
+            </w:r>
+            <w:r>
+              <w:rPr>
+                <w:rFonts w:ascii="Times New Roman" w:hAnsi="Times New Roman" w:cs="Times New Roman"/>
+                <w:noProof/>
+                <w:webHidden/>
+                <w:sz w:val="24"/>
+              </w:rPr>
+              <w:t>7</w:t>
+            </w:r>
+            <w:r>
+              <w:rPr>
+                <w:rFonts w:ascii="Times New Roman" w:hAnsi="Times New Roman" w:cs="Times New Roman"/>
+                <w:noProof/>
+                <w:webHidden/>
+                <w:sz w:val="24"/>
+              </w:rPr>
+              <w:fldChar w:fldCharType="end"/>
+            </w:r>
+          </w:hyperlink>
+        </w:p>
+        <w:p>
+          <w:pPr>
+            <w:pStyle w:val="Sumrio2"/>
+            <w:tabs>
+              <w:tab w:val="left" w:pos="880"/>
+              <w:tab w:val="right" w:leader="dot" w:pos="9061"/>
+            </w:tabs>
+            <w:rPr>
+              <w:rFonts w:ascii="Times New Roman" w:hAnsi="Times New Roman" w:cs="Times New Roman"/>
+              <w:noProof/>
+              <w:sz w:val="24"/>
+            </w:rPr>
+          </w:pPr>
+          <w:hyperlink w:anchor="_Toc502826648" w:history="1">
+            <w:r>
+              <w:rPr>
+                <w:rStyle w:val="Hyperlink"/>
+                <w:rFonts w:ascii="Times New Roman" w:hAnsi="Times New Roman" w:cs="Times New Roman"/>
+                <w:noProof/>
+                <w:sz w:val="24"/>
+              </w:rPr>
+              <w:t>1.3.</w:t>
+            </w:r>
+            <w:r>
+              <w:rPr>
+                <w:rFonts w:ascii="Times New Roman" w:hAnsi="Times New Roman" w:cs="Times New Roman"/>
+                <w:noProof/>
+                <w:sz w:val="24"/>
+              </w:rPr>
+              <w:t xml:space="preserve"> </w:t>
+            </w:r>
+            <w:r>
+              <w:rPr>
+                <w:rStyle w:val="Hyperlink"/>
+                <w:rFonts w:ascii="Times New Roman" w:hAnsi="Times New Roman" w:cs="Times New Roman"/>
+                <w:noProof/>
+                <w:sz w:val="24"/>
+              </w:rPr>
+              <w:t>Dicionário Conceitual de Dados</w:t>
+            </w:r>
+            <w:r>
+              <w:rPr>
+                <w:rFonts w:ascii="Times New Roman" w:hAnsi="Times New Roman" w:cs="Times New Roman"/>
+                <w:noProof/>
+                <w:webHidden/>
+                <w:sz w:val="24"/>
+              </w:rPr>
+              <w:tab/>
+            </w:r>
+            <w:r>
+              <w:rPr>
+                <w:rFonts w:ascii="Times New Roman" w:hAnsi="Times New Roman" w:cs="Times New Roman"/>
+                <w:noProof/>
+                <w:webHidden/>
+                <w:sz w:val="24"/>
+              </w:rPr>
+              <w:fldChar w:fldCharType="begin"/>
+            </w:r>
+            <w:r>
+              <w:rPr>
+                <w:rFonts w:ascii="Times New Roman" w:hAnsi="Times New Roman" w:cs="Times New Roman"/>
+                <w:noProof/>
+                <w:webHidden/>
+                <w:sz w:val="24"/>
+              </w:rPr>
+              <w:instrText xml:space="preserve"> PAGEREF _Toc502826648 \h </w:instrText>
+            </w:r>
+            <w:r>
+              <w:rPr>
+                <w:rFonts w:ascii="Times New Roman" w:hAnsi="Times New Roman" w:cs="Times New Roman"/>
+                <w:noProof/>
+                <w:webHidden/>
+                <w:sz w:val="24"/>
+              </w:rPr>
+            </w:r>
+            <w:r>
+              <w:rPr>
+                <w:rFonts w:ascii="Times New Roman" w:hAnsi="Times New Roman" w:cs="Times New Roman"/>
+                <w:noProof/>
+                <w:webHidden/>
+                <w:sz w:val="24"/>
+              </w:rPr>
+              <w:fldChar w:fldCharType="separate"/>
+            </w:r>
+            <w:r>
+              <w:rPr>
+                <w:rFonts w:ascii="Times New Roman" w:hAnsi="Times New Roman" w:cs="Times New Roman"/>
+                <w:noProof/>
+                <w:webHidden/>
+                <w:sz w:val="24"/>
+              </w:rPr>
+              <w:t>8</w:t>
+            </w:r>
+            <w:r>
+              <w:rPr>
+                <w:rFonts w:ascii="Times New Roman" w:hAnsi="Times New Roman" w:cs="Times New Roman"/>
+                <w:noProof/>
+                <w:webHidden/>
+                <w:sz w:val="24"/>
+              </w:rPr>
+              <w:fldChar w:fldCharType="end"/>
+            </w:r>
+          </w:hyperlink>
+        </w:p>
+        <w:p>
+          <w:pPr>
+            <w:rPr>
+              <w:noProof/>
+            </w:rPr>
+          </w:pPr>
+          <w:r>
+            <w:rPr>
+              <w:rFonts w:ascii="Times New Roman" w:hAnsi="Times New Roman" w:cs="Times New Roman"/>
+              <w:b/>
+              <w:bCs/>
+              <w:noProof/>
+              <w:sz w:val="24"/>
+            </w:rPr>
+            <w:fldChar w:fldCharType="end"/>
+          </w:r>
+        </w:p>
+      </w:sdtContent>
+    </w:sdt>
+    <w:p>
+      <w:pPr>
+        <w:pStyle w:val="Ttulo1"/>
+        <w:rPr>
+          <w:noProof/>
+        </w:rPr>
+      </w:pPr>
+    </w:p>
+    <w:p>
+      <w:pPr>
+        <w:pStyle w:val="SemEspaamento"/>
+        <w:jc w:val="center"/>
+        <w:rPr>
+          <w:rFonts w:ascii="Times New Roman" w:hAnsi="Times New Roman" w:cs="Times New Roman"/>
+          <w:sz w:val="24"/>
+        </w:rPr>
+      </w:pPr>
+      <w:r>
+        <w:rPr>
+          <w:rFonts w:ascii="Times New Roman" w:hAnsi="Times New Roman" w:cs="Times New Roman"/>
+          <w:sz w:val="24"/>
+          <w:szCs w:val="24"/>
+        </w:rPr>
+        <w:fldChar w:fldCharType="end"/>
+      </w:r>
+    </w:p>
+    <w:p>
+      <w:pPr>
+        <w:spacing w:line="360" w:lineRule="auto"/>
+        <w:jc w:val="both"/>
+        <w:rPr>
+          <w:rFonts w:ascii="Times New Roman" w:hAnsi="Times New Roman" w:cs="Times New Roman"/>
+          <w:b/>
+          <w:sz w:val="24"/>
+        </w:rPr>
+      </w:pPr>
+    </w:p>
+    <w:p>
+      <w:pPr>
+        <w:spacing w:line="360" w:lineRule="auto"/>
+        <w:jc w:val="both"/>
+        <w:rPr>
+          <w:rFonts w:ascii="Times New Roman" w:hAnsi="Times New Roman" w:cs="Times New Roman"/>
+          <w:b/>
+          <w:sz w:val="24"/>
+        </w:rPr>
+      </w:pPr>
+    </w:p>
+    <w:p>
+      <w:pPr>
+        <w:spacing w:line="360" w:lineRule="auto"/>
+        <w:jc w:val="both"/>
+        <w:rPr>
+          <w:rFonts w:ascii="Times New Roman" w:hAnsi="Times New Roman" w:cs="Times New Roman"/>
+          <w:b/>
+          <w:sz w:val="24"/>
+        </w:rPr>
+      </w:pPr>
+    </w:p>
+    <w:p>
+      <w:pPr>
+        <w:spacing w:line="360" w:lineRule="auto"/>
+        <w:jc w:val="both"/>
+        <w:rPr>
+          <w:rFonts w:ascii="Times New Roman" w:hAnsi="Times New Roman" w:cs="Times New Roman"/>
+          <w:b/>
+          <w:sz w:val="24"/>
+        </w:rPr>
+      </w:pPr>
+    </w:p>
+    <w:p>
+      <w:pPr>
+        <w:spacing w:line="360" w:lineRule="auto"/>
+        <w:jc w:val="both"/>
+        <w:rPr>
+          <w:rFonts w:ascii="Times New Roman" w:hAnsi="Times New Roman" w:cs="Times New Roman"/>
+          <w:b/>
+          <w:sz w:val="24"/>
+        </w:rPr>
+      </w:pPr>
+    </w:p>
+    <w:p>
+      <w:pPr>
+        <w:spacing w:line="360" w:lineRule="auto"/>
+        <w:jc w:val="both"/>
+        <w:rPr>
+          <w:rFonts w:ascii="Times New Roman" w:hAnsi="Times New Roman" w:cs="Times New Roman"/>
+          <w:b/>
+          <w:sz w:val="24"/>
+        </w:rPr>
+      </w:pPr>
+    </w:p>
+    <w:p>
+      <w:pPr>
+        <w:spacing w:line="360" w:lineRule="auto"/>
+        <w:jc w:val="both"/>
+        <w:rPr>
+          <w:rFonts w:ascii="Times New Roman" w:hAnsi="Times New Roman" w:cs="Times New Roman"/>
+          <w:b/>
+          <w:sz w:val="24"/>
+        </w:rPr>
+      </w:pPr>
+    </w:p>
+    <w:p>
+      <w:pPr>
+        <w:spacing w:line="360" w:lineRule="auto"/>
+        <w:jc w:val="both"/>
+        <w:rPr>
+          <w:rFonts w:ascii="Times New Roman" w:hAnsi="Times New Roman" w:cs="Times New Roman"/>
+          <w:b/>
+          <w:sz w:val="24"/>
+        </w:rPr>
+      </w:pPr>
+    </w:p>
+    <w:p>
+      <w:pPr>
+        <w:spacing w:line="360" w:lineRule="auto"/>
+        <w:jc w:val="both"/>
+        <w:rPr>
+          <w:rFonts w:ascii="Times New Roman" w:hAnsi="Times New Roman" w:cs="Times New Roman"/>
+          <w:b/>
+          <w:sz w:val="24"/>
+        </w:rPr>
+      </w:pPr>
+    </w:p>
+    <w:p>
+      <w:pPr>
+        <w:spacing w:line="360" w:lineRule="auto"/>
+        <w:jc w:val="both"/>
+        <w:rPr>
+          <w:rFonts w:ascii="Times New Roman" w:hAnsi="Times New Roman" w:cs="Times New Roman"/>
+          <w:b/>
+          <w:sz w:val="24"/>
+        </w:rPr>
+      </w:pPr>
+    </w:p>
+    <w:p>
+      <w:pPr>
+        <w:spacing w:line="360" w:lineRule="auto"/>
+        <w:jc w:val="both"/>
+        <w:rPr>
+          <w:rFonts w:ascii="Times New Roman" w:hAnsi="Times New Roman" w:cs="Times New Roman"/>
+          <w:b/>
+          <w:sz w:val="24"/>
+        </w:rPr>
+      </w:pPr>
+    </w:p>
+    <w:p>
+      <w:pPr>
+        <w:spacing w:line="360" w:lineRule="auto"/>
+        <w:jc w:val="both"/>
+        <w:rPr>
+          <w:rFonts w:ascii="Times New Roman" w:hAnsi="Times New Roman" w:cs="Times New Roman"/>
+          <w:b/>
+          <w:sz w:val="24"/>
+        </w:rPr>
+        <w:sectPr>
+          <w:headerReference w:type="default" r:id="rId10"/>
+          <w:pgSz w:w="11906" w:h="16838"/>
+          <w:pgMar w:top="1701" w:right="1134" w:bottom="1134" w:left="1701" w:header="708" w:footer="708" w:gutter="0"/>
+          <w:cols w:space="708"/>
+          <w:docGrid w:linePitch="360"/>
+        </w:sectPr>
+      </w:pPr>
+    </w:p>
+    <w:p>
+      <w:pPr>
+        <w:pStyle w:val="Ttulo1"/>
+        <w:numPr>
+          <w:ilvl w:val="0"/>
+          <w:numId w:val="13"/>
+        </w:numPr>
+      </w:pPr>
+      <w:bookmarkStart w:id="1" w:name="_Toc502826645"/>
+      <w:r>
+        <w:lastRenderedPageBreak/>
+        <w:t>INTRODUÇÃO</w:t>
+      </w:r>
+      <w:bookmarkEnd w:id="1"/>
+    </w:p>
+    <w:p/>
+    <w:p>
+      <w:pPr>
         <w:spacing w:line="360" w:lineRule="auto"/>
         <w:ind w:firstLine="708"/>
         <w:jc w:val="both"/>
@@ -17,21 +2177,207 @@
           <w:rFonts w:ascii="Times New Roman" w:hAnsi="Times New Roman" w:cs="Times New Roman"/>
           <w:sz w:val="24"/>
         </w:rPr>
-        <w:t xml:space="preserve">Uma empresa que fornece serviços de </w:t>
-      </w:r>
-      <w:r>
-        <w:rPr>
-          <w:rFonts w:ascii="Times New Roman" w:hAnsi="Times New Roman" w:cs="Times New Roman"/>
-          <w:sz w:val="24"/>
-        </w:rPr>
-        <w:t>internet</w:t>
-      </w:r>
-      <w:r>
-        <w:rPr>
-          <w:rFonts w:ascii="Times New Roman" w:hAnsi="Times New Roman" w:cs="Times New Roman"/>
-          <w:sz w:val="24"/>
-        </w:rPr>
-        <w:t>, TV a cabo e Telefonia, deseja armazenar as seguintes informações:</w:t>
+        <w:t xml:space="preserve">A </w:t>
+      </w:r>
+      <w:proofErr w:type="spellStart"/>
+      <w:r>
+        <w:rPr>
+          <w:rFonts w:ascii="Times New Roman" w:hAnsi="Times New Roman" w:cs="Times New Roman"/>
+          <w:sz w:val="24"/>
+        </w:rPr>
+        <w:t>Freezanet</w:t>
+      </w:r>
+      <w:proofErr w:type="spellEnd"/>
+      <w:r>
+        <w:rPr>
+          <w:rFonts w:ascii="Times New Roman" w:hAnsi="Times New Roman" w:cs="Times New Roman"/>
+          <w:sz w:val="24"/>
+        </w:rPr>
+        <w:t xml:space="preserve"> é uma empresa que há muito tempo realiza o serviço de provedo</w:t>
+      </w:r>
+      <w:r>
+        <w:rPr>
+          <w:rFonts w:ascii="Times New Roman" w:hAnsi="Times New Roman" w:cs="Times New Roman"/>
+          <w:sz w:val="24"/>
+        </w:rPr>
+        <w:t>ra de internet na cidade de Sousa e região, para consolidar-</w:t>
+      </w:r>
+      <w:r>
+        <w:rPr>
+          <w:rFonts w:ascii="Times New Roman" w:hAnsi="Times New Roman" w:cs="Times New Roman"/>
+          <w:sz w:val="24"/>
+        </w:rPr>
+        <w:t>se em um mercado que está semp</w:t>
+      </w:r>
+      <w:r>
+        <w:rPr>
+          <w:rFonts w:ascii="Times New Roman" w:hAnsi="Times New Roman" w:cs="Times New Roman"/>
+          <w:sz w:val="24"/>
+        </w:rPr>
+        <w:t>re em constantes transformações e</w:t>
+      </w:r>
+      <w:r>
+        <w:rPr>
+          <w:rFonts w:ascii="Times New Roman" w:hAnsi="Times New Roman" w:cs="Times New Roman"/>
+          <w:sz w:val="24"/>
+        </w:rPr>
+        <w:t xml:space="preserve"> demandas e na necessidade de inovar</w:t>
+      </w:r>
+      <w:r>
+        <w:rPr>
+          <w:rFonts w:ascii="Times New Roman" w:hAnsi="Times New Roman" w:cs="Times New Roman"/>
+          <w:sz w:val="24"/>
+        </w:rPr>
+        <w:t>,</w:t>
+      </w:r>
+      <w:r>
+        <w:rPr>
+          <w:rFonts w:ascii="Times New Roman" w:hAnsi="Times New Roman" w:cs="Times New Roman"/>
+          <w:sz w:val="24"/>
+        </w:rPr>
+        <w:t xml:space="preserve"> investir e</w:t>
+      </w:r>
+      <w:r>
+        <w:rPr>
+          <w:rFonts w:ascii="Times New Roman" w:hAnsi="Times New Roman" w:cs="Times New Roman"/>
+          <w:sz w:val="24"/>
+        </w:rPr>
+        <w:t xml:space="preserve"> garantir seu crescimento passou a oferecer outros serviços como de TV a cabo e telefonia. Com os planos voltados á nível de novos mercados o sócio local da empresa solicitou a criação de um banco de dados mais consistente que armazene informações de forma que possibilite e facilite a analise do perfil de cada fornecedor e de cada cliente para assim conseguir direcioná-los a obter o plano que mais se adéqua a seu perfil e deste modo oferecer seus novos serviços.</w:t>
+      </w:r>
+    </w:p>
+    <w:p>
+      <w:pPr>
+        <w:spacing w:line="360" w:lineRule="auto"/>
+        <w:jc w:val="both"/>
+        <w:rPr>
+          <w:rFonts w:ascii="Times New Roman" w:hAnsi="Times New Roman" w:cs="Times New Roman"/>
+          <w:sz w:val="24"/>
+        </w:rPr>
+      </w:pPr>
+    </w:p>
+    <w:p>
+      <w:pPr>
+        <w:spacing w:line="360" w:lineRule="auto"/>
+        <w:jc w:val="both"/>
+        <w:rPr>
+          <w:rFonts w:ascii="Times New Roman" w:hAnsi="Times New Roman" w:cs="Times New Roman"/>
+          <w:sz w:val="24"/>
+        </w:rPr>
+      </w:pPr>
+    </w:p>
+    <w:p>
+      <w:pPr>
+        <w:spacing w:line="360" w:lineRule="auto"/>
+        <w:jc w:val="both"/>
+        <w:rPr>
+          <w:rFonts w:ascii="Times New Roman" w:hAnsi="Times New Roman" w:cs="Times New Roman"/>
+          <w:sz w:val="24"/>
+        </w:rPr>
+      </w:pPr>
+    </w:p>
+    <w:p>
+      <w:pPr>
+        <w:spacing w:line="360" w:lineRule="auto"/>
+        <w:jc w:val="both"/>
+        <w:rPr>
+          <w:rFonts w:ascii="Times New Roman" w:hAnsi="Times New Roman" w:cs="Times New Roman"/>
+          <w:sz w:val="24"/>
+        </w:rPr>
+      </w:pPr>
+    </w:p>
+    <w:p>
+      <w:pPr>
+        <w:spacing w:line="360" w:lineRule="auto"/>
+        <w:jc w:val="both"/>
+        <w:rPr>
+          <w:rFonts w:ascii="Times New Roman" w:hAnsi="Times New Roman" w:cs="Times New Roman"/>
+          <w:sz w:val="24"/>
+        </w:rPr>
+      </w:pPr>
+    </w:p>
+    <w:p>
+      <w:pPr>
+        <w:spacing w:line="360" w:lineRule="auto"/>
+        <w:jc w:val="both"/>
+        <w:rPr>
+          <w:rFonts w:ascii="Times New Roman" w:hAnsi="Times New Roman" w:cs="Times New Roman"/>
+          <w:sz w:val="24"/>
+        </w:rPr>
+      </w:pPr>
+    </w:p>
+    <w:p>
+      <w:pPr>
+        <w:spacing w:line="360" w:lineRule="auto"/>
+        <w:jc w:val="both"/>
+        <w:rPr>
+          <w:rFonts w:ascii="Times New Roman" w:hAnsi="Times New Roman" w:cs="Times New Roman"/>
+          <w:sz w:val="24"/>
+        </w:rPr>
+      </w:pPr>
+    </w:p>
+    <w:p>
+      <w:pPr>
+        <w:rPr>
+          <w:rFonts w:ascii="Times New Roman" w:hAnsi="Times New Roman" w:cs="Times New Roman"/>
+          <w:sz w:val="24"/>
+        </w:rPr>
+      </w:pPr>
+      <w:r>
+        <w:rPr>
+          <w:rFonts w:ascii="Times New Roman" w:hAnsi="Times New Roman" w:cs="Times New Roman"/>
+          <w:sz w:val="24"/>
+        </w:rPr>
+        <w:br w:type="page"/>
+      </w:r>
+    </w:p>
+    <w:p>
+      <w:pPr>
+        <w:pStyle w:val="Ttulo1"/>
+        <w:numPr>
+          <w:ilvl w:val="0"/>
+          <w:numId w:val="13"/>
+        </w:numPr>
+      </w:pPr>
+      <w:bookmarkStart w:id="2" w:name="_Toc502826646"/>
+      <w:r>
+        <w:lastRenderedPageBreak/>
+        <w:t>MODELAGEM CONCEITUAL</w:t>
+      </w:r>
+      <w:bookmarkEnd w:id="2"/>
+    </w:p>
+    <w:p/>
+    <w:p>
+      <w:pPr>
+        <w:spacing w:line="360" w:lineRule="auto"/>
+        <w:jc w:val="both"/>
+        <w:rPr>
+          <w:rFonts w:ascii="Times New Roman" w:hAnsi="Times New Roman" w:cs="Times New Roman"/>
+          <w:b/>
+          <w:sz w:val="24"/>
+        </w:rPr>
+      </w:pPr>
+      <w:r>
+        <w:rPr>
+          <w:rFonts w:ascii="Times New Roman" w:hAnsi="Times New Roman" w:cs="Times New Roman"/>
+          <w:sz w:val="24"/>
+        </w:rPr>
+        <w:tab/>
+      </w:r>
+      <w:r>
+        <w:rPr>
+          <w:rFonts w:ascii="Times New Roman" w:hAnsi="Times New Roman" w:cs="Times New Roman"/>
+          <w:b/>
+          <w:sz w:val="24"/>
+        </w:rPr>
+        <w:t>2.1.</w:t>
+      </w:r>
+      <w:r>
+        <w:rPr>
+          <w:rFonts w:ascii="Times New Roman" w:hAnsi="Times New Roman" w:cs="Times New Roman"/>
+          <w:b/>
+          <w:sz w:val="24"/>
+        </w:rPr>
+        <w:t xml:space="preserve"> Levantamento de Requisitos</w:t>
       </w:r>
     </w:p>
     <w:p>
@@ -138,7 +2484,6 @@
         </w:rPr>
         <w:t xml:space="preserve"> que o cliente vai </w:t>
       </w:r>
-      <w:proofErr w:type="gramStart"/>
       <w:r>
         <w:rPr>
           <w:rFonts w:ascii="Times New Roman" w:hAnsi="Times New Roman" w:cs="Times New Roman"/>
@@ -153,7 +2498,6 @@
         </w:rPr>
         <w:t>,</w:t>
       </w:r>
-      <w:proofErr w:type="gramEnd"/>
       <w:r>
         <w:rPr>
           <w:rFonts w:ascii="Times New Roman" w:hAnsi="Times New Roman" w:cs="Times New Roman"/>
@@ -771,16 +3115,29 @@
         <w:rPr>
           <w:rFonts w:ascii="Times New Roman" w:hAnsi="Times New Roman" w:cs="Times New Roman"/>
           <w:sz w:val="24"/>
-          <w:highlight w:val="yellow"/>
-        </w:rPr>
-        <w:t>conta</w:t>
-      </w:r>
-      <w:r>
-        <w:rPr>
-          <w:rFonts w:ascii="Times New Roman" w:hAnsi="Times New Roman" w:cs="Times New Roman"/>
-          <w:sz w:val="24"/>
-        </w:rPr>
-        <w:t xml:space="preserve"> é preciso da</w:t>
+        </w:rPr>
+        <w:t>realização do pagamento</w:t>
+      </w:r>
+      <w:r>
+        <w:rPr>
+          <w:rFonts w:ascii="Times New Roman" w:hAnsi="Times New Roman" w:cs="Times New Roman"/>
+          <w:sz w:val="24"/>
+        </w:rPr>
+        <w:t xml:space="preserve"> é preciso</w:t>
+      </w:r>
+      <w:r>
+        <w:rPr>
+          <w:rFonts w:ascii="Times New Roman" w:hAnsi="Times New Roman" w:cs="Times New Roman"/>
+          <w:sz w:val="24"/>
+        </w:rPr>
+        <w:t xml:space="preserve"> armazenar </w:t>
+      </w:r>
+      <w:r>
+        <w:rPr>
+          <w:rFonts w:ascii="Times New Roman" w:hAnsi="Times New Roman" w:cs="Times New Roman"/>
+          <w:sz w:val="24"/>
+        </w:rPr>
+        <w:t>a</w:t>
       </w:r>
       <w:r>
         <w:rPr>
@@ -794,14 +3151,14 @@
           <w:rFonts w:ascii="Times New Roman" w:hAnsi="Times New Roman" w:cs="Times New Roman"/>
           <w:sz w:val="24"/>
         </w:rPr>
-        <w:t xml:space="preserve">vencimento </w:t>
-      </w:r>
-      <w:r>
-        <w:rPr>
-          <w:rFonts w:ascii="Times New Roman" w:hAnsi="Times New Roman" w:cs="Times New Roman"/>
-          <w:sz w:val="24"/>
-        </w:rPr>
-        <w:t>e a referência de qual mês foi pago</w:t>
+        <w:t xml:space="preserve">vencimento, </w:t>
+      </w:r>
+      <w:r>
+        <w:rPr>
+          <w:rFonts w:ascii="Times New Roman" w:hAnsi="Times New Roman" w:cs="Times New Roman"/>
+          <w:sz w:val="24"/>
+        </w:rPr>
+        <w:t>referência de qual mês foi pago</w:t>
       </w:r>
       <w:r>
         <w:rPr>
@@ -1027,36 +3384,234 @@
           <w:sz w:val="24"/>
         </w:rPr>
       </w:pPr>
-      <w:bookmarkStart w:id="0" w:name="_GoBack"/>
-      <w:bookmarkEnd w:id="0"/>
-    </w:p>
-    <w:p>
-      <w:pPr>
-        <w:spacing w:line="360" w:lineRule="auto"/>
-        <w:jc w:val="both"/>
-        <w:rPr>
-          <w:rFonts w:ascii="Times New Roman" w:hAnsi="Times New Roman" w:cs="Times New Roman"/>
-          <w:b/>
-          <w:sz w:val="24"/>
-        </w:rPr>
-      </w:pPr>
-      <w:r>
-        <w:rPr>
-          <w:rFonts w:ascii="Times New Roman" w:hAnsi="Times New Roman" w:cs="Times New Roman"/>
-          <w:b/>
-          <w:sz w:val="24"/>
-        </w:rPr>
+    </w:p>
+    <w:p>
+      <w:pPr>
+        <w:pStyle w:val="Ttulo2"/>
+      </w:pPr>
+      <w:r>
         <w:lastRenderedPageBreak/>
+        <w:tab/>
+      </w:r>
+      <w:bookmarkStart w:id="3" w:name="_Toc502826647"/>
+      <w:r>
+        <w:t>2.2. Modelo Conceitual</w:t>
+      </w:r>
+      <w:bookmarkEnd w:id="3"/>
+    </w:p>
+    <w:p>
+      <w:pPr>
+        <w:spacing w:line="360" w:lineRule="auto"/>
+        <w:jc w:val="both"/>
+        <w:rPr>
+          <w:rFonts w:ascii="Times New Roman" w:hAnsi="Times New Roman" w:cs="Times New Roman"/>
+          <w:sz w:val="24"/>
+        </w:rPr>
+      </w:pPr>
+    </w:p>
+    <w:p>
+      <w:pPr>
+        <w:keepNext/>
+        <w:spacing w:line="360" w:lineRule="auto"/>
+        <w:jc w:val="both"/>
+      </w:pPr>
+      <w:r>
+        <w:rPr>
+          <w:rFonts w:ascii="Times New Roman" w:hAnsi="Times New Roman" w:cs="Times New Roman"/>
+          <w:noProof/>
+          <w:sz w:val="24"/>
+          <w:lang w:eastAsia="pt-BR"/>
+        </w:rPr>
+        <w:drawing>
+          <wp:inline distT="0" distB="0" distL="0" distR="0" wp14:anchorId="1F899FEA" wp14:editId="7DC89651">
+            <wp:extent cx="5760085" cy="4060920"/>
+            <wp:effectExtent l="0" t="0" r="0" b="0"/>
+            <wp:docPr id="5" name="Imagem 5"/>
+            <wp:cNvGraphicFramePr>
+              <a:graphicFrameLocks xmlns:a="http://schemas.openxmlformats.org/drawingml/2006/main" noChangeAspect="1"/>
+            </wp:cNvGraphicFramePr>
+            <a:graphic xmlns:a="http://schemas.openxmlformats.org/drawingml/2006/main">
+              <a:graphicData uri="http://schemas.openxmlformats.org/drawingml/2006/picture">
+                <pic:pic xmlns:pic="http://schemas.openxmlformats.org/drawingml/2006/picture">
+                  <pic:nvPicPr>
+                    <pic:cNvPr id="0" name="Picture 4" descr="C:\Users\Amanda\Documents\Amanda\ADS\3P\BD\ProjetoBD\DiagramaConceitual.png"/>
+                    <pic:cNvPicPr>
+                      <a:picLocks noChangeAspect="1" noChangeArrowheads="1"/>
+                    </pic:cNvPicPr>
+                  </pic:nvPicPr>
+                  <pic:blipFill>
+                    <a:blip r:embed="rId11" cstate="print">
+                      <a:extLst>
+                        <a:ext uri="{28A0092B-C50C-407E-A947-70E740481C1C}">
+                          <a14:useLocalDpi xmlns:a14="http://schemas.microsoft.com/office/drawing/2010/main" val="0"/>
+                        </a:ext>
+                      </a:extLst>
+                    </a:blip>
+                    <a:stretch>
+                      <a:fillRect/>
+                    </a:stretch>
+                  </pic:blipFill>
+                  <pic:spPr bwMode="auto">
+                    <a:xfrm>
+                      <a:off x="0" y="0"/>
+                      <a:ext cx="5760085" cy="4060920"/>
+                    </a:xfrm>
+                    <a:prstGeom prst="rect">
+                      <a:avLst/>
+                    </a:prstGeom>
+                    <a:noFill/>
+                    <a:ln>
+                      <a:noFill/>
+                    </a:ln>
+                  </pic:spPr>
+                </pic:pic>
+              </a:graphicData>
+            </a:graphic>
+          </wp:inline>
+        </w:drawing>
+      </w:r>
+    </w:p>
+    <w:p>
+      <w:pPr>
+        <w:pStyle w:val="Legenda"/>
+        <w:rPr>
+          <w:rFonts w:cs="Times New Roman"/>
+          <w:sz w:val="24"/>
+        </w:rPr>
+      </w:pPr>
+      <w:bookmarkStart w:id="4" w:name="_Toc502825371"/>
+      <w:r>
+        <w:t xml:space="preserve">Figura </w:t>
+      </w:r>
+      <w:fldSimple w:instr=" SEQ Figura \* ARABIC ">
+        <w:r>
+          <w:rPr>
+            <w:noProof/>
+          </w:rPr>
+          <w:t>1</w:t>
+        </w:r>
+      </w:fldSimple>
+      <w:r>
+        <w:t>: Modelo Conceitual</w:t>
+      </w:r>
+      <w:bookmarkEnd w:id="4"/>
+    </w:p>
+    <w:p>
+      <w:pPr>
+        <w:spacing w:line="360" w:lineRule="auto"/>
+        <w:jc w:val="both"/>
+        <w:rPr>
+          <w:rFonts w:ascii="Times New Roman" w:hAnsi="Times New Roman" w:cs="Times New Roman"/>
+          <w:sz w:val="24"/>
+        </w:rPr>
+      </w:pPr>
+    </w:p>
+    <w:p>
+      <w:pPr>
+        <w:spacing w:line="360" w:lineRule="auto"/>
+        <w:jc w:val="both"/>
+        <w:rPr>
+          <w:rFonts w:ascii="Times New Roman" w:hAnsi="Times New Roman" w:cs="Times New Roman"/>
+          <w:sz w:val="24"/>
+        </w:rPr>
+      </w:pPr>
+    </w:p>
+    <w:p>
+      <w:pPr>
+        <w:spacing w:line="360" w:lineRule="auto"/>
+        <w:jc w:val="both"/>
+        <w:rPr>
+          <w:rFonts w:ascii="Times New Roman" w:hAnsi="Times New Roman" w:cs="Times New Roman"/>
+          <w:sz w:val="24"/>
+        </w:rPr>
+      </w:pPr>
+    </w:p>
+    <w:p>
+      <w:pPr>
+        <w:spacing w:line="360" w:lineRule="auto"/>
+        <w:jc w:val="both"/>
+        <w:rPr>
+          <w:rFonts w:ascii="Times New Roman" w:hAnsi="Times New Roman" w:cs="Times New Roman"/>
+          <w:sz w:val="24"/>
+        </w:rPr>
+      </w:pPr>
+    </w:p>
+    <w:p>
+      <w:pPr>
+        <w:spacing w:line="360" w:lineRule="auto"/>
+        <w:jc w:val="both"/>
+        <w:rPr>
+          <w:rFonts w:ascii="Times New Roman" w:hAnsi="Times New Roman" w:cs="Times New Roman"/>
+          <w:sz w:val="24"/>
+        </w:rPr>
+      </w:pPr>
+    </w:p>
+    <w:p>
+      <w:pPr>
+        <w:spacing w:line="360" w:lineRule="auto"/>
+        <w:jc w:val="both"/>
+        <w:rPr>
+          <w:rFonts w:ascii="Times New Roman" w:hAnsi="Times New Roman" w:cs="Times New Roman"/>
+          <w:sz w:val="24"/>
+        </w:rPr>
+      </w:pPr>
+    </w:p>
+    <w:p>
+      <w:pPr>
+        <w:spacing w:line="360" w:lineRule="auto"/>
+        <w:jc w:val="both"/>
+        <w:rPr>
+          <w:rFonts w:ascii="Times New Roman" w:hAnsi="Times New Roman" w:cs="Times New Roman"/>
+          <w:sz w:val="24"/>
+        </w:rPr>
+      </w:pPr>
+    </w:p>
+    <w:p>
+      <w:pPr>
+        <w:spacing w:line="360" w:lineRule="auto"/>
+        <w:jc w:val="both"/>
+        <w:rPr>
+          <w:rFonts w:ascii="Times New Roman" w:hAnsi="Times New Roman" w:cs="Times New Roman"/>
+          <w:sz w:val="24"/>
+        </w:rPr>
+      </w:pPr>
+    </w:p>
+    <w:p>
+      <w:pPr>
+        <w:spacing w:line="360" w:lineRule="auto"/>
+        <w:jc w:val="both"/>
+        <w:rPr>
+          <w:rFonts w:ascii="Times New Roman" w:hAnsi="Times New Roman" w:cs="Times New Roman"/>
+          <w:sz w:val="24"/>
+        </w:rPr>
+      </w:pPr>
+    </w:p>
+    <w:p>
+      <w:pPr>
+        <w:pStyle w:val="Ttulo2"/>
+        <w:numPr>
+          <w:ilvl w:val="1"/>
+          <w:numId w:val="14"/>
+        </w:numPr>
+        <w:ind w:left="1134" w:hanging="425"/>
+      </w:pPr>
+      <w:bookmarkStart w:id="5" w:name="_Toc502826648"/>
+      <w:r>
+        <w:lastRenderedPageBreak/>
+        <w:t xml:space="preserve"> </w:t>
+      </w:r>
+      <w:r>
         <w:t xml:space="preserve">Dicionário Conceitual </w:t>
       </w:r>
       <w:r>
-        <w:rPr>
-          <w:rFonts w:ascii="Times New Roman" w:hAnsi="Times New Roman" w:cs="Times New Roman"/>
-          <w:b/>
-          <w:sz w:val="24"/>
-        </w:rPr>
         <w:t>de Dados</w:t>
       </w:r>
+      <w:bookmarkEnd w:id="5"/>
+    </w:p>
+    <w:p>
+      <w:pPr>
+        <w:pStyle w:val="SemEspaamento"/>
+      </w:pPr>
     </w:p>
     <w:p>
       <w:pPr>
@@ -1490,7 +4045,14 @@
           <w:rFonts w:ascii="Times New Roman" w:hAnsi="Times New Roman" w:cs="Times New Roman"/>
           <w:sz w:val="24"/>
         </w:rPr>
-        <w:t>Paga:</w:t>
+        <w:t>Realiza</w:t>
+      </w:r>
+      <w:r>
+        <w:rPr>
+          <w:rFonts w:ascii="Times New Roman" w:hAnsi="Times New Roman" w:cs="Times New Roman"/>
+          <w:sz w:val="24"/>
+        </w:rPr>
+        <w:t>:</w:t>
       </w:r>
       <w:r>
         <w:rPr>
@@ -1512,7 +4074,21 @@
           <w:rFonts w:ascii="Times New Roman" w:hAnsi="Times New Roman" w:cs="Times New Roman"/>
           <w:sz w:val="24"/>
         </w:rPr>
-        <w:t>Cliente à Conta e Serviço</w:t>
+        <w:t xml:space="preserve">Cliente à </w:t>
+      </w:r>
+      <w:r>
+        <w:rPr>
+          <w:rFonts w:ascii="Times New Roman" w:hAnsi="Times New Roman" w:cs="Times New Roman"/>
+          <w:sz w:val="24"/>
+        </w:rPr>
+        <w:t>Pagamento</w:t>
+      </w:r>
+      <w:r>
+        <w:rPr>
+          <w:rFonts w:ascii="Times New Roman" w:hAnsi="Times New Roman" w:cs="Times New Roman"/>
+          <w:sz w:val="24"/>
+        </w:rPr>
+        <w:t xml:space="preserve"> e Serviço</w:t>
       </w:r>
       <w:r>
         <w:rPr>
@@ -1526,7 +4102,35 @@
           <w:rFonts w:ascii="Times New Roman" w:hAnsi="Times New Roman" w:cs="Times New Roman"/>
           <w:sz w:val="24"/>
         </w:rPr>
-        <w:t>Um cliente pode ou não pagar uma ou mais contas de um ou mais serviços, guardando-se a data do pagamento.</w:t>
+        <w:t xml:space="preserve">Um cliente pode ou não </w:t>
+      </w:r>
+      <w:r>
+        <w:rPr>
+          <w:rFonts w:ascii="Times New Roman" w:hAnsi="Times New Roman" w:cs="Times New Roman"/>
+          <w:sz w:val="24"/>
+        </w:rPr>
+        <w:t>realizar um</w:t>
+      </w:r>
+      <w:r>
+        <w:rPr>
+          <w:rFonts w:ascii="Times New Roman" w:hAnsi="Times New Roman" w:cs="Times New Roman"/>
+          <w:sz w:val="24"/>
+        </w:rPr>
+        <w:t xml:space="preserve"> ou mais </w:t>
+      </w:r>
+      <w:r>
+        <w:rPr>
+          <w:rFonts w:ascii="Times New Roman" w:hAnsi="Times New Roman" w:cs="Times New Roman"/>
+          <w:sz w:val="24"/>
+        </w:rPr>
+        <w:t>pagamento</w:t>
+      </w:r>
+      <w:r>
+        <w:rPr>
+          <w:rFonts w:ascii="Times New Roman" w:hAnsi="Times New Roman" w:cs="Times New Roman"/>
+          <w:sz w:val="24"/>
+        </w:rPr>
+        <w:t xml:space="preserve"> de um ou mais serviços, guardando-se a data do pagamento.</w:t>
       </w:r>
     </w:p>
     <w:p>
@@ -1689,6 +4293,7 @@
           <w:b/>
           <w:sz w:val="24"/>
         </w:rPr>
+        <w:lastRenderedPageBreak/>
         <w:t>Atributo (s):</w:t>
       </w:r>
     </w:p>
@@ -1712,7 +4317,6 @@
           <w:rFonts w:ascii="Times New Roman" w:hAnsi="Times New Roman" w:cs="Times New Roman"/>
           <w:sz w:val="24"/>
         </w:rPr>
-        <w:lastRenderedPageBreak/>
         <w:t>Nome: armazena o nome completo do cliente.</w:t>
       </w:r>
     </w:p>
@@ -1944,7 +4548,15 @@
           <w:b/>
           <w:sz w:val="24"/>
         </w:rPr>
-        <w:t>Entidade CONTA</w:t>
+        <w:t xml:space="preserve">Entidade </w:t>
+      </w:r>
+      <w:r>
+        <w:rPr>
+          <w:rFonts w:ascii="Times New Roman" w:hAnsi="Times New Roman" w:cs="Times New Roman"/>
+          <w:b/>
+          <w:sz w:val="24"/>
+        </w:rPr>
+        <w:t>PAGAMENTO</w:t>
       </w:r>
     </w:p>
     <w:p>
@@ -1967,7 +4579,14 @@
           <w:rFonts w:ascii="Times New Roman" w:hAnsi="Times New Roman" w:cs="Times New Roman"/>
           <w:sz w:val="24"/>
         </w:rPr>
-        <w:t>CONTA: criada para armazenar informações sobre pagamento.</w:t>
+        <w:t>PAGAMENTO</w:t>
+      </w:r>
+      <w:r>
+        <w:rPr>
+          <w:rFonts w:ascii="Times New Roman" w:hAnsi="Times New Roman" w:cs="Times New Roman"/>
+          <w:sz w:val="24"/>
+        </w:rPr>
+        <w:t>: criada para armazenar informações sobre pagamento.</w:t>
       </w:r>
     </w:p>
     <w:p>
@@ -2222,6 +4841,38 @@
     </w:p>
     <w:p>
       <w:pPr>
+        <w:pStyle w:val="PargrafodaLista"/>
+        <w:numPr>
+          <w:ilvl w:val="0"/>
+          <w:numId w:val="6"/>
+        </w:numPr>
+        <w:spacing w:line="360" w:lineRule="auto"/>
+        <w:ind w:left="1134"/>
+        <w:jc w:val="both"/>
+        <w:rPr>
+          <w:rFonts w:ascii="Times New Roman" w:hAnsi="Times New Roman" w:cs="Times New Roman"/>
+          <w:sz w:val="24"/>
+        </w:rPr>
+      </w:pPr>
+      <w:proofErr w:type="spellStart"/>
+      <w:r>
+        <w:rPr>
+          <w:rFonts w:ascii="Times New Roman" w:hAnsi="Times New Roman" w:cs="Times New Roman"/>
+          <w:sz w:val="24"/>
+        </w:rPr>
+        <w:t>Codigo</w:t>
+      </w:r>
+      <w:proofErr w:type="spellEnd"/>
+      <w:r>
+        <w:rPr>
+          <w:rFonts w:ascii="Times New Roman" w:hAnsi="Times New Roman" w:cs="Times New Roman"/>
+          <w:sz w:val="24"/>
+        </w:rPr>
+        <w:t>: armazena o código do serviço.</w:t>
+      </w:r>
+    </w:p>
+    <w:p>
+      <w:pPr>
         <w:spacing w:line="360" w:lineRule="auto"/>
         <w:jc w:val="both"/>
         <w:rPr>
@@ -2303,6 +4954,7 @@
           <w:rFonts w:ascii="Times New Roman" w:hAnsi="Times New Roman" w:cs="Times New Roman"/>
           <w:sz w:val="24"/>
         </w:rPr>
+        <w:lastRenderedPageBreak/>
         <w:t>QuantCanais</w:t>
       </w:r>
       <w:proofErr w:type="spellEnd"/>
@@ -2353,7 +5005,6 @@
           <w:rFonts w:ascii="Times New Roman" w:hAnsi="Times New Roman" w:cs="Times New Roman"/>
           <w:sz w:val="24"/>
         </w:rPr>
-        <w:lastRenderedPageBreak/>
         <w:t>INTERNET: criada para armazenar informações sobre o serviço de INTERNET.</w:t>
       </w:r>
     </w:p>
@@ -3019,6 +5670,7 @@
           <w:rFonts w:ascii="Times New Roman" w:hAnsi="Times New Roman" w:cs="Times New Roman"/>
           <w:sz w:val="24"/>
         </w:rPr>
+        <w:lastRenderedPageBreak/>
         <w:t>TipoLogradouro</w:t>
       </w:r>
       <w:proofErr w:type="spellEnd"/>
@@ -3074,7 +5726,6 @@
           <w:rFonts w:ascii="Times New Roman" w:hAnsi="Times New Roman" w:cs="Times New Roman"/>
           <w:sz w:val="24"/>
         </w:rPr>
-        <w:lastRenderedPageBreak/>
         <w:t>Cidade: armazena o nome da cidade em que o funcionário reside.</w:t>
       </w:r>
     </w:p>
@@ -3393,13 +6044,127 @@
     </w:p>
     <w:p/>
     <w:sectPr>
+      <w:headerReference w:type="default" r:id="rId12"/>
       <w:pgSz w:w="11906" w:h="16838"/>
       <w:pgMar w:top="1701" w:right="1134" w:bottom="1134" w:left="1701" w:header="708" w:footer="708" w:gutter="0"/>
+      <w:pgNumType w:start="4"/>
       <w:cols w:space="708"/>
       <w:docGrid w:linePitch="360"/>
     </w:sectPr>
   </w:body>
 </w:document>
+</file>
+
+<file path=word/endnotes.xml><?xml version="1.0" encoding="utf-8"?>
+<w:endnotes xmlns:wpc="http://schemas.microsoft.com/office/word/2010/wordprocessingCanvas" xmlns:mc="http://schemas.openxmlformats.org/markup-compatibility/2006" xmlns:o="urn:schemas-microsoft-com:office:office" xmlns:r="http://schemas.openxmlformats.org/officeDocument/2006/relationships" xmlns:m="http://schemas.openxmlformats.org/officeDocument/2006/math" xmlns:v="urn:schemas-microsoft-com:vml" xmlns:wp14="http://schemas.microsoft.com/office/word/2010/wordprocessingDrawing" xmlns:wp="http://schemas.openxmlformats.org/drawingml/2006/wordprocessingDrawing" xmlns:w10="urn:schemas-microsoft-com:office:word" xmlns:w="http://schemas.openxmlformats.org/wordprocessingml/2006/main" xmlns:w14="http://schemas.microsoft.com/office/word/2010/wordml" xmlns:wpg="http://schemas.microsoft.com/office/word/2010/wordprocessingGroup" xmlns:wpi="http://schemas.microsoft.com/office/word/2010/wordprocessingInk" xmlns:wne="http://schemas.microsoft.com/office/word/2006/wordml" xmlns:wps="http://schemas.microsoft.com/office/word/2010/wordprocessingShape" mc:Ignorable="w14 wp14">
+  <w:endnote w:type="separator" w:id="-1">
+    <w:p>
+      <w:pPr>
+        <w:spacing w:after="0" w:line="240" w:lineRule="auto"/>
+      </w:pPr>
+      <w:r>
+        <w:separator/>
+      </w:r>
+    </w:p>
+  </w:endnote>
+  <w:endnote w:type="continuationSeparator" w:id="0">
+    <w:p>
+      <w:pPr>
+        <w:spacing w:after="0" w:line="240" w:lineRule="auto"/>
+      </w:pPr>
+      <w:r>
+        <w:continuationSeparator/>
+      </w:r>
+    </w:p>
+  </w:endnote>
+</w:endnotes>
+</file>
+
+<file path=word/footnotes.xml><?xml version="1.0" encoding="utf-8"?>
+<w:footnotes xmlns:wpc="http://schemas.microsoft.com/office/word/2010/wordprocessingCanvas" xmlns:mc="http://schemas.openxmlformats.org/markup-compatibility/2006" xmlns:o="urn:schemas-microsoft-com:office:office" xmlns:r="http://schemas.openxmlformats.org/officeDocument/2006/relationships" xmlns:m="http://schemas.openxmlformats.org/officeDocument/2006/math" xmlns:v="urn:schemas-microsoft-com:vml" xmlns:wp14="http://schemas.microsoft.com/office/word/2010/wordprocessingDrawing" xmlns:wp="http://schemas.openxmlformats.org/drawingml/2006/wordprocessingDrawing" xmlns:w10="urn:schemas-microsoft-com:office:word" xmlns:w="http://schemas.openxmlformats.org/wordprocessingml/2006/main" xmlns:w14="http://schemas.microsoft.com/office/word/2010/wordml" xmlns:wpg="http://schemas.microsoft.com/office/word/2010/wordprocessingGroup" xmlns:wpi="http://schemas.microsoft.com/office/word/2010/wordprocessingInk" xmlns:wne="http://schemas.microsoft.com/office/word/2006/wordml" xmlns:wps="http://schemas.microsoft.com/office/word/2010/wordprocessingShape" mc:Ignorable="w14 wp14">
+  <w:footnote w:type="separator" w:id="-1">
+    <w:p>
+      <w:pPr>
+        <w:spacing w:after="0" w:line="240" w:lineRule="auto"/>
+      </w:pPr>
+      <w:r>
+        <w:separator/>
+      </w:r>
+    </w:p>
+  </w:footnote>
+  <w:footnote w:type="continuationSeparator" w:id="0">
+    <w:p>
+      <w:pPr>
+        <w:spacing w:after="0" w:line="240" w:lineRule="auto"/>
+      </w:pPr>
+      <w:r>
+        <w:continuationSeparator/>
+      </w:r>
+    </w:p>
+  </w:footnote>
+</w:footnotes>
+</file>
+
+<file path=word/header1.xml><?xml version="1.0" encoding="utf-8"?>
+<w:hdr xmlns:wpc="http://schemas.microsoft.com/office/word/2010/wordprocessingCanvas" xmlns:mc="http://schemas.openxmlformats.org/markup-compatibility/2006" xmlns:o="urn:schemas-microsoft-com:office:office" xmlns:r="http://schemas.openxmlformats.org/officeDocument/2006/relationships" xmlns:m="http://schemas.openxmlformats.org/officeDocument/2006/math" xmlns:v="urn:schemas-microsoft-com:vml" xmlns:wp14="http://schemas.microsoft.com/office/word/2010/wordprocessingDrawing" xmlns:wp="http://schemas.openxmlformats.org/drawingml/2006/wordprocessingDrawing" xmlns:w10="urn:schemas-microsoft-com:office:word" xmlns:w="http://schemas.openxmlformats.org/wordprocessingml/2006/main" xmlns:w14="http://schemas.microsoft.com/office/word/2010/wordml" xmlns:wpg="http://schemas.microsoft.com/office/word/2010/wordprocessingGroup" xmlns:wpi="http://schemas.microsoft.com/office/word/2010/wordprocessingInk" xmlns:wne="http://schemas.microsoft.com/office/word/2006/wordml" xmlns:wps="http://schemas.microsoft.com/office/word/2010/wordprocessingShape" mc:Ignorable="w14 wp14">
+  <w:p>
+    <w:pPr>
+      <w:pStyle w:val="Cabealho"/>
+      <w:jc w:val="right"/>
+    </w:pPr>
+  </w:p>
+  <w:p>
+    <w:pPr>
+      <w:pStyle w:val="Cabealho"/>
+    </w:pPr>
+  </w:p>
+</w:hdr>
+</file>
+
+<file path=word/header2.xml><?xml version="1.0" encoding="utf-8"?>
+<w:hdr xmlns:wpc="http://schemas.microsoft.com/office/word/2010/wordprocessingCanvas" xmlns:mc="http://schemas.openxmlformats.org/markup-compatibility/2006" xmlns:o="urn:schemas-microsoft-com:office:office" xmlns:r="http://schemas.openxmlformats.org/officeDocument/2006/relationships" xmlns:m="http://schemas.openxmlformats.org/officeDocument/2006/math" xmlns:v="urn:schemas-microsoft-com:vml" xmlns:wp14="http://schemas.microsoft.com/office/word/2010/wordprocessingDrawing" xmlns:wp="http://schemas.openxmlformats.org/drawingml/2006/wordprocessingDrawing" xmlns:w10="urn:schemas-microsoft-com:office:word" xmlns:w="http://schemas.openxmlformats.org/wordprocessingml/2006/main" xmlns:w14="http://schemas.microsoft.com/office/word/2010/wordml" xmlns:wpg="http://schemas.microsoft.com/office/word/2010/wordprocessingGroup" xmlns:wpi="http://schemas.microsoft.com/office/word/2010/wordprocessingInk" xmlns:wne="http://schemas.microsoft.com/office/word/2006/wordml" xmlns:wps="http://schemas.microsoft.com/office/word/2010/wordprocessingShape" mc:Ignorable="w14 wp14">
+  <w:sdt>
+    <w:sdtPr>
+      <w:id w:val="-1492023190"/>
+      <w:docPartObj>
+        <w:docPartGallery w:val="Page Numbers (Top of Page)"/>
+        <w:docPartUnique/>
+      </w:docPartObj>
+    </w:sdtPr>
+    <w:sdtEndPr/>
+    <w:sdtContent>
+      <w:p>
+        <w:pPr>
+          <w:pStyle w:val="Cabealho"/>
+          <w:jc w:val="right"/>
+        </w:pPr>
+        <w:r>
+          <w:fldChar w:fldCharType="begin"/>
+        </w:r>
+        <w:r>
+          <w:instrText>PAGE   \* MERGEFORMAT</w:instrText>
+        </w:r>
+        <w:r>
+          <w:fldChar w:fldCharType="separate"/>
+        </w:r>
+        <w:r>
+          <w:rPr>
+            <w:noProof/>
+          </w:rPr>
+          <w:t>11</w:t>
+        </w:r>
+        <w:r>
+          <w:fldChar w:fldCharType="end"/>
+        </w:r>
+      </w:p>
+    </w:sdtContent>
+  </w:sdt>
+  <w:p>
+    <w:pPr>
+      <w:pStyle w:val="Cabealho"/>
+    </w:pPr>
+  </w:p>
+</w:hdr>
 </file>
 
 <file path=word/numbering.xml><?xml version="1.0" encoding="utf-8"?>
@@ -3631,6 +6396,119 @@
     </w:lvl>
   </w:abstractNum>
   <w:abstractNum w:abstractNumId="2">
+    <w:nsid w:val="1C581F15"/>
+    <w:multiLevelType w:val="multilevel"/>
+    <w:tmpl w:val="2FD092F4"/>
+    <w:lvl w:ilvl="0">
+      <w:start w:val="2"/>
+      <w:numFmt w:val="decimal"/>
+      <w:lvlText w:val="%1."/>
+      <w:lvlJc w:val="left"/>
+      <w:pPr>
+        <w:ind w:left="360" w:hanging="360"/>
+      </w:pPr>
+      <w:rPr>
+        <w:rFonts w:hint="default"/>
+      </w:rPr>
+    </w:lvl>
+    <w:lvl w:ilvl="1">
+      <w:start w:val="3"/>
+      <w:numFmt w:val="decimal"/>
+      <w:lvlText w:val="%1.%2."/>
+      <w:lvlJc w:val="left"/>
+      <w:pPr>
+        <w:ind w:left="1440" w:hanging="360"/>
+      </w:pPr>
+      <w:rPr>
+        <w:rFonts w:hint="default"/>
+      </w:rPr>
+    </w:lvl>
+    <w:lvl w:ilvl="2">
+      <w:start w:val="1"/>
+      <w:numFmt w:val="decimal"/>
+      <w:lvlText w:val="%1.%2.%3."/>
+      <w:lvlJc w:val="left"/>
+      <w:pPr>
+        <w:ind w:left="2880" w:hanging="720"/>
+      </w:pPr>
+      <w:rPr>
+        <w:rFonts w:hint="default"/>
+      </w:rPr>
+    </w:lvl>
+    <w:lvl w:ilvl="3">
+      <w:start w:val="1"/>
+      <w:numFmt w:val="decimal"/>
+      <w:lvlText w:val="%1.%2.%3.%4."/>
+      <w:lvlJc w:val="left"/>
+      <w:pPr>
+        <w:ind w:left="3960" w:hanging="720"/>
+      </w:pPr>
+      <w:rPr>
+        <w:rFonts w:hint="default"/>
+      </w:rPr>
+    </w:lvl>
+    <w:lvl w:ilvl="4">
+      <w:start w:val="1"/>
+      <w:numFmt w:val="decimal"/>
+      <w:lvlText w:val="%1.%2.%3.%4.%5."/>
+      <w:lvlJc w:val="left"/>
+      <w:pPr>
+        <w:ind w:left="5400" w:hanging="1080"/>
+      </w:pPr>
+      <w:rPr>
+        <w:rFonts w:hint="default"/>
+      </w:rPr>
+    </w:lvl>
+    <w:lvl w:ilvl="5">
+      <w:start w:val="1"/>
+      <w:numFmt w:val="decimal"/>
+      <w:lvlText w:val="%1.%2.%3.%4.%5.%6."/>
+      <w:lvlJc w:val="left"/>
+      <w:pPr>
+        <w:ind w:left="6480" w:hanging="1080"/>
+      </w:pPr>
+      <w:rPr>
+        <w:rFonts w:hint="default"/>
+      </w:rPr>
+    </w:lvl>
+    <w:lvl w:ilvl="6">
+      <w:start w:val="1"/>
+      <w:numFmt w:val="decimal"/>
+      <w:lvlText w:val="%1.%2.%3.%4.%5.%6.%7."/>
+      <w:lvlJc w:val="left"/>
+      <w:pPr>
+        <w:ind w:left="7920" w:hanging="1440"/>
+      </w:pPr>
+      <w:rPr>
+        <w:rFonts w:hint="default"/>
+      </w:rPr>
+    </w:lvl>
+    <w:lvl w:ilvl="7">
+      <w:start w:val="1"/>
+      <w:numFmt w:val="decimal"/>
+      <w:lvlText w:val="%1.%2.%3.%4.%5.%6.%7.%8."/>
+      <w:lvlJc w:val="left"/>
+      <w:pPr>
+        <w:ind w:left="9000" w:hanging="1440"/>
+      </w:pPr>
+      <w:rPr>
+        <w:rFonts w:hint="default"/>
+      </w:rPr>
+    </w:lvl>
+    <w:lvl w:ilvl="8">
+      <w:start w:val="1"/>
+      <w:numFmt w:val="decimal"/>
+      <w:lvlText w:val="%1.%2.%3.%4.%5.%6.%7.%8.%9."/>
+      <w:lvlJc w:val="left"/>
+      <w:pPr>
+        <w:ind w:left="10440" w:hanging="1800"/>
+      </w:pPr>
+      <w:rPr>
+        <w:rFonts w:hint="default"/>
+      </w:rPr>
+    </w:lvl>
+  </w:abstractNum>
+  <w:abstractNum w:abstractNumId="3">
     <w:nsid w:val="229A2C22"/>
     <w:multiLevelType w:val="hybridMultilevel"/>
     <w:tmpl w:val="32A660CC"/>
@@ -3743,7 +6621,7 @@
       </w:rPr>
     </w:lvl>
   </w:abstractNum>
-  <w:abstractNum w:abstractNumId="3">
+  <w:abstractNum w:abstractNumId="4">
     <w:nsid w:val="33284990"/>
     <w:multiLevelType w:val="hybridMultilevel"/>
     <w:tmpl w:val="781A0738"/>
@@ -3856,7 +6734,96 @@
       </w:rPr>
     </w:lvl>
   </w:abstractNum>
-  <w:abstractNum w:abstractNumId="4">
+  <w:abstractNum w:abstractNumId="5">
+    <w:nsid w:val="36232C43"/>
+    <w:multiLevelType w:val="hybridMultilevel"/>
+    <w:tmpl w:val="C944F0B6"/>
+    <w:lvl w:ilvl="0" w:tplc="0416000F">
+      <w:start w:val="1"/>
+      <w:numFmt w:val="decimal"/>
+      <w:lvlText w:val="%1."/>
+      <w:lvlJc w:val="left"/>
+      <w:pPr>
+        <w:ind w:left="720" w:hanging="360"/>
+      </w:pPr>
+      <w:rPr>
+        <w:rFonts w:hint="default"/>
+      </w:rPr>
+    </w:lvl>
+    <w:lvl w:ilvl="1" w:tplc="04160019" w:tentative="1">
+      <w:start w:val="1"/>
+      <w:numFmt w:val="lowerLetter"/>
+      <w:lvlText w:val="%2."/>
+      <w:lvlJc w:val="left"/>
+      <w:pPr>
+        <w:ind w:left="1440" w:hanging="360"/>
+      </w:pPr>
+    </w:lvl>
+    <w:lvl w:ilvl="2" w:tplc="0416001B" w:tentative="1">
+      <w:start w:val="1"/>
+      <w:numFmt w:val="lowerRoman"/>
+      <w:lvlText w:val="%3."/>
+      <w:lvlJc w:val="right"/>
+      <w:pPr>
+        <w:ind w:left="2160" w:hanging="180"/>
+      </w:pPr>
+    </w:lvl>
+    <w:lvl w:ilvl="3" w:tplc="0416000F" w:tentative="1">
+      <w:start w:val="1"/>
+      <w:numFmt w:val="decimal"/>
+      <w:lvlText w:val="%4."/>
+      <w:lvlJc w:val="left"/>
+      <w:pPr>
+        <w:ind w:left="2880" w:hanging="360"/>
+      </w:pPr>
+    </w:lvl>
+    <w:lvl w:ilvl="4" w:tplc="04160019" w:tentative="1">
+      <w:start w:val="1"/>
+      <w:numFmt w:val="lowerLetter"/>
+      <w:lvlText w:val="%5."/>
+      <w:lvlJc w:val="left"/>
+      <w:pPr>
+        <w:ind w:left="3600" w:hanging="360"/>
+      </w:pPr>
+    </w:lvl>
+    <w:lvl w:ilvl="5" w:tplc="0416001B" w:tentative="1">
+      <w:start w:val="1"/>
+      <w:numFmt w:val="lowerRoman"/>
+      <w:lvlText w:val="%6."/>
+      <w:lvlJc w:val="right"/>
+      <w:pPr>
+        <w:ind w:left="4320" w:hanging="180"/>
+      </w:pPr>
+    </w:lvl>
+    <w:lvl w:ilvl="6" w:tplc="0416000F" w:tentative="1">
+      <w:start w:val="1"/>
+      <w:numFmt w:val="decimal"/>
+      <w:lvlText w:val="%7."/>
+      <w:lvlJc w:val="left"/>
+      <w:pPr>
+        <w:ind w:left="5040" w:hanging="360"/>
+      </w:pPr>
+    </w:lvl>
+    <w:lvl w:ilvl="7" w:tplc="04160019" w:tentative="1">
+      <w:start w:val="1"/>
+      <w:numFmt w:val="lowerLetter"/>
+      <w:lvlText w:val="%8."/>
+      <w:lvlJc w:val="left"/>
+      <w:pPr>
+        <w:ind w:left="5760" w:hanging="360"/>
+      </w:pPr>
+    </w:lvl>
+    <w:lvl w:ilvl="8" w:tplc="0416001B" w:tentative="1">
+      <w:start w:val="1"/>
+      <w:numFmt w:val="lowerRoman"/>
+      <w:lvlText w:val="%9."/>
+      <w:lvlJc w:val="right"/>
+      <w:pPr>
+        <w:ind w:left="6480" w:hanging="180"/>
+      </w:pPr>
+    </w:lvl>
+  </w:abstractNum>
+  <w:abstractNum w:abstractNumId="6">
     <w:nsid w:val="445F27B4"/>
     <w:multiLevelType w:val="hybridMultilevel"/>
     <w:tmpl w:val="E7C4FDB4"/>
@@ -3969,7 +6936,7 @@
       </w:rPr>
     </w:lvl>
   </w:abstractNum>
-  <w:abstractNum w:abstractNumId="5">
+  <w:abstractNum w:abstractNumId="7">
     <w:nsid w:val="48AD5695"/>
     <w:multiLevelType w:val="hybridMultilevel"/>
     <w:tmpl w:val="C6A4F5FC"/>
@@ -4082,7 +7049,7 @@
       </w:rPr>
     </w:lvl>
   </w:abstractNum>
-  <w:abstractNum w:abstractNumId="6">
+  <w:abstractNum w:abstractNumId="8">
     <w:nsid w:val="57727B13"/>
     <w:multiLevelType w:val="hybridMultilevel"/>
     <w:tmpl w:val="48E281E8"/>
@@ -4195,7 +7162,7 @@
       </w:rPr>
     </w:lvl>
   </w:abstractNum>
-  <w:abstractNum w:abstractNumId="7">
+  <w:abstractNum w:abstractNumId="9">
     <w:nsid w:val="5891777B"/>
     <w:multiLevelType w:val="hybridMultilevel"/>
     <w:tmpl w:val="148477EE"/>
@@ -4308,7 +7275,128 @@
       </w:rPr>
     </w:lvl>
   </w:abstractNum>
-  <w:abstractNum w:abstractNumId="8">
+  <w:abstractNum w:abstractNumId="10">
+    <w:nsid w:val="59CC3985"/>
+    <w:multiLevelType w:val="multilevel"/>
+    <w:tmpl w:val="69DA5A12"/>
+    <w:lvl w:ilvl="0">
+      <w:start w:val="1"/>
+      <w:numFmt w:val="decimal"/>
+      <w:lvlText w:val="%1."/>
+      <w:lvlJc w:val="left"/>
+      <w:pPr>
+        <w:ind w:left="720" w:hanging="360"/>
+      </w:pPr>
+      <w:rPr>
+        <w:rFonts w:hint="default"/>
+      </w:rPr>
+    </w:lvl>
+    <w:lvl w:ilvl="1">
+      <w:start w:val="3"/>
+      <w:numFmt w:val="decimal"/>
+      <w:isLgl/>
+      <w:lvlText w:val="%1.%2."/>
+      <w:lvlJc w:val="left"/>
+      <w:pPr>
+        <w:ind w:left="780" w:hanging="420"/>
+      </w:pPr>
+      <w:rPr>
+        <w:rFonts w:hint="default"/>
+      </w:rPr>
+    </w:lvl>
+    <w:lvl w:ilvl="2">
+      <w:start w:val="1"/>
+      <w:numFmt w:val="decimal"/>
+      <w:isLgl/>
+      <w:lvlText w:val="%1.%2.%3."/>
+      <w:lvlJc w:val="left"/>
+      <w:pPr>
+        <w:ind w:left="1080" w:hanging="720"/>
+      </w:pPr>
+      <w:rPr>
+        <w:rFonts w:hint="default"/>
+      </w:rPr>
+    </w:lvl>
+    <w:lvl w:ilvl="3">
+      <w:start w:val="1"/>
+      <w:numFmt w:val="decimal"/>
+      <w:isLgl/>
+      <w:lvlText w:val="%1.%2.%3.%4."/>
+      <w:lvlJc w:val="left"/>
+      <w:pPr>
+        <w:ind w:left="1080" w:hanging="720"/>
+      </w:pPr>
+      <w:rPr>
+        <w:rFonts w:hint="default"/>
+      </w:rPr>
+    </w:lvl>
+    <w:lvl w:ilvl="4">
+      <w:start w:val="1"/>
+      <w:numFmt w:val="decimal"/>
+      <w:isLgl/>
+      <w:lvlText w:val="%1.%2.%3.%4.%5."/>
+      <w:lvlJc w:val="left"/>
+      <w:pPr>
+        <w:ind w:left="1440" w:hanging="1080"/>
+      </w:pPr>
+      <w:rPr>
+        <w:rFonts w:hint="default"/>
+      </w:rPr>
+    </w:lvl>
+    <w:lvl w:ilvl="5">
+      <w:start w:val="1"/>
+      <w:numFmt w:val="decimal"/>
+      <w:isLgl/>
+      <w:lvlText w:val="%1.%2.%3.%4.%5.%6."/>
+      <w:lvlJc w:val="left"/>
+      <w:pPr>
+        <w:ind w:left="1440" w:hanging="1080"/>
+      </w:pPr>
+      <w:rPr>
+        <w:rFonts w:hint="default"/>
+      </w:rPr>
+    </w:lvl>
+    <w:lvl w:ilvl="6">
+      <w:start w:val="1"/>
+      <w:numFmt w:val="decimal"/>
+      <w:isLgl/>
+      <w:lvlText w:val="%1.%2.%3.%4.%5.%6.%7."/>
+      <w:lvlJc w:val="left"/>
+      <w:pPr>
+        <w:ind w:left="1800" w:hanging="1440"/>
+      </w:pPr>
+      <w:rPr>
+        <w:rFonts w:hint="default"/>
+      </w:rPr>
+    </w:lvl>
+    <w:lvl w:ilvl="7">
+      <w:start w:val="1"/>
+      <w:numFmt w:val="decimal"/>
+      <w:isLgl/>
+      <w:lvlText w:val="%1.%2.%3.%4.%5.%6.%7.%8."/>
+      <w:lvlJc w:val="left"/>
+      <w:pPr>
+        <w:ind w:left="1800" w:hanging="1440"/>
+      </w:pPr>
+      <w:rPr>
+        <w:rFonts w:hint="default"/>
+      </w:rPr>
+    </w:lvl>
+    <w:lvl w:ilvl="8">
+      <w:start w:val="1"/>
+      <w:numFmt w:val="decimal"/>
+      <w:isLgl/>
+      <w:lvlText w:val="%1.%2.%3.%4.%5.%6.%7.%8.%9."/>
+      <w:lvlJc w:val="left"/>
+      <w:pPr>
+        <w:ind w:left="2160" w:hanging="1800"/>
+      </w:pPr>
+      <w:rPr>
+        <w:rFonts w:hint="default"/>
+      </w:rPr>
+    </w:lvl>
+  </w:abstractNum>
+  <w:abstractNum w:abstractNumId="11">
     <w:nsid w:val="5EAB054E"/>
     <w:multiLevelType w:val="hybridMultilevel"/>
     <w:tmpl w:val="A740EE8E"/>
@@ -4421,7 +7509,96 @@
       </w:rPr>
     </w:lvl>
   </w:abstractNum>
-  <w:abstractNum w:abstractNumId="9">
+  <w:abstractNum w:abstractNumId="12">
+    <w:nsid w:val="71290CCA"/>
+    <w:multiLevelType w:val="hybridMultilevel"/>
+    <w:tmpl w:val="28D0F66A"/>
+    <w:lvl w:ilvl="0" w:tplc="0416000F">
+      <w:start w:val="1"/>
+      <w:numFmt w:val="decimal"/>
+      <w:lvlText w:val="%1."/>
+      <w:lvlJc w:val="left"/>
+      <w:pPr>
+        <w:ind w:left="720" w:hanging="360"/>
+      </w:pPr>
+      <w:rPr>
+        <w:rFonts w:hint="default"/>
+      </w:rPr>
+    </w:lvl>
+    <w:lvl w:ilvl="1" w:tplc="04160019">
+      <w:start w:val="1"/>
+      <w:numFmt w:val="lowerLetter"/>
+      <w:lvlText w:val="%2."/>
+      <w:lvlJc w:val="left"/>
+      <w:pPr>
+        <w:ind w:left="1440" w:hanging="360"/>
+      </w:pPr>
+    </w:lvl>
+    <w:lvl w:ilvl="2" w:tplc="0416001B" w:tentative="1">
+      <w:start w:val="1"/>
+      <w:numFmt w:val="lowerRoman"/>
+      <w:lvlText w:val="%3."/>
+      <w:lvlJc w:val="right"/>
+      <w:pPr>
+        <w:ind w:left="2160" w:hanging="180"/>
+      </w:pPr>
+    </w:lvl>
+    <w:lvl w:ilvl="3" w:tplc="0416000F" w:tentative="1">
+      <w:start w:val="1"/>
+      <w:numFmt w:val="decimal"/>
+      <w:lvlText w:val="%4."/>
+      <w:lvlJc w:val="left"/>
+      <w:pPr>
+        <w:ind w:left="2880" w:hanging="360"/>
+      </w:pPr>
+    </w:lvl>
+    <w:lvl w:ilvl="4" w:tplc="04160019" w:tentative="1">
+      <w:start w:val="1"/>
+      <w:numFmt w:val="lowerLetter"/>
+      <w:lvlText w:val="%5."/>
+      <w:lvlJc w:val="left"/>
+      <w:pPr>
+        <w:ind w:left="3600" w:hanging="360"/>
+      </w:pPr>
+    </w:lvl>
+    <w:lvl w:ilvl="5" w:tplc="0416001B" w:tentative="1">
+      <w:start w:val="1"/>
+      <w:numFmt w:val="lowerRoman"/>
+      <w:lvlText w:val="%6."/>
+      <w:lvlJc w:val="right"/>
+      <w:pPr>
+        <w:ind w:left="4320" w:hanging="180"/>
+      </w:pPr>
+    </w:lvl>
+    <w:lvl w:ilvl="6" w:tplc="0416000F" w:tentative="1">
+      <w:start w:val="1"/>
+      <w:numFmt w:val="decimal"/>
+      <w:lvlText w:val="%7."/>
+      <w:lvlJc w:val="left"/>
+      <w:pPr>
+        <w:ind w:left="5040" w:hanging="360"/>
+      </w:pPr>
+    </w:lvl>
+    <w:lvl w:ilvl="7" w:tplc="04160019" w:tentative="1">
+      <w:start w:val="1"/>
+      <w:numFmt w:val="lowerLetter"/>
+      <w:lvlText w:val="%8."/>
+      <w:lvlJc w:val="left"/>
+      <w:pPr>
+        <w:ind w:left="5760" w:hanging="360"/>
+      </w:pPr>
+    </w:lvl>
+    <w:lvl w:ilvl="8" w:tplc="0416001B" w:tentative="1">
+      <w:start w:val="1"/>
+      <w:numFmt w:val="lowerRoman"/>
+      <w:lvlText w:val="%9."/>
+      <w:lvlJc w:val="right"/>
+      <w:pPr>
+        <w:ind w:left="6480" w:hanging="180"/>
+      </w:pPr>
+    </w:lvl>
+  </w:abstractNum>
+  <w:abstractNum w:abstractNumId="13">
     <w:nsid w:val="787B514B"/>
     <w:multiLevelType w:val="hybridMultilevel"/>
     <w:tmpl w:val="24E01C72"/>
@@ -4535,34 +7712,46 @@
     </w:lvl>
   </w:abstractNum>
   <w:num w:numId="1">
-    <w:abstractNumId w:val="5"/>
+    <w:abstractNumId w:val="7"/>
   </w:num>
   <w:num w:numId="2">
-    <w:abstractNumId w:val="9"/>
+    <w:abstractNumId w:val="13"/>
   </w:num>
   <w:num w:numId="3">
-    <w:abstractNumId w:val="3"/>
+    <w:abstractNumId w:val="4"/>
   </w:num>
   <w:num w:numId="4">
     <w:abstractNumId w:val="1"/>
   </w:num>
   <w:num w:numId="5">
+    <w:abstractNumId w:val="11"/>
+  </w:num>
+  <w:num w:numId="6">
+    <w:abstractNumId w:val="9"/>
+  </w:num>
+  <w:num w:numId="7">
     <w:abstractNumId w:val="8"/>
   </w:num>
-  <w:num w:numId="6">
-    <w:abstractNumId w:val="7"/>
-  </w:num>
-  <w:num w:numId="7">
-    <w:abstractNumId w:val="6"/>
-  </w:num>
   <w:num w:numId="8">
-    <w:abstractNumId w:val="2"/>
+    <w:abstractNumId w:val="3"/>
   </w:num>
   <w:num w:numId="9">
-    <w:abstractNumId w:val="4"/>
+    <w:abstractNumId w:val="6"/>
   </w:num>
   <w:num w:numId="10">
     <w:abstractNumId w:val="0"/>
+  </w:num>
+  <w:num w:numId="11">
+    <w:abstractNumId w:val="5"/>
+  </w:num>
+  <w:num w:numId="12">
+    <w:abstractNumId w:val="10"/>
+  </w:num>
+  <w:num w:numId="13">
+    <w:abstractNumId w:val="12"/>
+  </w:num>
+  <w:num w:numId="14">
+    <w:abstractNumId w:val="2"/>
   </w:num>
 </w:numbering>
 </file>
@@ -4728,6 +7917,53 @@
     <w:qFormat/>
     <w:rsid w:val="007223F0"/>
   </w:style>
+  <w:style w:type="paragraph" w:styleId="Ttulo1">
+    <w:name w:val="heading 1"/>
+    <w:basedOn w:val="Normal"/>
+    <w:next w:val="Normal"/>
+    <w:link w:val="Ttulo1Char"/>
+    <w:uiPriority w:val="9"/>
+    <w:qFormat/>
+    <w:rsid w:val="000D35B9"/>
+    <w:pPr>
+      <w:keepNext/>
+      <w:keepLines/>
+      <w:spacing w:before="480" w:after="0" w:line="240" w:lineRule="auto"/>
+      <w:outlineLvl w:val="0"/>
+    </w:pPr>
+    <w:rPr>
+      <w:rFonts w:ascii="Times New Roman" w:eastAsiaTheme="majorEastAsia" w:hAnsi="Times New Roman" w:cstheme="majorBidi"/>
+      <w:b/>
+      <w:bCs/>
+      <w:color w:val="000000" w:themeColor="text1"/>
+      <w:sz w:val="24"/>
+      <w:szCs w:val="28"/>
+    </w:rPr>
+  </w:style>
+  <w:style w:type="paragraph" w:styleId="Ttulo2">
+    <w:name w:val="heading 2"/>
+    <w:basedOn w:val="Normal"/>
+    <w:next w:val="Normal"/>
+    <w:link w:val="Ttulo2Char"/>
+    <w:uiPriority w:val="9"/>
+    <w:unhideWhenUsed/>
+    <w:qFormat/>
+    <w:rsid w:val="000D35B9"/>
+    <w:pPr>
+      <w:keepNext/>
+      <w:keepLines/>
+      <w:spacing w:before="200" w:after="0"/>
+      <w:outlineLvl w:val="1"/>
+    </w:pPr>
+    <w:rPr>
+      <w:rFonts w:ascii="Times New Roman" w:eastAsiaTheme="majorEastAsia" w:hAnsi="Times New Roman" w:cstheme="majorBidi"/>
+      <w:b/>
+      <w:bCs/>
+      <w:color w:val="000000" w:themeColor="text1"/>
+      <w:sz w:val="24"/>
+      <w:szCs w:val="26"/>
+    </w:rPr>
+  </w:style>
   <w:style w:type="character" w:default="1" w:styleId="Fontepargpadro">
     <w:name w:val="Default Paragraph Font"/>
     <w:uiPriority w:val="1"/>
@@ -4783,6 +8019,202 @@
     <w:pPr>
       <w:ind w:left="720"/>
       <w:contextualSpacing/>
+    </w:pPr>
+  </w:style>
+  <w:style w:type="paragraph" w:styleId="Textodebalo">
+    <w:name w:val="Balloon Text"/>
+    <w:basedOn w:val="Normal"/>
+    <w:link w:val="TextodebaloChar"/>
+    <w:uiPriority w:val="99"/>
+    <w:semiHidden/>
+    <w:unhideWhenUsed/>
+    <w:rsid w:val="00BE32BF"/>
+    <w:pPr>
+      <w:spacing w:after="0" w:line="240" w:lineRule="auto"/>
+    </w:pPr>
+    <w:rPr>
+      <w:rFonts w:ascii="Tahoma" w:hAnsi="Tahoma" w:cs="Tahoma"/>
+      <w:sz w:val="16"/>
+      <w:szCs w:val="16"/>
+    </w:rPr>
+  </w:style>
+  <w:style w:type="character" w:customStyle="1" w:styleId="TextodebaloChar">
+    <w:name w:val="Texto de balão Char"/>
+    <w:basedOn w:val="Fontepargpadro"/>
+    <w:link w:val="Textodebalo"/>
+    <w:uiPriority w:val="99"/>
+    <w:semiHidden/>
+    <w:rsid w:val="00BE32BF"/>
+    <w:rPr>
+      <w:rFonts w:ascii="Tahoma" w:hAnsi="Tahoma" w:cs="Tahoma"/>
+      <w:sz w:val="16"/>
+      <w:szCs w:val="16"/>
+    </w:rPr>
+  </w:style>
+  <w:style w:type="paragraph" w:styleId="SemEspaamento">
+    <w:name w:val="No Spacing"/>
+    <w:uiPriority w:val="1"/>
+    <w:qFormat/>
+    <w:rsid w:val="00BE32BF"/>
+    <w:pPr>
+      <w:spacing w:after="0" w:line="240" w:lineRule="auto"/>
+    </w:pPr>
+  </w:style>
+  <w:style w:type="paragraph" w:styleId="Legenda">
+    <w:name w:val="caption"/>
+    <w:basedOn w:val="Normal"/>
+    <w:next w:val="Normal"/>
+    <w:uiPriority w:val="35"/>
+    <w:unhideWhenUsed/>
+    <w:qFormat/>
+    <w:rsid w:val="00004288"/>
+    <w:pPr>
+      <w:spacing w:line="240" w:lineRule="auto"/>
+      <w:jc w:val="center"/>
+    </w:pPr>
+    <w:rPr>
+      <w:rFonts w:ascii="Times New Roman" w:hAnsi="Times New Roman"/>
+      <w:b/>
+      <w:bCs/>
+      <w:color w:val="000000" w:themeColor="text1"/>
+      <w:szCs w:val="18"/>
+    </w:rPr>
+  </w:style>
+  <w:style w:type="paragraph" w:styleId="ndicedeilustraes">
+    <w:name w:val="table of figures"/>
+    <w:basedOn w:val="Normal"/>
+    <w:next w:val="Normal"/>
+    <w:uiPriority w:val="99"/>
+    <w:unhideWhenUsed/>
+    <w:rsid w:val="000D35B9"/>
+    <w:pPr>
+      <w:spacing w:after="0"/>
+    </w:pPr>
+  </w:style>
+  <w:style w:type="character" w:styleId="Hyperlink">
+    <w:name w:val="Hyperlink"/>
+    <w:basedOn w:val="Fontepargpadro"/>
+    <w:uiPriority w:val="99"/>
+    <w:unhideWhenUsed/>
+    <w:rsid w:val="000D35B9"/>
+    <w:rPr>
+      <w:color w:val="0000FF" w:themeColor="hyperlink"/>
+      <w:u w:val="single"/>
+    </w:rPr>
+  </w:style>
+  <w:style w:type="character" w:customStyle="1" w:styleId="Ttulo1Char">
+    <w:name w:val="Título 1 Char"/>
+    <w:basedOn w:val="Fontepargpadro"/>
+    <w:link w:val="Ttulo1"/>
+    <w:uiPriority w:val="9"/>
+    <w:rsid w:val="000D35B9"/>
+    <w:rPr>
+      <w:rFonts w:ascii="Times New Roman" w:eastAsiaTheme="majorEastAsia" w:hAnsi="Times New Roman" w:cstheme="majorBidi"/>
+      <w:b/>
+      <w:bCs/>
+      <w:color w:val="000000" w:themeColor="text1"/>
+      <w:sz w:val="24"/>
+      <w:szCs w:val="28"/>
+    </w:rPr>
+  </w:style>
+  <w:style w:type="paragraph" w:styleId="CabealhodoSumrio">
+    <w:name w:val="TOC Heading"/>
+    <w:basedOn w:val="Ttulo1"/>
+    <w:next w:val="Normal"/>
+    <w:uiPriority w:val="39"/>
+    <w:semiHidden/>
+    <w:unhideWhenUsed/>
+    <w:qFormat/>
+    <w:rsid w:val="000D35B9"/>
+    <w:pPr>
+      <w:outlineLvl w:val="9"/>
+    </w:pPr>
+    <w:rPr>
+      <w:lang w:eastAsia="pt-BR"/>
+    </w:rPr>
+  </w:style>
+  <w:style w:type="character" w:customStyle="1" w:styleId="Ttulo2Char">
+    <w:name w:val="Título 2 Char"/>
+    <w:basedOn w:val="Fontepargpadro"/>
+    <w:link w:val="Ttulo2"/>
+    <w:uiPriority w:val="9"/>
+    <w:rsid w:val="000D35B9"/>
+    <w:rPr>
+      <w:rFonts w:ascii="Times New Roman" w:eastAsiaTheme="majorEastAsia" w:hAnsi="Times New Roman" w:cstheme="majorBidi"/>
+      <w:b/>
+      <w:bCs/>
+      <w:color w:val="000000" w:themeColor="text1"/>
+      <w:sz w:val="24"/>
+      <w:szCs w:val="26"/>
+    </w:rPr>
+  </w:style>
+  <w:style w:type="paragraph" w:styleId="Cabealho">
+    <w:name w:val="header"/>
+    <w:basedOn w:val="Normal"/>
+    <w:link w:val="CabealhoChar"/>
+    <w:uiPriority w:val="99"/>
+    <w:unhideWhenUsed/>
+    <w:rsid w:val="00733B00"/>
+    <w:pPr>
+      <w:tabs>
+        <w:tab w:val="center" w:pos="4252"/>
+        <w:tab w:val="right" w:pos="8504"/>
+      </w:tabs>
+      <w:spacing w:after="0" w:line="240" w:lineRule="auto"/>
+    </w:pPr>
+  </w:style>
+  <w:style w:type="character" w:customStyle="1" w:styleId="CabealhoChar">
+    <w:name w:val="Cabeçalho Char"/>
+    <w:basedOn w:val="Fontepargpadro"/>
+    <w:link w:val="Cabealho"/>
+    <w:uiPriority w:val="99"/>
+    <w:rsid w:val="00733B00"/>
+  </w:style>
+  <w:style w:type="paragraph" w:styleId="Rodap">
+    <w:name w:val="footer"/>
+    <w:basedOn w:val="Normal"/>
+    <w:link w:val="RodapChar"/>
+    <w:uiPriority w:val="99"/>
+    <w:unhideWhenUsed/>
+    <w:rsid w:val="00733B00"/>
+    <w:pPr>
+      <w:tabs>
+        <w:tab w:val="center" w:pos="4252"/>
+        <w:tab w:val="right" w:pos="8504"/>
+      </w:tabs>
+      <w:spacing w:after="0" w:line="240" w:lineRule="auto"/>
+    </w:pPr>
+  </w:style>
+  <w:style w:type="character" w:customStyle="1" w:styleId="RodapChar">
+    <w:name w:val="Rodapé Char"/>
+    <w:basedOn w:val="Fontepargpadro"/>
+    <w:link w:val="Rodap"/>
+    <w:uiPriority w:val="99"/>
+    <w:rsid w:val="00733B00"/>
+  </w:style>
+  <w:style w:type="paragraph" w:styleId="Sumrio1">
+    <w:name w:val="toc 1"/>
+    <w:basedOn w:val="Normal"/>
+    <w:next w:val="Normal"/>
+    <w:autoRedefine/>
+    <w:uiPriority w:val="39"/>
+    <w:unhideWhenUsed/>
+    <w:rsid w:val="00733B00"/>
+    <w:pPr>
+      <w:spacing w:after="100"/>
+    </w:pPr>
+  </w:style>
+  <w:style w:type="paragraph" w:styleId="Sumrio2">
+    <w:name w:val="toc 2"/>
+    <w:basedOn w:val="Normal"/>
+    <w:next w:val="Normal"/>
+    <w:autoRedefine/>
+    <w:uiPriority w:val="39"/>
+    <w:unhideWhenUsed/>
+    <w:rsid w:val="00733B00"/>
+    <w:pPr>
+      <w:spacing w:after="100"/>
+      <w:ind w:left="220"/>
     </w:pPr>
   </w:style>
 </w:styles>
@@ -5268,7 +8700,7 @@
 </file>
 
 <file path=customXml/itemProps1.xml><?xml version="1.0" encoding="utf-8"?>
-<ds:datastoreItem xmlns:ds="http://schemas.openxmlformats.org/officeDocument/2006/customXml" ds:itemID="{27BC21E5-9580-4F7D-990D-47DA2E97784C}">
+<ds:datastoreItem xmlns:ds="http://schemas.openxmlformats.org/officeDocument/2006/customXml" ds:itemID="{BE09FB2D-0025-48D8-81F8-226D5EBA7CAB}">
   <ds:schemaRefs>
     <ds:schemaRef ds:uri="http://schemas.openxmlformats.org/officeDocument/2006/bibliography"/>
   </ds:schemaRefs>

</xml_diff>